<commit_message>
TFS 12568 - Add IIS activity Reporting to eCoaching Admin Portal; Updated UTD
git-tfs-id: [https://tfs.omnicloud.local/tfs/cco%20program/]$/eCoaching_V2;C41304
</commit_message>
<xml_diff>
--- a/Unit Test/Web/CCO_eCoaching_Log_Admin_Report_UTD.docx
+++ b/Unit Test/Web/CCO_eCoaching_Log_Admin_Report_UTD.docx
@@ -697,8 +697,6 @@
               </w:rPr>
               <w:t>4</w:t>
             </w:r>
-            <w:bookmarkStart w:id="15" w:name="_GoBack"/>
-            <w:bookmarkEnd w:id="15"/>
           </w:p>
         </w:tc>
         <w:tc>
@@ -751,6 +749,14 @@
                 <w:sz w:val="20"/>
               </w:rPr>
             </w:pPr>
+            <w:r>
+              <w:rPr>
+                <w:rFonts w:asciiTheme="minorHAnsi" w:hAnsiTheme="minorHAnsi"/>
+                <w:i w:val="0"/>
+                <w:sz w:val="20"/>
+              </w:rPr>
+              <w:t>11/30/2018</w:t>
+            </w:r>
           </w:p>
         </w:tc>
         <w:tc>
@@ -769,6 +775,31 @@
                 <w:rFonts w:asciiTheme="minorHAnsi" w:hAnsiTheme="minorHAnsi"/>
               </w:rPr>
             </w:pPr>
+            <w:r>
+              <w:rPr>
+                <w:rFonts w:asciiTheme="minorHAnsi" w:hAnsiTheme="minorHAnsi"/>
+              </w:rPr>
+              <w:t>TFS 12568 – Add IIS activity Reporting to eCoaching Admin Portal</w:t>
+            </w:r>
+            <w:r>
+              <w:rPr>
+                <w:rFonts w:asciiTheme="minorHAnsi" w:hAnsiTheme="minorHAnsi"/>
+              </w:rPr>
+              <w:t>;</w:t>
+            </w:r>
+          </w:p>
+          <w:p>
+            <w:pPr>
+              <w:rPr>
+                <w:rFonts w:asciiTheme="minorHAnsi" w:hAnsiTheme="minorHAnsi"/>
+              </w:rPr>
+            </w:pPr>
+            <w:r>
+              <w:rPr>
+                <w:rFonts w:asciiTheme="minorHAnsi" w:hAnsiTheme="minorHAnsi"/>
+              </w:rPr>
+              <w:t>Added ECUIADMIN_REPORT05</w:t>
+            </w:r>
           </w:p>
         </w:tc>
         <w:tc>
@@ -791,6 +822,14 @@
                 <w:sz w:val="20"/>
               </w:rPr>
             </w:pPr>
+            <w:r>
+              <w:rPr>
+                <w:rFonts w:asciiTheme="minorHAnsi" w:hAnsiTheme="minorHAnsi"/>
+                <w:i w:val="0"/>
+                <w:sz w:val="20"/>
+              </w:rPr>
+              <w:t>Lili Huang</w:t>
+            </w:r>
           </w:p>
         </w:tc>
       </w:tr>
@@ -1222,7 +1261,7 @@
               <w:rPr>
                 <w:rFonts w:asciiTheme="minorHAnsi" w:hAnsiTheme="minorHAnsi"/>
               </w:rPr>
-              <w:t>Source Description</w:t>
+              <w:t>Test Location</w:t>
             </w:r>
           </w:p>
         </w:tc>
@@ -1240,49 +1279,6 @@
               <w:rPr>
                 <w:rFonts w:asciiTheme="minorHAnsi" w:hAnsiTheme="minorHAnsi"/>
               </w:rPr>
-              <w:t>New</w:t>
-            </w:r>
-          </w:p>
-        </w:tc>
-      </w:tr>
-      <w:tr>
-        <w:tc>
-          <w:tcPr>
-            <w:tcW w:w="2549" w:type="dxa"/>
-          </w:tcPr>
-          <w:p>
-            <w:pPr>
-              <w:pStyle w:val="CommentText"/>
-              <w:numPr>
-                <w:ilvl w:val="12"/>
-                <w:numId w:val="0"/>
-              </w:numPr>
-              <w:rPr>
-                <w:rFonts w:asciiTheme="minorHAnsi" w:hAnsiTheme="minorHAnsi"/>
-              </w:rPr>
-            </w:pPr>
-            <w:r>
-              <w:rPr>
-                <w:rFonts w:asciiTheme="minorHAnsi" w:hAnsiTheme="minorHAnsi"/>
-              </w:rPr>
-              <w:t>Test Location</w:t>
-            </w:r>
-          </w:p>
-        </w:tc>
-        <w:tc>
-          <w:tcPr>
-            <w:tcW w:w="10951" w:type="dxa"/>
-          </w:tcPr>
-          <w:p>
-            <w:pPr>
-              <w:rPr>
-                <w:rFonts w:asciiTheme="minorHAnsi" w:hAnsiTheme="minorHAnsi"/>
-              </w:rPr>
-            </w:pPr>
-            <w:r>
-              <w:rPr>
-                <w:rFonts w:asciiTheme="minorHAnsi" w:hAnsiTheme="minorHAnsi"/>
-              </w:rPr>
               <w:t>https://f3420-mpmd01.vangent.local/</w:t>
             </w:r>
             <w:r>
@@ -1290,129 +1286,6 @@
                 <w:rFonts w:asciiTheme="minorHAnsi" w:hAnsiTheme="minorHAnsi"/>
               </w:rPr>
               <w:t>eCLAdmin</w:t>
-            </w:r>
-          </w:p>
-        </w:tc>
-      </w:tr>
-      <w:tr>
-        <w:tc>
-          <w:tcPr>
-            <w:tcW w:w="2549" w:type="dxa"/>
-          </w:tcPr>
-          <w:p>
-            <w:pPr>
-              <w:pStyle w:val="CommentText"/>
-              <w:numPr>
-                <w:ilvl w:val="12"/>
-                <w:numId w:val="0"/>
-              </w:numPr>
-              <w:rPr>
-                <w:rFonts w:asciiTheme="minorHAnsi" w:hAnsiTheme="minorHAnsi"/>
-              </w:rPr>
-            </w:pPr>
-            <w:r>
-              <w:rPr>
-                <w:rFonts w:asciiTheme="minorHAnsi" w:hAnsiTheme="minorHAnsi"/>
-              </w:rPr>
-              <w:t>Updated File(s)</w:t>
-            </w:r>
-          </w:p>
-        </w:tc>
-        <w:tc>
-          <w:tcPr>
-            <w:tcW w:w="10951" w:type="dxa"/>
-          </w:tcPr>
-          <w:p>
-            <w:pPr>
-              <w:rPr>
-                <w:rFonts w:asciiTheme="minorHAnsi" w:hAnsiTheme="minorHAnsi"/>
-              </w:rPr>
-            </w:pPr>
-          </w:p>
-        </w:tc>
-      </w:tr>
-      <w:tr>
-        <w:tc>
-          <w:tcPr>
-            <w:tcW w:w="2549" w:type="dxa"/>
-          </w:tcPr>
-          <w:p>
-            <w:pPr>
-              <w:pStyle w:val="CommentText"/>
-              <w:numPr>
-                <w:ilvl w:val="12"/>
-                <w:numId w:val="0"/>
-              </w:numPr>
-              <w:rPr>
-                <w:rFonts w:asciiTheme="minorHAnsi" w:hAnsiTheme="minorHAnsi"/>
-              </w:rPr>
-            </w:pPr>
-            <w:r>
-              <w:rPr>
-                <w:rFonts w:asciiTheme="minorHAnsi" w:hAnsiTheme="minorHAnsi"/>
-              </w:rPr>
-              <w:t>Supporting Documentation</w:t>
-            </w:r>
-          </w:p>
-        </w:tc>
-        <w:tc>
-          <w:tcPr>
-            <w:tcW w:w="10951" w:type="dxa"/>
-          </w:tcPr>
-          <w:p>
-            <w:pPr>
-              <w:rPr>
-                <w:rFonts w:asciiTheme="minorHAnsi" w:hAnsiTheme="minorHAnsi"/>
-              </w:rPr>
-            </w:pPr>
-          </w:p>
-        </w:tc>
-      </w:tr>
-      <w:tr>
-        <w:tc>
-          <w:tcPr>
-            <w:tcW w:w="2549" w:type="dxa"/>
-          </w:tcPr>
-          <w:p>
-            <w:pPr>
-              <w:pStyle w:val="CommentText"/>
-              <w:numPr>
-                <w:ilvl w:val="12"/>
-                <w:numId w:val="0"/>
-              </w:numPr>
-              <w:rPr>
-                <w:rFonts w:asciiTheme="minorHAnsi" w:hAnsiTheme="minorHAnsi"/>
-              </w:rPr>
-            </w:pPr>
-            <w:r>
-              <w:rPr>
-                <w:rFonts w:asciiTheme="minorHAnsi" w:hAnsiTheme="minorHAnsi"/>
-              </w:rPr>
-              <w:t>Notes</w:t>
-            </w:r>
-          </w:p>
-        </w:tc>
-        <w:tc>
-          <w:tcPr>
-            <w:tcW w:w="10951" w:type="dxa"/>
-          </w:tcPr>
-          <w:p>
-            <w:pPr>
-              <w:rPr>
-                <w:rFonts w:asciiTheme="minorHAnsi" w:hAnsiTheme="minorHAnsi"/>
-              </w:rPr>
-            </w:pPr>
-            <w:r>
-              <w:rPr>
-                <w:rFonts w:asciiTheme="minorHAnsi" w:hAnsiTheme="minorHAnsi"/>
-              </w:rPr>
-              <w:t xml:space="preserve">Admin User - </w:t>
-            </w:r>
-            <w:r>
-              <w:rPr>
-                <w:rFonts w:asciiTheme="minorHAnsi" w:hAnsiTheme="minorHAnsi"/>
-              </w:rPr>
-              <w:t>Main Menu</w:t>
             </w:r>
           </w:p>
         </w:tc>
@@ -1661,14 +1534,6 @@
               <w:pStyle w:val="CSETableText"/>
               <w:ind w:left="159"/>
             </w:pPr>
-            <w:hyperlink r:id="rId9" w:history="1">
-              <w:r>
-                <w:rPr>
-                  <w:rStyle w:val="Hyperlink"/>
-                </w:rPr>
-                <w:t>https://f3420-mpmd01.vangent.local/eCLAdmin</w:t>
-              </w:r>
-            </w:hyperlink>
           </w:p>
         </w:tc>
         <w:tc>
@@ -2341,7 +2206,7 @@
               <w:rPr>
                 <w:rFonts w:asciiTheme="minorHAnsi" w:hAnsiTheme="minorHAnsi"/>
               </w:rPr>
-              <w:t>Source Description</w:t>
+              <w:t>Test Location</w:t>
             </w:r>
           </w:p>
         </w:tc>
@@ -2359,49 +2224,6 @@
               <w:rPr>
                 <w:rFonts w:asciiTheme="minorHAnsi" w:hAnsiTheme="minorHAnsi"/>
               </w:rPr>
-              <w:t>New</w:t>
-            </w:r>
-          </w:p>
-        </w:tc>
-      </w:tr>
-      <w:tr>
-        <w:tc>
-          <w:tcPr>
-            <w:tcW w:w="2549" w:type="dxa"/>
-          </w:tcPr>
-          <w:p>
-            <w:pPr>
-              <w:pStyle w:val="CommentText"/>
-              <w:numPr>
-                <w:ilvl w:val="12"/>
-                <w:numId w:val="0"/>
-              </w:numPr>
-              <w:rPr>
-                <w:rFonts w:asciiTheme="minorHAnsi" w:hAnsiTheme="minorHAnsi"/>
-              </w:rPr>
-            </w:pPr>
-            <w:r>
-              <w:rPr>
-                <w:rFonts w:asciiTheme="minorHAnsi" w:hAnsiTheme="minorHAnsi"/>
-              </w:rPr>
-              <w:t>Test Location</w:t>
-            </w:r>
-          </w:p>
-        </w:tc>
-        <w:tc>
-          <w:tcPr>
-            <w:tcW w:w="10951" w:type="dxa"/>
-          </w:tcPr>
-          <w:p>
-            <w:pPr>
-              <w:rPr>
-                <w:rFonts w:asciiTheme="minorHAnsi" w:hAnsiTheme="minorHAnsi"/>
-              </w:rPr>
-            </w:pPr>
-            <w:r>
-              <w:rPr>
-                <w:rFonts w:asciiTheme="minorHAnsi" w:hAnsiTheme="minorHAnsi"/>
-              </w:rPr>
               <w:t>https://f3420-mpmd01.vangent.local/</w:t>
             </w:r>
             <w:r>
@@ -2409,123 +2231,6 @@
                 <w:rFonts w:asciiTheme="minorHAnsi" w:hAnsiTheme="minorHAnsi"/>
               </w:rPr>
               <w:t>eCLAdmin</w:t>
-            </w:r>
-          </w:p>
-        </w:tc>
-      </w:tr>
-      <w:tr>
-        <w:tc>
-          <w:tcPr>
-            <w:tcW w:w="2549" w:type="dxa"/>
-          </w:tcPr>
-          <w:p>
-            <w:pPr>
-              <w:pStyle w:val="CommentText"/>
-              <w:numPr>
-                <w:ilvl w:val="12"/>
-                <w:numId w:val="0"/>
-              </w:numPr>
-              <w:rPr>
-                <w:rFonts w:asciiTheme="minorHAnsi" w:hAnsiTheme="minorHAnsi"/>
-              </w:rPr>
-            </w:pPr>
-            <w:r>
-              <w:rPr>
-                <w:rFonts w:asciiTheme="minorHAnsi" w:hAnsiTheme="minorHAnsi"/>
-              </w:rPr>
-              <w:t>Updated File(s)</w:t>
-            </w:r>
-          </w:p>
-        </w:tc>
-        <w:tc>
-          <w:tcPr>
-            <w:tcW w:w="10951" w:type="dxa"/>
-          </w:tcPr>
-          <w:p>
-            <w:pPr>
-              <w:rPr>
-                <w:rFonts w:asciiTheme="minorHAnsi" w:hAnsiTheme="minorHAnsi"/>
-              </w:rPr>
-            </w:pPr>
-          </w:p>
-        </w:tc>
-      </w:tr>
-      <w:tr>
-        <w:tc>
-          <w:tcPr>
-            <w:tcW w:w="2549" w:type="dxa"/>
-          </w:tcPr>
-          <w:p>
-            <w:pPr>
-              <w:pStyle w:val="CommentText"/>
-              <w:numPr>
-                <w:ilvl w:val="12"/>
-                <w:numId w:val="0"/>
-              </w:numPr>
-              <w:rPr>
-                <w:rFonts w:asciiTheme="minorHAnsi" w:hAnsiTheme="minorHAnsi"/>
-              </w:rPr>
-            </w:pPr>
-            <w:r>
-              <w:rPr>
-                <w:rFonts w:asciiTheme="minorHAnsi" w:hAnsiTheme="minorHAnsi"/>
-              </w:rPr>
-              <w:t>Supporting Documentation</w:t>
-            </w:r>
-          </w:p>
-        </w:tc>
-        <w:tc>
-          <w:tcPr>
-            <w:tcW w:w="10951" w:type="dxa"/>
-          </w:tcPr>
-          <w:p>
-            <w:pPr>
-              <w:rPr>
-                <w:rFonts w:asciiTheme="minorHAnsi" w:hAnsiTheme="minorHAnsi"/>
-              </w:rPr>
-            </w:pPr>
-          </w:p>
-        </w:tc>
-      </w:tr>
-      <w:tr>
-        <w:tc>
-          <w:tcPr>
-            <w:tcW w:w="2549" w:type="dxa"/>
-          </w:tcPr>
-          <w:p>
-            <w:pPr>
-              <w:pStyle w:val="CommentText"/>
-              <w:numPr>
-                <w:ilvl w:val="12"/>
-                <w:numId w:val="0"/>
-              </w:numPr>
-              <w:rPr>
-                <w:rFonts w:asciiTheme="minorHAnsi" w:hAnsiTheme="minorHAnsi"/>
-              </w:rPr>
-            </w:pPr>
-            <w:r>
-              <w:rPr>
-                <w:rFonts w:asciiTheme="minorHAnsi" w:hAnsiTheme="minorHAnsi"/>
-              </w:rPr>
-              <w:t>Notes</w:t>
-            </w:r>
-          </w:p>
-        </w:tc>
-        <w:tc>
-          <w:tcPr>
-            <w:tcW w:w="10951" w:type="dxa"/>
-          </w:tcPr>
-          <w:p>
-            <w:pPr>
-              <w:rPr>
-                <w:rFonts w:asciiTheme="minorHAnsi" w:hAnsiTheme="minorHAnsi"/>
-              </w:rPr>
-            </w:pPr>
-            <w:r>
-              <w:rPr>
-                <w:rFonts w:asciiTheme="minorHAnsi" w:hAnsiTheme="minorHAnsi"/>
-              </w:rPr>
-              <w:t>Admin User - Main Menu</w:t>
             </w:r>
           </w:p>
         </w:tc>
@@ -2774,14 +2479,6 @@
               <w:pStyle w:val="CSETableText"/>
               <w:ind w:left="159"/>
             </w:pPr>
-            <w:hyperlink r:id="rId10" w:history="1">
-              <w:r>
-                <w:rPr>
-                  <w:rStyle w:val="Hyperlink"/>
-                </w:rPr>
-                <w:t>https://f3420-mpmd01.vangent.local/eCLAdmin</w:t>
-              </w:r>
-            </w:hyperlink>
           </w:p>
         </w:tc>
         <w:tc>
@@ -3465,7 +3162,7 @@
               <w:rPr>
                 <w:rFonts w:asciiTheme="minorHAnsi" w:hAnsiTheme="minorHAnsi"/>
               </w:rPr>
-              <w:t>Source Description</w:t>
+              <w:t>Test Location</w:t>
             </w:r>
           </w:p>
         </w:tc>
@@ -3483,49 +3180,6 @@
               <w:rPr>
                 <w:rFonts w:asciiTheme="minorHAnsi" w:hAnsiTheme="minorHAnsi"/>
               </w:rPr>
-              <w:t>New</w:t>
-            </w:r>
-          </w:p>
-        </w:tc>
-      </w:tr>
-      <w:tr>
-        <w:tc>
-          <w:tcPr>
-            <w:tcW w:w="2549" w:type="dxa"/>
-          </w:tcPr>
-          <w:p>
-            <w:pPr>
-              <w:pStyle w:val="CommentText"/>
-              <w:numPr>
-                <w:ilvl w:val="12"/>
-                <w:numId w:val="0"/>
-              </w:numPr>
-              <w:rPr>
-                <w:rFonts w:asciiTheme="minorHAnsi" w:hAnsiTheme="minorHAnsi"/>
-              </w:rPr>
-            </w:pPr>
-            <w:r>
-              <w:rPr>
-                <w:rFonts w:asciiTheme="minorHAnsi" w:hAnsiTheme="minorHAnsi"/>
-              </w:rPr>
-              <w:t>Test Location</w:t>
-            </w:r>
-          </w:p>
-        </w:tc>
-        <w:tc>
-          <w:tcPr>
-            <w:tcW w:w="10951" w:type="dxa"/>
-          </w:tcPr>
-          <w:p>
-            <w:pPr>
-              <w:rPr>
-                <w:rFonts w:asciiTheme="minorHAnsi" w:hAnsiTheme="minorHAnsi"/>
-              </w:rPr>
-            </w:pPr>
-            <w:r>
-              <w:rPr>
-                <w:rFonts w:asciiTheme="minorHAnsi" w:hAnsiTheme="minorHAnsi"/>
-              </w:rPr>
               <w:t>https://f3420-mpmd01.vangent.local/</w:t>
             </w:r>
             <w:r>
@@ -3533,123 +3187,6 @@
                 <w:rFonts w:asciiTheme="minorHAnsi" w:hAnsiTheme="minorHAnsi"/>
               </w:rPr>
               <w:t>eCLAdmin</w:t>
-            </w:r>
-          </w:p>
-        </w:tc>
-      </w:tr>
-      <w:tr>
-        <w:tc>
-          <w:tcPr>
-            <w:tcW w:w="2549" w:type="dxa"/>
-          </w:tcPr>
-          <w:p>
-            <w:pPr>
-              <w:pStyle w:val="CommentText"/>
-              <w:numPr>
-                <w:ilvl w:val="12"/>
-                <w:numId w:val="0"/>
-              </w:numPr>
-              <w:rPr>
-                <w:rFonts w:asciiTheme="minorHAnsi" w:hAnsiTheme="minorHAnsi"/>
-              </w:rPr>
-            </w:pPr>
-            <w:r>
-              <w:rPr>
-                <w:rFonts w:asciiTheme="minorHAnsi" w:hAnsiTheme="minorHAnsi"/>
-              </w:rPr>
-              <w:t>Updated File(s)</w:t>
-            </w:r>
-          </w:p>
-        </w:tc>
-        <w:tc>
-          <w:tcPr>
-            <w:tcW w:w="10951" w:type="dxa"/>
-          </w:tcPr>
-          <w:p>
-            <w:pPr>
-              <w:rPr>
-                <w:rFonts w:asciiTheme="minorHAnsi" w:hAnsiTheme="minorHAnsi"/>
-              </w:rPr>
-            </w:pPr>
-          </w:p>
-        </w:tc>
-      </w:tr>
-      <w:tr>
-        <w:tc>
-          <w:tcPr>
-            <w:tcW w:w="2549" w:type="dxa"/>
-          </w:tcPr>
-          <w:p>
-            <w:pPr>
-              <w:pStyle w:val="CommentText"/>
-              <w:numPr>
-                <w:ilvl w:val="12"/>
-                <w:numId w:val="0"/>
-              </w:numPr>
-              <w:rPr>
-                <w:rFonts w:asciiTheme="minorHAnsi" w:hAnsiTheme="minorHAnsi"/>
-              </w:rPr>
-            </w:pPr>
-            <w:r>
-              <w:rPr>
-                <w:rFonts w:asciiTheme="minorHAnsi" w:hAnsiTheme="minorHAnsi"/>
-              </w:rPr>
-              <w:t>Supporting Documentation</w:t>
-            </w:r>
-          </w:p>
-        </w:tc>
-        <w:tc>
-          <w:tcPr>
-            <w:tcW w:w="10951" w:type="dxa"/>
-          </w:tcPr>
-          <w:p>
-            <w:pPr>
-              <w:rPr>
-                <w:rFonts w:asciiTheme="minorHAnsi" w:hAnsiTheme="minorHAnsi"/>
-              </w:rPr>
-            </w:pPr>
-          </w:p>
-        </w:tc>
-      </w:tr>
-      <w:tr>
-        <w:tc>
-          <w:tcPr>
-            <w:tcW w:w="2549" w:type="dxa"/>
-          </w:tcPr>
-          <w:p>
-            <w:pPr>
-              <w:pStyle w:val="CommentText"/>
-              <w:numPr>
-                <w:ilvl w:val="12"/>
-                <w:numId w:val="0"/>
-              </w:numPr>
-              <w:rPr>
-                <w:rFonts w:asciiTheme="minorHAnsi" w:hAnsiTheme="minorHAnsi"/>
-              </w:rPr>
-            </w:pPr>
-            <w:r>
-              <w:rPr>
-                <w:rFonts w:asciiTheme="minorHAnsi" w:hAnsiTheme="minorHAnsi"/>
-              </w:rPr>
-              <w:t>Notes</w:t>
-            </w:r>
-          </w:p>
-        </w:tc>
-        <w:tc>
-          <w:tcPr>
-            <w:tcW w:w="10951" w:type="dxa"/>
-          </w:tcPr>
-          <w:p>
-            <w:pPr>
-              <w:rPr>
-                <w:rFonts w:asciiTheme="minorHAnsi" w:hAnsiTheme="minorHAnsi"/>
-              </w:rPr>
-            </w:pPr>
-            <w:r>
-              <w:rPr>
-                <w:rFonts w:asciiTheme="minorHAnsi" w:hAnsiTheme="minorHAnsi"/>
-              </w:rPr>
-              <w:t>Admin User - Main Menu</w:t>
             </w:r>
           </w:p>
         </w:tc>
@@ -3898,14 +3435,8 @@
               <w:pStyle w:val="CSETableText"/>
               <w:ind w:left="159"/>
             </w:pPr>
-            <w:hyperlink r:id="rId11" w:history="1">
-              <w:r>
-                <w:rPr>
-                  <w:rStyle w:val="Hyperlink"/>
-                </w:rPr>
-                <w:t>https://f3420-mpmd01.vangent.local/eCLAdmin</w:t>
-              </w:r>
-            </w:hyperlink>
+            <w:bookmarkStart w:id="15" w:name="_GoBack"/>
+            <w:bookmarkEnd w:id="15"/>
           </w:p>
         </w:tc>
         <w:tc>
@@ -4569,7 +4100,7 @@
               <w:rPr>
                 <w:rFonts w:asciiTheme="minorHAnsi" w:hAnsiTheme="minorHAnsi"/>
               </w:rPr>
-              <w:t>Source Description</w:t>
+              <w:t>Test Location</w:t>
             </w:r>
           </w:p>
         </w:tc>
@@ -4587,49 +4118,6 @@
               <w:rPr>
                 <w:rFonts w:asciiTheme="minorHAnsi" w:hAnsiTheme="minorHAnsi"/>
               </w:rPr>
-              <w:t>New</w:t>
-            </w:r>
-          </w:p>
-        </w:tc>
-      </w:tr>
-      <w:tr>
-        <w:tc>
-          <w:tcPr>
-            <w:tcW w:w="2549" w:type="dxa"/>
-          </w:tcPr>
-          <w:p>
-            <w:pPr>
-              <w:pStyle w:val="CommentText"/>
-              <w:numPr>
-                <w:ilvl w:val="12"/>
-                <w:numId w:val="0"/>
-              </w:numPr>
-              <w:rPr>
-                <w:rFonts w:asciiTheme="minorHAnsi" w:hAnsiTheme="minorHAnsi"/>
-              </w:rPr>
-            </w:pPr>
-            <w:r>
-              <w:rPr>
-                <w:rFonts w:asciiTheme="minorHAnsi" w:hAnsiTheme="minorHAnsi"/>
-              </w:rPr>
-              <w:t>Test Location</w:t>
-            </w:r>
-          </w:p>
-        </w:tc>
-        <w:tc>
-          <w:tcPr>
-            <w:tcW w:w="10951" w:type="dxa"/>
-          </w:tcPr>
-          <w:p>
-            <w:pPr>
-              <w:rPr>
-                <w:rFonts w:asciiTheme="minorHAnsi" w:hAnsiTheme="minorHAnsi"/>
-              </w:rPr>
-            </w:pPr>
-            <w:r>
-              <w:rPr>
-                <w:rFonts w:asciiTheme="minorHAnsi" w:hAnsiTheme="minorHAnsi"/>
-              </w:rPr>
               <w:t>https://f3420-mpmd01.vangent.local/</w:t>
             </w:r>
             <w:r>
@@ -4637,123 +4125,6 @@
                 <w:rFonts w:asciiTheme="minorHAnsi" w:hAnsiTheme="minorHAnsi"/>
               </w:rPr>
               <w:t>eCLAdmin</w:t>
-            </w:r>
-          </w:p>
-        </w:tc>
-      </w:tr>
-      <w:tr>
-        <w:tc>
-          <w:tcPr>
-            <w:tcW w:w="2549" w:type="dxa"/>
-          </w:tcPr>
-          <w:p>
-            <w:pPr>
-              <w:pStyle w:val="CommentText"/>
-              <w:numPr>
-                <w:ilvl w:val="12"/>
-                <w:numId w:val="0"/>
-              </w:numPr>
-              <w:rPr>
-                <w:rFonts w:asciiTheme="minorHAnsi" w:hAnsiTheme="minorHAnsi"/>
-              </w:rPr>
-            </w:pPr>
-            <w:r>
-              <w:rPr>
-                <w:rFonts w:asciiTheme="minorHAnsi" w:hAnsiTheme="minorHAnsi"/>
-              </w:rPr>
-              <w:t>Updated File(s)</w:t>
-            </w:r>
-          </w:p>
-        </w:tc>
-        <w:tc>
-          <w:tcPr>
-            <w:tcW w:w="10951" w:type="dxa"/>
-          </w:tcPr>
-          <w:p>
-            <w:pPr>
-              <w:rPr>
-                <w:rFonts w:asciiTheme="minorHAnsi" w:hAnsiTheme="minorHAnsi"/>
-              </w:rPr>
-            </w:pPr>
-          </w:p>
-        </w:tc>
-      </w:tr>
-      <w:tr>
-        <w:tc>
-          <w:tcPr>
-            <w:tcW w:w="2549" w:type="dxa"/>
-          </w:tcPr>
-          <w:p>
-            <w:pPr>
-              <w:pStyle w:val="CommentText"/>
-              <w:numPr>
-                <w:ilvl w:val="12"/>
-                <w:numId w:val="0"/>
-              </w:numPr>
-              <w:rPr>
-                <w:rFonts w:asciiTheme="minorHAnsi" w:hAnsiTheme="minorHAnsi"/>
-              </w:rPr>
-            </w:pPr>
-            <w:r>
-              <w:rPr>
-                <w:rFonts w:asciiTheme="minorHAnsi" w:hAnsiTheme="minorHAnsi"/>
-              </w:rPr>
-              <w:t>Supporting Documentation</w:t>
-            </w:r>
-          </w:p>
-        </w:tc>
-        <w:tc>
-          <w:tcPr>
-            <w:tcW w:w="10951" w:type="dxa"/>
-          </w:tcPr>
-          <w:p>
-            <w:pPr>
-              <w:rPr>
-                <w:rFonts w:asciiTheme="minorHAnsi" w:hAnsiTheme="minorHAnsi"/>
-              </w:rPr>
-            </w:pPr>
-          </w:p>
-        </w:tc>
-      </w:tr>
-      <w:tr>
-        <w:tc>
-          <w:tcPr>
-            <w:tcW w:w="2549" w:type="dxa"/>
-          </w:tcPr>
-          <w:p>
-            <w:pPr>
-              <w:pStyle w:val="CommentText"/>
-              <w:numPr>
-                <w:ilvl w:val="12"/>
-                <w:numId w:val="0"/>
-              </w:numPr>
-              <w:rPr>
-                <w:rFonts w:asciiTheme="minorHAnsi" w:hAnsiTheme="minorHAnsi"/>
-              </w:rPr>
-            </w:pPr>
-            <w:r>
-              <w:rPr>
-                <w:rFonts w:asciiTheme="minorHAnsi" w:hAnsiTheme="minorHAnsi"/>
-              </w:rPr>
-              <w:t>Notes</w:t>
-            </w:r>
-          </w:p>
-        </w:tc>
-        <w:tc>
-          <w:tcPr>
-            <w:tcW w:w="10951" w:type="dxa"/>
-          </w:tcPr>
-          <w:p>
-            <w:pPr>
-              <w:rPr>
-                <w:rFonts w:asciiTheme="minorHAnsi" w:hAnsiTheme="minorHAnsi"/>
-              </w:rPr>
-            </w:pPr>
-            <w:r>
-              <w:rPr>
-                <w:rFonts w:asciiTheme="minorHAnsi" w:hAnsiTheme="minorHAnsi"/>
-              </w:rPr>
-              <w:t>Admin User - Main Menu</w:t>
             </w:r>
           </w:p>
         </w:tc>
@@ -5000,16 +4371,7 @@
           <w:p>
             <w:pPr>
               <w:pStyle w:val="CSETableText"/>
-              <w:ind w:left="159"/>
-            </w:pPr>
-            <w:hyperlink r:id="rId12" w:history="1">
-              <w:r>
-                <w:rPr>
-                  <w:rStyle w:val="Hyperlink"/>
-                </w:rPr>
-                <w:t>https://f3420-mpmd01.vangent.local/eCLAdmin</w:t>
-              </w:r>
-            </w:hyperlink>
+            </w:pPr>
           </w:p>
         </w:tc>
         <w:tc>
@@ -5479,6 +4841,2146 @@
         </w:rPr>
       </w:pPr>
     </w:p>
+    <w:tbl>
+      <w:tblPr>
+        <w:tblW w:w="0" w:type="auto"/>
+        <w:tblInd w:w="-612" w:type="dxa"/>
+        <w:tblBorders>
+          <w:top w:val="single" w:sz="4" w:space="0" w:color="auto"/>
+          <w:left w:val="single" w:sz="4" w:space="0" w:color="auto"/>
+          <w:bottom w:val="single" w:sz="4" w:space="0" w:color="auto"/>
+          <w:right w:val="single" w:sz="4" w:space="0" w:color="auto"/>
+          <w:insideH w:val="single" w:sz="4" w:space="0" w:color="auto"/>
+          <w:insideV w:val="single" w:sz="4" w:space="0" w:color="auto"/>
+        </w:tblBorders>
+        <w:tblLayout w:type="fixed"/>
+        <w:tblLook w:val="0000" w:firstRow="0" w:lastRow="0" w:firstColumn="0" w:lastColumn="0" w:noHBand="0" w:noVBand="0"/>
+      </w:tblPr>
+      <w:tblGrid>
+        <w:gridCol w:w="2549"/>
+        <w:gridCol w:w="10951"/>
+      </w:tblGrid>
+      <w:tr>
+        <w:trPr>
+          <w:tblHeader/>
+        </w:trPr>
+        <w:tc>
+          <w:tcPr>
+            <w:tcW w:w="2549" w:type="dxa"/>
+            <w:shd w:val="solid" w:color="auto" w:fill="000000"/>
+          </w:tcPr>
+          <w:p>
+            <w:pPr>
+              <w:numPr>
+                <w:ilvl w:val="12"/>
+                <w:numId w:val="0"/>
+              </w:numPr>
+              <w:jc w:val="center"/>
+              <w:rPr>
+                <w:rFonts w:ascii="Arial" w:hAnsi="Arial"/>
+                <w:b/>
+                <w:sz w:val="18"/>
+              </w:rPr>
+            </w:pPr>
+            <w:r>
+              <w:rPr>
+                <w:rFonts w:ascii="Arial" w:hAnsi="Arial"/>
+                <w:b/>
+                <w:sz w:val="18"/>
+              </w:rPr>
+              <w:t>Item</w:t>
+            </w:r>
+          </w:p>
+        </w:tc>
+        <w:tc>
+          <w:tcPr>
+            <w:tcW w:w="10951" w:type="dxa"/>
+            <w:shd w:val="solid" w:color="auto" w:fill="000000"/>
+          </w:tcPr>
+          <w:p>
+            <w:pPr>
+              <w:numPr>
+                <w:ilvl w:val="12"/>
+                <w:numId w:val="0"/>
+              </w:numPr>
+              <w:jc w:val="center"/>
+              <w:rPr>
+                <w:rFonts w:ascii="Arial" w:hAnsi="Arial"/>
+                <w:b/>
+                <w:sz w:val="18"/>
+              </w:rPr>
+            </w:pPr>
+            <w:r>
+              <w:rPr>
+                <w:rFonts w:ascii="Arial" w:hAnsi="Arial"/>
+                <w:b/>
+                <w:sz w:val="18"/>
+              </w:rPr>
+              <w:t>Description</w:t>
+            </w:r>
+          </w:p>
+        </w:tc>
+      </w:tr>
+      <w:tr>
+        <w:tc>
+          <w:tcPr>
+            <w:tcW w:w="2549" w:type="dxa"/>
+          </w:tcPr>
+          <w:p>
+            <w:pPr>
+              <w:pStyle w:val="CommentText"/>
+              <w:numPr>
+                <w:ilvl w:val="12"/>
+                <w:numId w:val="0"/>
+              </w:numPr>
+              <w:rPr>
+                <w:rFonts w:asciiTheme="minorHAnsi" w:hAnsiTheme="minorHAnsi"/>
+              </w:rPr>
+            </w:pPr>
+            <w:r>
+              <w:rPr>
+                <w:rFonts w:asciiTheme="minorHAnsi" w:hAnsiTheme="minorHAnsi"/>
+              </w:rPr>
+              <w:t>Test Case ID</w:t>
+            </w:r>
+          </w:p>
+        </w:tc>
+        <w:tc>
+          <w:tcPr>
+            <w:tcW w:w="10951" w:type="dxa"/>
+          </w:tcPr>
+          <w:p>
+            <w:pPr>
+              <w:pStyle w:val="hdr1"/>
+              <w:spacing w:before="0"/>
+              <w:ind w:left="0"/>
+              <w:outlineLvl w:val="9"/>
+              <w:rPr>
+                <w:rFonts w:asciiTheme="minorHAnsi" w:hAnsiTheme="minorHAnsi"/>
+                <w:i w:val="0"/>
+                <w:sz w:val="20"/>
+              </w:rPr>
+            </w:pPr>
+            <w:r>
+              <w:rPr>
+                <w:rFonts w:asciiTheme="minorHAnsi" w:hAnsiTheme="minorHAnsi"/>
+                <w:i w:val="0"/>
+                <w:sz w:val="20"/>
+              </w:rPr>
+              <w:t>ECUI</w:t>
+            </w:r>
+            <w:r>
+              <w:rPr>
+                <w:rFonts w:asciiTheme="minorHAnsi" w:hAnsiTheme="minorHAnsi"/>
+                <w:i w:val="0"/>
+                <w:sz w:val="20"/>
+              </w:rPr>
+              <w:t>ADMIN_REPORT</w:t>
+            </w:r>
+            <w:r>
+              <w:rPr>
+                <w:rFonts w:asciiTheme="minorHAnsi" w:hAnsiTheme="minorHAnsi"/>
+                <w:i w:val="0"/>
+                <w:sz w:val="20"/>
+              </w:rPr>
+              <w:t>0</w:t>
+            </w:r>
+            <w:r>
+              <w:rPr>
+                <w:rFonts w:asciiTheme="minorHAnsi" w:hAnsiTheme="minorHAnsi"/>
+                <w:i w:val="0"/>
+                <w:sz w:val="20"/>
+              </w:rPr>
+              <w:t>5</w:t>
+            </w:r>
+          </w:p>
+        </w:tc>
+      </w:tr>
+      <w:tr>
+        <w:tc>
+          <w:tcPr>
+            <w:tcW w:w="2549" w:type="dxa"/>
+          </w:tcPr>
+          <w:p>
+            <w:pPr>
+              <w:pStyle w:val="CommentText"/>
+              <w:numPr>
+                <w:ilvl w:val="12"/>
+                <w:numId w:val="0"/>
+              </w:numPr>
+              <w:rPr>
+                <w:rFonts w:asciiTheme="minorHAnsi" w:hAnsiTheme="minorHAnsi"/>
+              </w:rPr>
+            </w:pPr>
+            <w:r>
+              <w:rPr>
+                <w:rFonts w:asciiTheme="minorHAnsi" w:hAnsiTheme="minorHAnsi"/>
+              </w:rPr>
+              <w:t>Test Location</w:t>
+            </w:r>
+          </w:p>
+        </w:tc>
+        <w:tc>
+          <w:tcPr>
+            <w:tcW w:w="10951" w:type="dxa"/>
+          </w:tcPr>
+          <w:p>
+            <w:pPr>
+              <w:rPr>
+                <w:rFonts w:asciiTheme="minorHAnsi" w:hAnsiTheme="minorHAnsi"/>
+              </w:rPr>
+            </w:pPr>
+            <w:r>
+              <w:rPr>
+                <w:rFonts w:asciiTheme="minorHAnsi" w:hAnsiTheme="minorHAnsi"/>
+              </w:rPr>
+              <w:t>https://f3420-mpmd01.vangent.local/</w:t>
+            </w:r>
+            <w:r>
+              <w:rPr>
+                <w:rFonts w:asciiTheme="minorHAnsi" w:hAnsiTheme="minorHAnsi"/>
+              </w:rPr>
+              <w:t>eCLAdmin</w:t>
+            </w:r>
+          </w:p>
+        </w:tc>
+      </w:tr>
+    </w:tbl>
+    <w:p/>
+    <w:p/>
+    <w:tbl>
+      <w:tblPr>
+        <w:tblW w:w="13500" w:type="dxa"/>
+        <w:tblInd w:w="-612" w:type="dxa"/>
+        <w:tblBorders>
+          <w:top w:val="double" w:sz="4" w:space="0" w:color="auto"/>
+          <w:left w:val="double" w:sz="4" w:space="0" w:color="auto"/>
+          <w:bottom w:val="double" w:sz="4" w:space="0" w:color="auto"/>
+          <w:right w:val="double" w:sz="4" w:space="0" w:color="auto"/>
+          <w:insideH w:val="single" w:sz="6" w:space="0" w:color="auto"/>
+          <w:insideV w:val="single" w:sz="6" w:space="0" w:color="auto"/>
+        </w:tblBorders>
+        <w:tblLayout w:type="fixed"/>
+        <w:tblLook w:val="0000" w:firstRow="0" w:lastRow="0" w:firstColumn="0" w:lastColumn="0" w:noHBand="0" w:noVBand="0"/>
+      </w:tblPr>
+      <w:tblGrid>
+        <w:gridCol w:w="900"/>
+        <w:gridCol w:w="4050"/>
+        <w:gridCol w:w="4410"/>
+        <w:gridCol w:w="1260"/>
+        <w:gridCol w:w="2880"/>
+      </w:tblGrid>
+      <w:tr>
+        <w:trPr>
+          <w:cantSplit/>
+          <w:tblHeader/>
+        </w:trPr>
+        <w:tc>
+          <w:tcPr>
+            <w:tcW w:w="900" w:type="dxa"/>
+            <w:shd w:val="clear" w:color="auto" w:fill="A6A6A6"/>
+          </w:tcPr>
+          <w:p>
+            <w:pPr>
+              <w:pStyle w:val="Header"/>
+              <w:tabs>
+                <w:tab w:val="clear" w:pos="4320"/>
+                <w:tab w:val="clear" w:pos="8640"/>
+              </w:tabs>
+              <w:spacing w:before="40" w:after="40"/>
+              <w:jc w:val="both"/>
+              <w:rPr>
+                <w:b/>
+                <w:i/>
+              </w:rPr>
+            </w:pPr>
+            <w:r>
+              <w:rPr>
+                <w:b/>
+              </w:rPr>
+              <w:t>TEST#</w:t>
+            </w:r>
+          </w:p>
+        </w:tc>
+        <w:tc>
+          <w:tcPr>
+            <w:tcW w:w="4050" w:type="dxa"/>
+            <w:shd w:val="clear" w:color="auto" w:fill="A6A6A6"/>
+          </w:tcPr>
+          <w:p>
+            <w:pPr>
+              <w:pStyle w:val="Header"/>
+              <w:tabs>
+                <w:tab w:val="clear" w:pos="4320"/>
+                <w:tab w:val="clear" w:pos="8640"/>
+              </w:tabs>
+              <w:spacing w:before="20" w:after="20"/>
+              <w:rPr>
+                <w:b/>
+                <w:i/>
+              </w:rPr>
+            </w:pPr>
+            <w:r>
+              <w:rPr>
+                <w:b/>
+              </w:rPr>
+              <w:t>ACTION</w:t>
+            </w:r>
+          </w:p>
+        </w:tc>
+        <w:tc>
+          <w:tcPr>
+            <w:tcW w:w="4410" w:type="dxa"/>
+            <w:shd w:val="clear" w:color="auto" w:fill="A6A6A6"/>
+          </w:tcPr>
+          <w:p>
+            <w:pPr>
+              <w:pStyle w:val="Header"/>
+              <w:tabs>
+                <w:tab w:val="clear" w:pos="4320"/>
+                <w:tab w:val="clear" w:pos="8640"/>
+              </w:tabs>
+              <w:spacing w:before="40" w:after="40"/>
+              <w:rPr>
+                <w:b/>
+                <w:i/>
+              </w:rPr>
+            </w:pPr>
+            <w:r>
+              <w:rPr>
+                <w:b/>
+              </w:rPr>
+              <w:t xml:space="preserve">EXPECTED RESULTS </w:t>
+            </w:r>
+          </w:p>
+        </w:tc>
+        <w:tc>
+          <w:tcPr>
+            <w:tcW w:w="1260" w:type="dxa"/>
+            <w:shd w:val="clear" w:color="auto" w:fill="A6A6A6"/>
+          </w:tcPr>
+          <w:p>
+            <w:pPr>
+              <w:pStyle w:val="Header"/>
+              <w:tabs>
+                <w:tab w:val="clear" w:pos="4320"/>
+                <w:tab w:val="clear" w:pos="8640"/>
+              </w:tabs>
+              <w:spacing w:before="40" w:after="40"/>
+              <w:jc w:val="center"/>
+              <w:rPr>
+                <w:b/>
+                <w:i/>
+              </w:rPr>
+            </w:pPr>
+            <w:r>
+              <w:rPr>
+                <w:b/>
+              </w:rPr>
+              <w:t>RESULTS</w:t>
+            </w:r>
+          </w:p>
+          <w:p>
+            <w:pPr>
+              <w:pStyle w:val="Header"/>
+              <w:tabs>
+                <w:tab w:val="clear" w:pos="4320"/>
+                <w:tab w:val="clear" w:pos="8640"/>
+              </w:tabs>
+              <w:spacing w:before="40" w:after="40"/>
+              <w:jc w:val="center"/>
+              <w:rPr>
+                <w:b/>
+                <w:i/>
+              </w:rPr>
+            </w:pPr>
+            <w:r>
+              <w:rPr>
+                <w:b/>
+              </w:rPr>
+              <w:t>P/F/I</w:t>
+            </w:r>
+          </w:p>
+        </w:tc>
+        <w:tc>
+          <w:tcPr>
+            <w:tcW w:w="2880" w:type="dxa"/>
+            <w:shd w:val="clear" w:color="auto" w:fill="A6A6A6"/>
+          </w:tcPr>
+          <w:p>
+            <w:pPr>
+              <w:pStyle w:val="Header"/>
+              <w:tabs>
+                <w:tab w:val="clear" w:pos="4320"/>
+                <w:tab w:val="clear" w:pos="8640"/>
+              </w:tabs>
+              <w:spacing w:before="40" w:after="40"/>
+              <w:rPr>
+                <w:b/>
+                <w:i/>
+              </w:rPr>
+            </w:pPr>
+            <w:r>
+              <w:rPr>
+                <w:b/>
+              </w:rPr>
+              <w:t>COMMENTS</w:t>
+            </w:r>
+          </w:p>
+        </w:tc>
+      </w:tr>
+      <w:tr>
+        <w:trPr>
+          <w:cantSplit/>
+        </w:trPr>
+        <w:tc>
+          <w:tcPr>
+            <w:tcW w:w="900" w:type="dxa"/>
+          </w:tcPr>
+          <w:p>
+            <w:pPr>
+              <w:pStyle w:val="Header"/>
+              <w:numPr>
+                <w:ilvl w:val="0"/>
+                <w:numId w:val="13"/>
+              </w:numPr>
+              <w:tabs>
+                <w:tab w:val="clear" w:pos="4320"/>
+                <w:tab w:val="clear" w:pos="8640"/>
+              </w:tabs>
+              <w:overflowPunct/>
+              <w:autoSpaceDE/>
+              <w:autoSpaceDN/>
+              <w:adjustRightInd/>
+              <w:spacing w:before="40" w:after="40"/>
+              <w:jc w:val="both"/>
+              <w:textAlignment w:val="auto"/>
+              <w:rPr>
+                <w:i/>
+              </w:rPr>
+            </w:pPr>
+          </w:p>
+        </w:tc>
+        <w:tc>
+          <w:tcPr>
+            <w:tcW w:w="4050" w:type="dxa"/>
+          </w:tcPr>
+          <w:p>
+            <w:pPr>
+              <w:pStyle w:val="CSETableText"/>
+              <w:ind w:left="159"/>
+              <w:rPr>
+                <w:rFonts w:asciiTheme="minorHAnsi" w:hAnsiTheme="minorHAnsi"/>
+                <w:bCs/>
+                <w:szCs w:val="20"/>
+              </w:rPr>
+            </w:pPr>
+            <w:r>
+              <w:rPr>
+                <w:rFonts w:asciiTheme="minorHAnsi" w:hAnsiTheme="minorHAnsi"/>
+                <w:bCs/>
+                <w:szCs w:val="20"/>
+              </w:rPr>
+              <w:t>Log in as admin.</w:t>
+            </w:r>
+          </w:p>
+        </w:tc>
+        <w:tc>
+          <w:tcPr>
+            <w:tcW w:w="4410" w:type="dxa"/>
+          </w:tcPr>
+          <w:p>
+            <w:pPr>
+              <w:pStyle w:val="Header"/>
+              <w:tabs>
+                <w:tab w:val="clear" w:pos="4320"/>
+                <w:tab w:val="clear" w:pos="8640"/>
+              </w:tabs>
+              <w:spacing w:before="40" w:after="40"/>
+              <w:rPr>
+                <w:rFonts w:asciiTheme="minorHAnsi" w:hAnsiTheme="minorHAnsi"/>
+              </w:rPr>
+            </w:pPr>
+            <w:r>
+              <w:rPr>
+                <w:rFonts w:asciiTheme="minorHAnsi" w:hAnsiTheme="minorHAnsi"/>
+              </w:rPr>
+              <w:t>Main</w:t>
+            </w:r>
+            <w:r>
+              <w:rPr>
+                <w:rFonts w:asciiTheme="minorHAnsi" w:hAnsiTheme="minorHAnsi"/>
+              </w:rPr>
+              <w:t xml:space="preserve"> page successfully </w:t>
+            </w:r>
+            <w:r>
+              <w:rPr>
+                <w:rFonts w:asciiTheme="minorHAnsi" w:hAnsiTheme="minorHAnsi"/>
+              </w:rPr>
+              <w:t>displays.</w:t>
+            </w:r>
+          </w:p>
+          <w:p>
+            <w:pPr>
+              <w:pStyle w:val="Header"/>
+              <w:tabs>
+                <w:tab w:val="clear" w:pos="4320"/>
+                <w:tab w:val="clear" w:pos="8640"/>
+              </w:tabs>
+              <w:spacing w:before="40" w:after="40"/>
+              <w:rPr>
+                <w:rFonts w:asciiTheme="minorHAnsi" w:hAnsiTheme="minorHAnsi"/>
+              </w:rPr>
+            </w:pPr>
+          </w:p>
+          <w:p>
+            <w:pPr>
+              <w:pStyle w:val="Header"/>
+              <w:tabs>
+                <w:tab w:val="clear" w:pos="4320"/>
+                <w:tab w:val="clear" w:pos="8640"/>
+              </w:tabs>
+              <w:spacing w:before="40" w:after="40"/>
+              <w:rPr>
+                <w:rFonts w:asciiTheme="minorHAnsi" w:hAnsiTheme="minorHAnsi"/>
+              </w:rPr>
+            </w:pPr>
+            <w:r>
+              <w:rPr>
+                <w:rFonts w:asciiTheme="minorHAnsi" w:hAnsiTheme="minorHAnsi"/>
+              </w:rPr>
+              <w:t>The following</w:t>
+            </w:r>
+            <w:r>
+              <w:rPr>
+                <w:rFonts w:asciiTheme="minorHAnsi" w:hAnsiTheme="minorHAnsi"/>
+              </w:rPr>
+              <w:t xml:space="preserve"> dropdown</w:t>
+            </w:r>
+            <w:r>
+              <w:rPr>
+                <w:rFonts w:asciiTheme="minorHAnsi" w:hAnsiTheme="minorHAnsi"/>
+              </w:rPr>
+              <w:t xml:space="preserve"> menu display</w:t>
+            </w:r>
+            <w:r>
+              <w:rPr>
+                <w:rFonts w:asciiTheme="minorHAnsi" w:hAnsiTheme="minorHAnsi"/>
+              </w:rPr>
+              <w:t>s:</w:t>
+            </w:r>
+          </w:p>
+          <w:p>
+            <w:pPr>
+              <w:pStyle w:val="Header"/>
+              <w:tabs>
+                <w:tab w:val="clear" w:pos="4320"/>
+                <w:tab w:val="clear" w:pos="8640"/>
+              </w:tabs>
+              <w:spacing w:before="40" w:after="40"/>
+              <w:rPr>
+                <w:rFonts w:asciiTheme="minorHAnsi" w:hAnsiTheme="minorHAnsi"/>
+                <w:b/>
+              </w:rPr>
+            </w:pPr>
+            <w:r>
+              <w:rPr>
+                <w:rFonts w:asciiTheme="minorHAnsi" w:hAnsiTheme="minorHAnsi"/>
+                <w:b/>
+              </w:rPr>
+              <w:t>Report</w:t>
+            </w:r>
+          </w:p>
+        </w:tc>
+        <w:tc>
+          <w:tcPr>
+            <w:tcW w:w="1260" w:type="dxa"/>
+          </w:tcPr>
+          <w:p>
+            <w:pPr>
+              <w:pStyle w:val="Header"/>
+              <w:tabs>
+                <w:tab w:val="clear" w:pos="4320"/>
+                <w:tab w:val="clear" w:pos="8640"/>
+              </w:tabs>
+              <w:spacing w:before="40" w:after="40"/>
+              <w:jc w:val="center"/>
+              <w:rPr>
+                <w:i/>
+              </w:rPr>
+            </w:pPr>
+            <w:r>
+              <w:rPr>
+                <w:i/>
+              </w:rPr>
+              <w:t>P</w:t>
+            </w:r>
+          </w:p>
+        </w:tc>
+        <w:tc>
+          <w:tcPr>
+            <w:tcW w:w="2880" w:type="dxa"/>
+          </w:tcPr>
+          <w:p>
+            <w:pPr>
+              <w:pStyle w:val="Header"/>
+              <w:tabs>
+                <w:tab w:val="clear" w:pos="4320"/>
+                <w:tab w:val="clear" w:pos="8640"/>
+              </w:tabs>
+              <w:spacing w:before="40" w:after="40"/>
+              <w:rPr>
+                <w:i/>
+              </w:rPr>
+            </w:pPr>
+          </w:p>
+        </w:tc>
+      </w:tr>
+      <w:tr>
+        <w:trPr>
+          <w:cantSplit/>
+        </w:trPr>
+        <w:tc>
+          <w:tcPr>
+            <w:tcW w:w="900" w:type="dxa"/>
+          </w:tcPr>
+          <w:p>
+            <w:pPr>
+              <w:pStyle w:val="Header"/>
+              <w:numPr>
+                <w:ilvl w:val="0"/>
+                <w:numId w:val="13"/>
+              </w:numPr>
+              <w:tabs>
+                <w:tab w:val="clear" w:pos="4320"/>
+                <w:tab w:val="clear" w:pos="8640"/>
+              </w:tabs>
+              <w:overflowPunct/>
+              <w:autoSpaceDE/>
+              <w:autoSpaceDN/>
+              <w:adjustRightInd/>
+              <w:spacing w:before="40" w:after="40"/>
+              <w:jc w:val="both"/>
+              <w:textAlignment w:val="auto"/>
+              <w:rPr>
+                <w:i/>
+              </w:rPr>
+            </w:pPr>
+          </w:p>
+        </w:tc>
+        <w:tc>
+          <w:tcPr>
+            <w:tcW w:w="4050" w:type="dxa"/>
+          </w:tcPr>
+          <w:p>
+            <w:pPr>
+              <w:pStyle w:val="CSETableText"/>
+              <w:ind w:left="159"/>
+              <w:rPr>
+                <w:rFonts w:asciiTheme="minorHAnsi" w:hAnsiTheme="minorHAnsi"/>
+                <w:bCs/>
+                <w:szCs w:val="20"/>
+              </w:rPr>
+            </w:pPr>
+            <w:r>
+              <w:rPr>
+                <w:rFonts w:asciiTheme="minorHAnsi" w:hAnsiTheme="minorHAnsi"/>
+                <w:bCs/>
+                <w:szCs w:val="20"/>
+              </w:rPr>
+              <w:t xml:space="preserve">Click </w:t>
+            </w:r>
+            <w:r>
+              <w:rPr>
+                <w:rFonts w:asciiTheme="minorHAnsi" w:hAnsiTheme="minorHAnsi"/>
+                <w:b/>
+                <w:bCs/>
+                <w:szCs w:val="20"/>
+              </w:rPr>
+              <w:t>Report</w:t>
+            </w:r>
+          </w:p>
+        </w:tc>
+        <w:tc>
+          <w:tcPr>
+            <w:tcW w:w="4410" w:type="dxa"/>
+          </w:tcPr>
+          <w:p>
+            <w:pPr>
+              <w:pStyle w:val="Header"/>
+              <w:tabs>
+                <w:tab w:val="clear" w:pos="4320"/>
+                <w:tab w:val="clear" w:pos="8640"/>
+              </w:tabs>
+              <w:spacing w:before="40" w:after="40"/>
+              <w:rPr>
+                <w:rFonts w:asciiTheme="minorHAnsi" w:hAnsiTheme="minorHAnsi"/>
+              </w:rPr>
+            </w:pPr>
+            <w:proofErr w:type="gramStart"/>
+            <w:r>
+              <w:rPr>
+                <w:rFonts w:asciiTheme="minorHAnsi" w:hAnsiTheme="minorHAnsi"/>
+                <w:b/>
+              </w:rPr>
+              <w:t>e</w:t>
+            </w:r>
+            <w:r>
+              <w:rPr>
+                <w:rFonts w:asciiTheme="minorHAnsi" w:hAnsiTheme="minorHAnsi"/>
+                <w:b/>
+              </w:rPr>
+              <w:t>Coaching</w:t>
+            </w:r>
+            <w:proofErr w:type="gramEnd"/>
+            <w:r>
+              <w:rPr>
+                <w:rFonts w:asciiTheme="minorHAnsi" w:hAnsiTheme="minorHAnsi"/>
+                <w:b/>
+              </w:rPr>
+              <w:t xml:space="preserve"> Log</w:t>
+            </w:r>
+            <w:r>
+              <w:rPr>
+                <w:rFonts w:asciiTheme="minorHAnsi" w:hAnsiTheme="minorHAnsi"/>
+                <w:b/>
+              </w:rPr>
+              <w:t xml:space="preserve"> </w:t>
+            </w:r>
+            <w:r>
+              <w:rPr>
+                <w:rFonts w:asciiTheme="minorHAnsi" w:hAnsiTheme="minorHAnsi"/>
+                <w:b/>
+              </w:rPr>
+              <w:t>Site Usage</w:t>
+            </w:r>
+            <w:r>
+              <w:rPr>
+                <w:rFonts w:asciiTheme="minorHAnsi" w:hAnsiTheme="minorHAnsi"/>
+              </w:rPr>
+              <w:t xml:space="preserve"> displays under </w:t>
+            </w:r>
+            <w:r>
+              <w:rPr>
+                <w:rFonts w:asciiTheme="minorHAnsi" w:hAnsiTheme="minorHAnsi"/>
+                <w:b/>
+              </w:rPr>
+              <w:t>Report</w:t>
+            </w:r>
+            <w:r>
+              <w:rPr>
+                <w:rFonts w:asciiTheme="minorHAnsi" w:hAnsiTheme="minorHAnsi"/>
+              </w:rPr>
+              <w:t xml:space="preserve"> Dropdown menu.</w:t>
+            </w:r>
+          </w:p>
+        </w:tc>
+        <w:tc>
+          <w:tcPr>
+            <w:tcW w:w="1260" w:type="dxa"/>
+          </w:tcPr>
+          <w:p>
+            <w:pPr>
+              <w:pStyle w:val="Header"/>
+              <w:tabs>
+                <w:tab w:val="clear" w:pos="4320"/>
+                <w:tab w:val="clear" w:pos="8640"/>
+              </w:tabs>
+              <w:spacing w:before="40" w:after="40"/>
+              <w:jc w:val="center"/>
+              <w:rPr>
+                <w:i/>
+              </w:rPr>
+            </w:pPr>
+            <w:r>
+              <w:rPr>
+                <w:i/>
+              </w:rPr>
+              <w:t>P</w:t>
+            </w:r>
+          </w:p>
+        </w:tc>
+        <w:tc>
+          <w:tcPr>
+            <w:tcW w:w="2880" w:type="dxa"/>
+          </w:tcPr>
+          <w:p>
+            <w:pPr>
+              <w:pStyle w:val="Header"/>
+              <w:tabs>
+                <w:tab w:val="clear" w:pos="4320"/>
+                <w:tab w:val="clear" w:pos="8640"/>
+              </w:tabs>
+              <w:spacing w:before="40" w:after="40"/>
+              <w:rPr>
+                <w:i/>
+              </w:rPr>
+            </w:pPr>
+          </w:p>
+        </w:tc>
+      </w:tr>
+      <w:tr>
+        <w:trPr>
+          <w:cantSplit/>
+        </w:trPr>
+        <w:tc>
+          <w:tcPr>
+            <w:tcW w:w="900" w:type="dxa"/>
+          </w:tcPr>
+          <w:p>
+            <w:pPr>
+              <w:pStyle w:val="Header"/>
+              <w:numPr>
+                <w:ilvl w:val="0"/>
+                <w:numId w:val="13"/>
+              </w:numPr>
+              <w:tabs>
+                <w:tab w:val="clear" w:pos="4320"/>
+                <w:tab w:val="clear" w:pos="8640"/>
+              </w:tabs>
+              <w:overflowPunct/>
+              <w:autoSpaceDE/>
+              <w:autoSpaceDN/>
+              <w:adjustRightInd/>
+              <w:spacing w:before="40" w:after="40"/>
+              <w:jc w:val="both"/>
+              <w:textAlignment w:val="auto"/>
+              <w:rPr>
+                <w:i/>
+              </w:rPr>
+            </w:pPr>
+          </w:p>
+        </w:tc>
+        <w:tc>
+          <w:tcPr>
+            <w:tcW w:w="4050" w:type="dxa"/>
+          </w:tcPr>
+          <w:p>
+            <w:pPr>
+              <w:pStyle w:val="CSETableText"/>
+              <w:ind w:left="159"/>
+              <w:rPr>
+                <w:rFonts w:asciiTheme="minorHAnsi" w:hAnsiTheme="minorHAnsi"/>
+                <w:bCs/>
+                <w:szCs w:val="20"/>
+              </w:rPr>
+            </w:pPr>
+            <w:r>
+              <w:rPr>
+                <w:rFonts w:asciiTheme="minorHAnsi" w:hAnsiTheme="minorHAnsi"/>
+                <w:bCs/>
+                <w:szCs w:val="20"/>
+              </w:rPr>
+              <w:t xml:space="preserve">Click </w:t>
+            </w:r>
+            <w:r>
+              <w:rPr>
+                <w:rFonts w:asciiTheme="minorHAnsi" w:hAnsiTheme="minorHAnsi"/>
+                <w:b/>
+              </w:rPr>
+              <w:t>e</w:t>
+            </w:r>
+            <w:r>
+              <w:rPr>
+                <w:rFonts w:asciiTheme="minorHAnsi" w:hAnsiTheme="minorHAnsi"/>
+                <w:b/>
+              </w:rPr>
+              <w:t>Coaching</w:t>
+            </w:r>
+            <w:r>
+              <w:rPr>
+                <w:rFonts w:asciiTheme="minorHAnsi" w:hAnsiTheme="minorHAnsi"/>
+                <w:b/>
+              </w:rPr>
+              <w:t xml:space="preserve"> Log</w:t>
+            </w:r>
+            <w:r>
+              <w:rPr>
+                <w:rFonts w:asciiTheme="minorHAnsi" w:hAnsiTheme="minorHAnsi"/>
+                <w:b/>
+              </w:rPr>
+              <w:t xml:space="preserve"> </w:t>
+            </w:r>
+            <w:r>
+              <w:rPr>
+                <w:rFonts w:asciiTheme="minorHAnsi" w:hAnsiTheme="minorHAnsi"/>
+                <w:b/>
+              </w:rPr>
+              <w:t>Site Usage</w:t>
+            </w:r>
+          </w:p>
+        </w:tc>
+        <w:tc>
+          <w:tcPr>
+            <w:tcW w:w="4410" w:type="dxa"/>
+          </w:tcPr>
+          <w:p>
+            <w:pPr>
+              <w:pStyle w:val="Header"/>
+              <w:tabs>
+                <w:tab w:val="clear" w:pos="4320"/>
+                <w:tab w:val="clear" w:pos="8640"/>
+              </w:tabs>
+              <w:spacing w:before="40" w:after="40"/>
+              <w:rPr>
+                <w:rFonts w:asciiTheme="minorHAnsi" w:hAnsiTheme="minorHAnsi"/>
+              </w:rPr>
+            </w:pPr>
+            <w:r>
+              <w:rPr>
+                <w:rFonts w:asciiTheme="minorHAnsi" w:hAnsiTheme="minorHAnsi"/>
+                <w:b/>
+              </w:rPr>
+              <w:t>e</w:t>
+            </w:r>
+            <w:r>
+              <w:rPr>
+                <w:rFonts w:asciiTheme="minorHAnsi" w:hAnsiTheme="minorHAnsi"/>
+                <w:b/>
+              </w:rPr>
+              <w:t>Coaching</w:t>
+            </w:r>
+            <w:r>
+              <w:rPr>
+                <w:rFonts w:asciiTheme="minorHAnsi" w:hAnsiTheme="minorHAnsi"/>
+                <w:b/>
+              </w:rPr>
+              <w:t xml:space="preserve"> Log</w:t>
+            </w:r>
+            <w:r>
+              <w:rPr>
+                <w:rFonts w:asciiTheme="minorHAnsi" w:hAnsiTheme="minorHAnsi"/>
+                <w:b/>
+              </w:rPr>
+              <w:t xml:space="preserve"> </w:t>
+            </w:r>
+            <w:r>
+              <w:rPr>
+                <w:rFonts w:asciiTheme="minorHAnsi" w:hAnsiTheme="minorHAnsi"/>
+                <w:b/>
+              </w:rPr>
+              <w:t>Site Usage</w:t>
+            </w:r>
+            <w:r>
+              <w:rPr>
+                <w:rFonts w:asciiTheme="minorHAnsi" w:hAnsiTheme="minorHAnsi"/>
+              </w:rPr>
+              <w:t xml:space="preserve"> page displays</w:t>
+            </w:r>
+          </w:p>
+        </w:tc>
+        <w:tc>
+          <w:tcPr>
+            <w:tcW w:w="1260" w:type="dxa"/>
+          </w:tcPr>
+          <w:p>
+            <w:pPr>
+              <w:pStyle w:val="Header"/>
+              <w:tabs>
+                <w:tab w:val="clear" w:pos="4320"/>
+                <w:tab w:val="clear" w:pos="8640"/>
+              </w:tabs>
+              <w:spacing w:before="40" w:after="40"/>
+              <w:jc w:val="center"/>
+              <w:rPr>
+                <w:i/>
+              </w:rPr>
+            </w:pPr>
+            <w:r>
+              <w:rPr>
+                <w:i/>
+              </w:rPr>
+              <w:t>P</w:t>
+            </w:r>
+          </w:p>
+        </w:tc>
+        <w:tc>
+          <w:tcPr>
+            <w:tcW w:w="2880" w:type="dxa"/>
+          </w:tcPr>
+          <w:p>
+            <w:pPr>
+              <w:pStyle w:val="Header"/>
+              <w:tabs>
+                <w:tab w:val="clear" w:pos="4320"/>
+                <w:tab w:val="clear" w:pos="8640"/>
+              </w:tabs>
+              <w:spacing w:before="40" w:after="40"/>
+              <w:rPr>
+                <w:i/>
+              </w:rPr>
+            </w:pPr>
+          </w:p>
+        </w:tc>
+      </w:tr>
+      <w:tr>
+        <w:trPr>
+          <w:cantSplit/>
+        </w:trPr>
+        <w:tc>
+          <w:tcPr>
+            <w:tcW w:w="900" w:type="dxa"/>
+          </w:tcPr>
+          <w:p>
+            <w:pPr>
+              <w:pStyle w:val="Header"/>
+              <w:numPr>
+                <w:ilvl w:val="0"/>
+                <w:numId w:val="13"/>
+              </w:numPr>
+              <w:tabs>
+                <w:tab w:val="clear" w:pos="4320"/>
+                <w:tab w:val="clear" w:pos="8640"/>
+              </w:tabs>
+              <w:overflowPunct/>
+              <w:autoSpaceDE/>
+              <w:autoSpaceDN/>
+              <w:adjustRightInd/>
+              <w:spacing w:before="40" w:after="40"/>
+              <w:jc w:val="both"/>
+              <w:textAlignment w:val="auto"/>
+              <w:rPr>
+                <w:i/>
+              </w:rPr>
+            </w:pPr>
+          </w:p>
+        </w:tc>
+        <w:tc>
+          <w:tcPr>
+            <w:tcW w:w="4050" w:type="dxa"/>
+          </w:tcPr>
+          <w:p>
+            <w:pPr>
+              <w:pStyle w:val="CSETableText"/>
+              <w:ind w:left="159"/>
+              <w:rPr>
+                <w:rFonts w:asciiTheme="minorHAnsi" w:hAnsiTheme="minorHAnsi"/>
+                <w:bCs/>
+                <w:szCs w:val="20"/>
+              </w:rPr>
+            </w:pPr>
+            <w:r>
+              <w:rPr>
+                <w:rFonts w:asciiTheme="minorHAnsi" w:hAnsiTheme="minorHAnsi"/>
+                <w:bCs/>
+                <w:szCs w:val="20"/>
+              </w:rPr>
+              <w:t xml:space="preserve">Click </w:t>
+            </w:r>
+            <w:r>
+              <w:rPr>
+                <w:rFonts w:asciiTheme="minorHAnsi" w:hAnsiTheme="minorHAnsi"/>
+                <w:b/>
+                <w:bCs/>
+                <w:szCs w:val="20"/>
+              </w:rPr>
+              <w:t>Hourly</w:t>
+            </w:r>
+          </w:p>
+        </w:tc>
+        <w:tc>
+          <w:tcPr>
+            <w:tcW w:w="4410" w:type="dxa"/>
+          </w:tcPr>
+          <w:p>
+            <w:pPr>
+              <w:pStyle w:val="Header"/>
+              <w:tabs>
+                <w:tab w:val="clear" w:pos="4320"/>
+                <w:tab w:val="clear" w:pos="8640"/>
+              </w:tabs>
+              <w:spacing w:before="40" w:after="40"/>
+              <w:rPr>
+                <w:rFonts w:asciiTheme="minorHAnsi" w:hAnsiTheme="minorHAnsi"/>
+              </w:rPr>
+            </w:pPr>
+            <w:r>
+              <w:rPr>
+                <w:rFonts w:asciiTheme="minorHAnsi" w:hAnsiTheme="minorHAnsi"/>
+              </w:rPr>
+              <w:t>Date input box with Calendar icon displays</w:t>
+            </w:r>
+          </w:p>
+        </w:tc>
+        <w:tc>
+          <w:tcPr>
+            <w:tcW w:w="1260" w:type="dxa"/>
+          </w:tcPr>
+          <w:p>
+            <w:pPr>
+              <w:pStyle w:val="Header"/>
+              <w:tabs>
+                <w:tab w:val="clear" w:pos="4320"/>
+                <w:tab w:val="clear" w:pos="8640"/>
+              </w:tabs>
+              <w:spacing w:before="40" w:after="40"/>
+              <w:jc w:val="center"/>
+              <w:rPr>
+                <w:i/>
+              </w:rPr>
+            </w:pPr>
+            <w:r>
+              <w:rPr>
+                <w:i/>
+              </w:rPr>
+              <w:t>P</w:t>
+            </w:r>
+          </w:p>
+        </w:tc>
+        <w:tc>
+          <w:tcPr>
+            <w:tcW w:w="2880" w:type="dxa"/>
+          </w:tcPr>
+          <w:p>
+            <w:pPr>
+              <w:pStyle w:val="Header"/>
+              <w:tabs>
+                <w:tab w:val="clear" w:pos="4320"/>
+                <w:tab w:val="clear" w:pos="8640"/>
+              </w:tabs>
+              <w:spacing w:before="40" w:after="40"/>
+              <w:rPr>
+                <w:i/>
+              </w:rPr>
+            </w:pPr>
+          </w:p>
+        </w:tc>
+      </w:tr>
+      <w:tr>
+        <w:trPr>
+          <w:cantSplit/>
+        </w:trPr>
+        <w:tc>
+          <w:tcPr>
+            <w:tcW w:w="900" w:type="dxa"/>
+          </w:tcPr>
+          <w:p>
+            <w:pPr>
+              <w:pStyle w:val="Header"/>
+              <w:numPr>
+                <w:ilvl w:val="0"/>
+                <w:numId w:val="13"/>
+              </w:numPr>
+              <w:tabs>
+                <w:tab w:val="clear" w:pos="4320"/>
+                <w:tab w:val="clear" w:pos="8640"/>
+              </w:tabs>
+              <w:overflowPunct/>
+              <w:autoSpaceDE/>
+              <w:autoSpaceDN/>
+              <w:adjustRightInd/>
+              <w:spacing w:before="40" w:after="40"/>
+              <w:jc w:val="both"/>
+              <w:textAlignment w:val="auto"/>
+              <w:rPr>
+                <w:i/>
+              </w:rPr>
+            </w:pPr>
+          </w:p>
+        </w:tc>
+        <w:tc>
+          <w:tcPr>
+            <w:tcW w:w="4050" w:type="dxa"/>
+          </w:tcPr>
+          <w:p>
+            <w:pPr>
+              <w:pStyle w:val="CSETableText"/>
+              <w:ind w:left="159"/>
+              <w:rPr>
+                <w:rFonts w:asciiTheme="minorHAnsi" w:hAnsiTheme="minorHAnsi"/>
+                <w:bCs/>
+                <w:szCs w:val="20"/>
+              </w:rPr>
+            </w:pPr>
+            <w:r>
+              <w:rPr>
+                <w:rFonts w:asciiTheme="minorHAnsi" w:hAnsiTheme="minorHAnsi"/>
+                <w:bCs/>
+                <w:szCs w:val="20"/>
+              </w:rPr>
+              <w:t>Select a Date and click GO</w:t>
+            </w:r>
+          </w:p>
+        </w:tc>
+        <w:tc>
+          <w:tcPr>
+            <w:tcW w:w="4410" w:type="dxa"/>
+          </w:tcPr>
+          <w:p>
+            <w:pPr>
+              <w:pStyle w:val="Header"/>
+              <w:tabs>
+                <w:tab w:val="clear" w:pos="4320"/>
+                <w:tab w:val="clear" w:pos="8640"/>
+              </w:tabs>
+              <w:spacing w:before="40" w:after="40"/>
+              <w:rPr>
+                <w:rFonts w:asciiTheme="minorHAnsi" w:hAnsiTheme="minorHAnsi"/>
+              </w:rPr>
+            </w:pPr>
+            <w:r>
+              <w:rPr>
+                <w:rFonts w:asciiTheme="minorHAnsi" w:hAnsiTheme="minorHAnsi"/>
+              </w:rPr>
+              <w:t>Statistics by page (hits and users)</w:t>
+            </w:r>
+            <w:r>
+              <w:rPr>
+                <w:rFonts w:asciiTheme="minorHAnsi" w:hAnsiTheme="minorHAnsi"/>
+              </w:rPr>
+              <w:t xml:space="preserve"> </w:t>
+            </w:r>
+            <w:r>
+              <w:rPr>
+                <w:rFonts w:asciiTheme="minorHAnsi" w:hAnsiTheme="minorHAnsi"/>
+              </w:rPr>
+              <w:t xml:space="preserve">for the selected date </w:t>
+            </w:r>
+            <w:r>
+              <w:rPr>
+                <w:rFonts w:asciiTheme="minorHAnsi" w:hAnsiTheme="minorHAnsi"/>
+              </w:rPr>
+              <w:t>display</w:t>
+            </w:r>
+            <w:r>
+              <w:rPr>
+                <w:rFonts w:asciiTheme="minorHAnsi" w:hAnsiTheme="minorHAnsi"/>
+              </w:rPr>
+              <w:t xml:space="preserve"> by </w:t>
+            </w:r>
+            <w:r>
+              <w:rPr>
+                <w:rFonts w:asciiTheme="minorHAnsi" w:hAnsiTheme="minorHAnsi"/>
+                <w:b/>
+              </w:rPr>
+              <w:t>Hour</w:t>
+            </w:r>
+            <w:r>
+              <w:rPr>
+                <w:rFonts w:asciiTheme="minorHAnsi" w:hAnsiTheme="minorHAnsi"/>
+              </w:rPr>
+              <w:t xml:space="preserve"> both in Line Chart and Table</w:t>
+            </w:r>
+          </w:p>
+        </w:tc>
+        <w:tc>
+          <w:tcPr>
+            <w:tcW w:w="1260" w:type="dxa"/>
+          </w:tcPr>
+          <w:p>
+            <w:pPr>
+              <w:pStyle w:val="Header"/>
+              <w:tabs>
+                <w:tab w:val="clear" w:pos="4320"/>
+                <w:tab w:val="clear" w:pos="8640"/>
+              </w:tabs>
+              <w:spacing w:before="40" w:after="40"/>
+              <w:jc w:val="center"/>
+              <w:rPr>
+                <w:i/>
+              </w:rPr>
+            </w:pPr>
+            <w:r>
+              <w:rPr>
+                <w:i/>
+              </w:rPr>
+              <w:t>P</w:t>
+            </w:r>
+          </w:p>
+        </w:tc>
+        <w:tc>
+          <w:tcPr>
+            <w:tcW w:w="2880" w:type="dxa"/>
+          </w:tcPr>
+          <w:p>
+            <w:pPr>
+              <w:pStyle w:val="Header"/>
+              <w:tabs>
+                <w:tab w:val="clear" w:pos="4320"/>
+                <w:tab w:val="clear" w:pos="8640"/>
+              </w:tabs>
+              <w:spacing w:before="40" w:after="40"/>
+              <w:rPr>
+                <w:i/>
+              </w:rPr>
+            </w:pPr>
+          </w:p>
+        </w:tc>
+      </w:tr>
+      <w:tr>
+        <w:trPr>
+          <w:cantSplit/>
+        </w:trPr>
+        <w:tc>
+          <w:tcPr>
+            <w:tcW w:w="900" w:type="dxa"/>
+          </w:tcPr>
+          <w:p>
+            <w:pPr>
+              <w:pStyle w:val="Header"/>
+              <w:numPr>
+                <w:ilvl w:val="0"/>
+                <w:numId w:val="13"/>
+              </w:numPr>
+              <w:tabs>
+                <w:tab w:val="clear" w:pos="4320"/>
+                <w:tab w:val="clear" w:pos="8640"/>
+              </w:tabs>
+              <w:overflowPunct/>
+              <w:autoSpaceDE/>
+              <w:autoSpaceDN/>
+              <w:adjustRightInd/>
+              <w:spacing w:before="40" w:after="40"/>
+              <w:jc w:val="both"/>
+              <w:textAlignment w:val="auto"/>
+              <w:rPr>
+                <w:i/>
+              </w:rPr>
+            </w:pPr>
+          </w:p>
+        </w:tc>
+        <w:tc>
+          <w:tcPr>
+            <w:tcW w:w="4050" w:type="dxa"/>
+          </w:tcPr>
+          <w:p>
+            <w:pPr>
+              <w:pStyle w:val="CSETableText"/>
+              <w:ind w:left="159"/>
+              <w:rPr>
+                <w:rFonts w:asciiTheme="minorHAnsi" w:hAnsiTheme="minorHAnsi"/>
+                <w:bCs/>
+                <w:szCs w:val="20"/>
+              </w:rPr>
+            </w:pPr>
+            <w:r>
+              <w:rPr>
+                <w:rFonts w:asciiTheme="minorHAnsi" w:hAnsiTheme="minorHAnsi"/>
+                <w:bCs/>
+                <w:szCs w:val="20"/>
+              </w:rPr>
+              <w:t xml:space="preserve">Click </w:t>
+            </w:r>
+            <w:r>
+              <w:rPr>
+                <w:rFonts w:asciiTheme="minorHAnsi" w:hAnsiTheme="minorHAnsi"/>
+                <w:b/>
+                <w:bCs/>
+                <w:szCs w:val="20"/>
+              </w:rPr>
+              <w:t>Daily</w:t>
+            </w:r>
+          </w:p>
+        </w:tc>
+        <w:tc>
+          <w:tcPr>
+            <w:tcW w:w="4410" w:type="dxa"/>
+          </w:tcPr>
+          <w:p>
+            <w:pPr>
+              <w:pStyle w:val="Header"/>
+              <w:tabs>
+                <w:tab w:val="clear" w:pos="4320"/>
+                <w:tab w:val="clear" w:pos="8640"/>
+              </w:tabs>
+              <w:spacing w:before="40" w:after="40"/>
+              <w:rPr>
+                <w:rFonts w:asciiTheme="minorHAnsi" w:hAnsiTheme="minorHAnsi"/>
+              </w:rPr>
+            </w:pPr>
+            <w:r>
+              <w:rPr>
+                <w:rFonts w:asciiTheme="minorHAnsi" w:hAnsiTheme="minorHAnsi"/>
+              </w:rPr>
+              <w:t>“From” Date input box and “to” Date input box with Calendar icons display</w:t>
+            </w:r>
+          </w:p>
+        </w:tc>
+        <w:tc>
+          <w:tcPr>
+            <w:tcW w:w="1260" w:type="dxa"/>
+          </w:tcPr>
+          <w:p>
+            <w:pPr>
+              <w:pStyle w:val="Header"/>
+              <w:tabs>
+                <w:tab w:val="clear" w:pos="4320"/>
+                <w:tab w:val="clear" w:pos="8640"/>
+              </w:tabs>
+              <w:spacing w:before="40" w:after="40"/>
+              <w:jc w:val="center"/>
+              <w:rPr>
+                <w:i/>
+              </w:rPr>
+            </w:pPr>
+            <w:r>
+              <w:rPr>
+                <w:i/>
+              </w:rPr>
+              <w:t>P</w:t>
+            </w:r>
+          </w:p>
+        </w:tc>
+        <w:tc>
+          <w:tcPr>
+            <w:tcW w:w="2880" w:type="dxa"/>
+          </w:tcPr>
+          <w:p>
+            <w:pPr>
+              <w:pStyle w:val="Header"/>
+              <w:tabs>
+                <w:tab w:val="clear" w:pos="4320"/>
+                <w:tab w:val="clear" w:pos="8640"/>
+              </w:tabs>
+              <w:spacing w:before="40" w:after="40"/>
+              <w:rPr>
+                <w:i/>
+              </w:rPr>
+            </w:pPr>
+          </w:p>
+        </w:tc>
+      </w:tr>
+      <w:tr>
+        <w:trPr>
+          <w:cantSplit/>
+        </w:trPr>
+        <w:tc>
+          <w:tcPr>
+            <w:tcW w:w="900" w:type="dxa"/>
+          </w:tcPr>
+          <w:p>
+            <w:pPr>
+              <w:pStyle w:val="Header"/>
+              <w:numPr>
+                <w:ilvl w:val="0"/>
+                <w:numId w:val="13"/>
+              </w:numPr>
+              <w:tabs>
+                <w:tab w:val="clear" w:pos="4320"/>
+                <w:tab w:val="clear" w:pos="8640"/>
+              </w:tabs>
+              <w:overflowPunct/>
+              <w:autoSpaceDE/>
+              <w:autoSpaceDN/>
+              <w:adjustRightInd/>
+              <w:spacing w:before="40" w:after="40"/>
+              <w:jc w:val="both"/>
+              <w:textAlignment w:val="auto"/>
+              <w:rPr>
+                <w:i/>
+              </w:rPr>
+            </w:pPr>
+          </w:p>
+        </w:tc>
+        <w:tc>
+          <w:tcPr>
+            <w:tcW w:w="4050" w:type="dxa"/>
+          </w:tcPr>
+          <w:p>
+            <w:pPr>
+              <w:pStyle w:val="CSETableText"/>
+              <w:ind w:left="159"/>
+              <w:rPr>
+                <w:rFonts w:asciiTheme="minorHAnsi" w:hAnsiTheme="minorHAnsi"/>
+                <w:bCs/>
+                <w:szCs w:val="20"/>
+              </w:rPr>
+            </w:pPr>
+            <w:r>
+              <w:rPr>
+                <w:rFonts w:asciiTheme="minorHAnsi" w:hAnsiTheme="minorHAnsi"/>
+                <w:bCs/>
+                <w:szCs w:val="20"/>
+              </w:rPr>
+              <w:t xml:space="preserve">Select a “From” date, “to” Date, and click </w:t>
+            </w:r>
+            <w:r>
+              <w:rPr>
+                <w:rFonts w:asciiTheme="minorHAnsi" w:hAnsiTheme="minorHAnsi"/>
+                <w:b/>
+                <w:bCs/>
+                <w:szCs w:val="20"/>
+              </w:rPr>
+              <w:t>GO</w:t>
+            </w:r>
+          </w:p>
+        </w:tc>
+        <w:tc>
+          <w:tcPr>
+            <w:tcW w:w="4410" w:type="dxa"/>
+          </w:tcPr>
+          <w:p>
+            <w:pPr>
+              <w:pStyle w:val="Header"/>
+              <w:tabs>
+                <w:tab w:val="clear" w:pos="4320"/>
+                <w:tab w:val="clear" w:pos="8640"/>
+              </w:tabs>
+              <w:spacing w:before="40" w:after="40"/>
+              <w:rPr>
+                <w:rFonts w:asciiTheme="minorHAnsi" w:hAnsiTheme="minorHAnsi"/>
+              </w:rPr>
+            </w:pPr>
+            <w:r>
+              <w:rPr>
+                <w:rFonts w:asciiTheme="minorHAnsi" w:hAnsiTheme="minorHAnsi"/>
+              </w:rPr>
+              <w:t xml:space="preserve">Statistics by page (hits and users) </w:t>
+            </w:r>
+            <w:r>
+              <w:rPr>
+                <w:rFonts w:asciiTheme="minorHAnsi" w:hAnsiTheme="minorHAnsi"/>
+              </w:rPr>
+              <w:t xml:space="preserve">for the selected date range by </w:t>
+            </w:r>
+            <w:r>
+              <w:rPr>
+                <w:rFonts w:asciiTheme="minorHAnsi" w:hAnsiTheme="minorHAnsi"/>
+                <w:b/>
+              </w:rPr>
+              <w:t>Day</w:t>
+            </w:r>
+            <w:r>
+              <w:rPr>
+                <w:rFonts w:asciiTheme="minorHAnsi" w:hAnsiTheme="minorHAnsi"/>
+              </w:rPr>
+              <w:t xml:space="preserve"> </w:t>
+            </w:r>
+            <w:r>
+              <w:rPr>
+                <w:rFonts w:asciiTheme="minorHAnsi" w:hAnsiTheme="minorHAnsi"/>
+              </w:rPr>
+              <w:t>display both in Line Chart and Table</w:t>
+            </w:r>
+          </w:p>
+        </w:tc>
+        <w:tc>
+          <w:tcPr>
+            <w:tcW w:w="1260" w:type="dxa"/>
+          </w:tcPr>
+          <w:p>
+            <w:pPr>
+              <w:pStyle w:val="Header"/>
+              <w:tabs>
+                <w:tab w:val="clear" w:pos="4320"/>
+                <w:tab w:val="clear" w:pos="8640"/>
+              </w:tabs>
+              <w:spacing w:before="40" w:after="40"/>
+              <w:jc w:val="center"/>
+              <w:rPr>
+                <w:i/>
+              </w:rPr>
+            </w:pPr>
+            <w:r>
+              <w:rPr>
+                <w:i/>
+              </w:rPr>
+              <w:t>P</w:t>
+            </w:r>
+          </w:p>
+        </w:tc>
+        <w:tc>
+          <w:tcPr>
+            <w:tcW w:w="2880" w:type="dxa"/>
+          </w:tcPr>
+          <w:p>
+            <w:pPr>
+              <w:pStyle w:val="Header"/>
+              <w:tabs>
+                <w:tab w:val="clear" w:pos="4320"/>
+                <w:tab w:val="clear" w:pos="8640"/>
+              </w:tabs>
+              <w:spacing w:before="40" w:after="40"/>
+              <w:rPr>
+                <w:i/>
+              </w:rPr>
+            </w:pPr>
+          </w:p>
+        </w:tc>
+      </w:tr>
+      <w:tr>
+        <w:trPr>
+          <w:cantSplit/>
+        </w:trPr>
+        <w:tc>
+          <w:tcPr>
+            <w:tcW w:w="900" w:type="dxa"/>
+          </w:tcPr>
+          <w:p>
+            <w:pPr>
+              <w:pStyle w:val="Header"/>
+              <w:numPr>
+                <w:ilvl w:val="0"/>
+                <w:numId w:val="13"/>
+              </w:numPr>
+              <w:tabs>
+                <w:tab w:val="clear" w:pos="4320"/>
+                <w:tab w:val="clear" w:pos="8640"/>
+              </w:tabs>
+              <w:overflowPunct/>
+              <w:autoSpaceDE/>
+              <w:autoSpaceDN/>
+              <w:adjustRightInd/>
+              <w:spacing w:before="40" w:after="40"/>
+              <w:jc w:val="both"/>
+              <w:textAlignment w:val="auto"/>
+              <w:rPr>
+                <w:i/>
+              </w:rPr>
+            </w:pPr>
+          </w:p>
+        </w:tc>
+        <w:tc>
+          <w:tcPr>
+            <w:tcW w:w="4050" w:type="dxa"/>
+          </w:tcPr>
+          <w:p>
+            <w:pPr>
+              <w:pStyle w:val="CSETableText"/>
+              <w:ind w:left="159"/>
+              <w:rPr>
+                <w:rFonts w:asciiTheme="minorHAnsi" w:hAnsiTheme="minorHAnsi"/>
+                <w:bCs/>
+                <w:szCs w:val="20"/>
+              </w:rPr>
+            </w:pPr>
+            <w:r>
+              <w:rPr>
+                <w:rFonts w:asciiTheme="minorHAnsi" w:hAnsiTheme="minorHAnsi"/>
+                <w:bCs/>
+                <w:szCs w:val="20"/>
+              </w:rPr>
+              <w:t xml:space="preserve">Click </w:t>
+            </w:r>
+            <w:r>
+              <w:rPr>
+                <w:rFonts w:asciiTheme="minorHAnsi" w:hAnsiTheme="minorHAnsi"/>
+                <w:b/>
+                <w:bCs/>
+                <w:szCs w:val="20"/>
+              </w:rPr>
+              <w:t>Weekly</w:t>
+            </w:r>
+          </w:p>
+        </w:tc>
+        <w:tc>
+          <w:tcPr>
+            <w:tcW w:w="4410" w:type="dxa"/>
+          </w:tcPr>
+          <w:p>
+            <w:pPr>
+              <w:pStyle w:val="Header"/>
+              <w:tabs>
+                <w:tab w:val="clear" w:pos="4320"/>
+                <w:tab w:val="clear" w:pos="8640"/>
+              </w:tabs>
+              <w:spacing w:before="40" w:after="40"/>
+              <w:rPr>
+                <w:rFonts w:asciiTheme="minorHAnsi" w:hAnsiTheme="minorHAnsi"/>
+              </w:rPr>
+            </w:pPr>
+            <w:r>
+              <w:rPr>
+                <w:rFonts w:asciiTheme="minorHAnsi" w:hAnsiTheme="minorHAnsi"/>
+              </w:rPr>
+              <w:t>“From” Date input box and “to” Date input box with Calendar icons display</w:t>
+            </w:r>
+          </w:p>
+        </w:tc>
+        <w:tc>
+          <w:tcPr>
+            <w:tcW w:w="1260" w:type="dxa"/>
+          </w:tcPr>
+          <w:p>
+            <w:pPr>
+              <w:pStyle w:val="Header"/>
+              <w:tabs>
+                <w:tab w:val="clear" w:pos="4320"/>
+                <w:tab w:val="clear" w:pos="8640"/>
+              </w:tabs>
+              <w:spacing w:before="40" w:after="40"/>
+              <w:jc w:val="center"/>
+              <w:rPr>
+                <w:i/>
+              </w:rPr>
+            </w:pPr>
+            <w:r>
+              <w:rPr>
+                <w:i/>
+              </w:rPr>
+              <w:t>P</w:t>
+            </w:r>
+          </w:p>
+        </w:tc>
+        <w:tc>
+          <w:tcPr>
+            <w:tcW w:w="2880" w:type="dxa"/>
+          </w:tcPr>
+          <w:p>
+            <w:pPr>
+              <w:pStyle w:val="Header"/>
+              <w:tabs>
+                <w:tab w:val="clear" w:pos="4320"/>
+                <w:tab w:val="clear" w:pos="8640"/>
+              </w:tabs>
+              <w:spacing w:before="40" w:after="40"/>
+              <w:rPr>
+                <w:i/>
+              </w:rPr>
+            </w:pPr>
+          </w:p>
+        </w:tc>
+      </w:tr>
+      <w:tr>
+        <w:trPr>
+          <w:cantSplit/>
+        </w:trPr>
+        <w:tc>
+          <w:tcPr>
+            <w:tcW w:w="900" w:type="dxa"/>
+          </w:tcPr>
+          <w:p>
+            <w:pPr>
+              <w:pStyle w:val="Header"/>
+              <w:numPr>
+                <w:ilvl w:val="0"/>
+                <w:numId w:val="13"/>
+              </w:numPr>
+              <w:tabs>
+                <w:tab w:val="clear" w:pos="4320"/>
+                <w:tab w:val="clear" w:pos="8640"/>
+              </w:tabs>
+              <w:overflowPunct/>
+              <w:autoSpaceDE/>
+              <w:autoSpaceDN/>
+              <w:adjustRightInd/>
+              <w:spacing w:before="40" w:after="40"/>
+              <w:jc w:val="both"/>
+              <w:textAlignment w:val="auto"/>
+              <w:rPr>
+                <w:i/>
+              </w:rPr>
+            </w:pPr>
+          </w:p>
+        </w:tc>
+        <w:tc>
+          <w:tcPr>
+            <w:tcW w:w="4050" w:type="dxa"/>
+          </w:tcPr>
+          <w:p>
+            <w:pPr>
+              <w:pStyle w:val="CSETableText"/>
+              <w:ind w:left="159"/>
+              <w:rPr>
+                <w:rFonts w:asciiTheme="minorHAnsi" w:hAnsiTheme="minorHAnsi"/>
+                <w:bCs/>
+                <w:szCs w:val="20"/>
+              </w:rPr>
+            </w:pPr>
+            <w:r>
+              <w:rPr>
+                <w:rFonts w:asciiTheme="minorHAnsi" w:hAnsiTheme="minorHAnsi"/>
+                <w:bCs/>
+                <w:szCs w:val="20"/>
+              </w:rPr>
+              <w:t xml:space="preserve">Select a “From” date, “to” Date, and click </w:t>
+            </w:r>
+            <w:r>
+              <w:rPr>
+                <w:rFonts w:asciiTheme="minorHAnsi" w:hAnsiTheme="minorHAnsi"/>
+                <w:b/>
+                <w:bCs/>
+                <w:szCs w:val="20"/>
+              </w:rPr>
+              <w:t>GO</w:t>
+            </w:r>
+          </w:p>
+        </w:tc>
+        <w:tc>
+          <w:tcPr>
+            <w:tcW w:w="4410" w:type="dxa"/>
+          </w:tcPr>
+          <w:p>
+            <w:pPr>
+              <w:pStyle w:val="Header"/>
+              <w:tabs>
+                <w:tab w:val="clear" w:pos="4320"/>
+                <w:tab w:val="clear" w:pos="8640"/>
+              </w:tabs>
+              <w:spacing w:before="40" w:after="40"/>
+              <w:rPr>
+                <w:rFonts w:asciiTheme="minorHAnsi" w:hAnsiTheme="minorHAnsi"/>
+              </w:rPr>
+            </w:pPr>
+            <w:r>
+              <w:rPr>
+                <w:rFonts w:asciiTheme="minorHAnsi" w:hAnsiTheme="minorHAnsi"/>
+              </w:rPr>
+              <w:t xml:space="preserve">Statistics by page (hits and users) </w:t>
+            </w:r>
+            <w:r>
+              <w:rPr>
+                <w:rFonts w:asciiTheme="minorHAnsi" w:hAnsiTheme="minorHAnsi"/>
+              </w:rPr>
+              <w:t xml:space="preserve">for the selected date range by </w:t>
+            </w:r>
+            <w:r>
+              <w:rPr>
+                <w:rFonts w:asciiTheme="minorHAnsi" w:hAnsiTheme="minorHAnsi"/>
+                <w:b/>
+              </w:rPr>
+              <w:t>Week</w:t>
+            </w:r>
+            <w:r>
+              <w:rPr>
+                <w:rFonts w:asciiTheme="minorHAnsi" w:hAnsiTheme="minorHAnsi"/>
+              </w:rPr>
+              <w:t xml:space="preserve"> </w:t>
+            </w:r>
+            <w:r>
+              <w:rPr>
+                <w:rFonts w:asciiTheme="minorHAnsi" w:hAnsiTheme="minorHAnsi"/>
+              </w:rPr>
+              <w:t>display both in Line Chart and Table</w:t>
+            </w:r>
+          </w:p>
+        </w:tc>
+        <w:tc>
+          <w:tcPr>
+            <w:tcW w:w="1260" w:type="dxa"/>
+          </w:tcPr>
+          <w:p>
+            <w:pPr>
+              <w:pStyle w:val="Header"/>
+              <w:tabs>
+                <w:tab w:val="clear" w:pos="4320"/>
+                <w:tab w:val="clear" w:pos="8640"/>
+              </w:tabs>
+              <w:spacing w:before="40" w:after="40"/>
+              <w:jc w:val="center"/>
+              <w:rPr>
+                <w:i/>
+              </w:rPr>
+            </w:pPr>
+            <w:r>
+              <w:rPr>
+                <w:i/>
+              </w:rPr>
+              <w:t>P</w:t>
+            </w:r>
+          </w:p>
+        </w:tc>
+        <w:tc>
+          <w:tcPr>
+            <w:tcW w:w="2880" w:type="dxa"/>
+          </w:tcPr>
+          <w:p>
+            <w:pPr>
+              <w:pStyle w:val="Header"/>
+              <w:tabs>
+                <w:tab w:val="clear" w:pos="4320"/>
+                <w:tab w:val="clear" w:pos="8640"/>
+              </w:tabs>
+              <w:spacing w:before="40" w:after="40"/>
+              <w:rPr>
+                <w:i/>
+              </w:rPr>
+            </w:pPr>
+          </w:p>
+        </w:tc>
+      </w:tr>
+      <w:tr>
+        <w:trPr>
+          <w:cantSplit/>
+        </w:trPr>
+        <w:tc>
+          <w:tcPr>
+            <w:tcW w:w="900" w:type="dxa"/>
+          </w:tcPr>
+          <w:p>
+            <w:pPr>
+              <w:pStyle w:val="Header"/>
+              <w:numPr>
+                <w:ilvl w:val="0"/>
+                <w:numId w:val="13"/>
+              </w:numPr>
+              <w:tabs>
+                <w:tab w:val="clear" w:pos="4320"/>
+                <w:tab w:val="clear" w:pos="8640"/>
+              </w:tabs>
+              <w:overflowPunct/>
+              <w:autoSpaceDE/>
+              <w:autoSpaceDN/>
+              <w:adjustRightInd/>
+              <w:spacing w:before="40" w:after="40"/>
+              <w:jc w:val="both"/>
+              <w:textAlignment w:val="auto"/>
+              <w:rPr>
+                <w:i/>
+              </w:rPr>
+            </w:pPr>
+          </w:p>
+        </w:tc>
+        <w:tc>
+          <w:tcPr>
+            <w:tcW w:w="4050" w:type="dxa"/>
+          </w:tcPr>
+          <w:p>
+            <w:pPr>
+              <w:pStyle w:val="CSETableText"/>
+              <w:ind w:left="159"/>
+              <w:rPr>
+                <w:rFonts w:asciiTheme="minorHAnsi" w:hAnsiTheme="minorHAnsi"/>
+                <w:bCs/>
+                <w:szCs w:val="20"/>
+              </w:rPr>
+            </w:pPr>
+            <w:r>
+              <w:rPr>
+                <w:rFonts w:asciiTheme="minorHAnsi" w:hAnsiTheme="minorHAnsi"/>
+                <w:bCs/>
+                <w:szCs w:val="20"/>
+              </w:rPr>
+              <w:t xml:space="preserve">Click </w:t>
+            </w:r>
+            <w:r>
+              <w:rPr>
+                <w:rFonts w:asciiTheme="minorHAnsi" w:hAnsiTheme="minorHAnsi"/>
+                <w:b/>
+                <w:bCs/>
+                <w:szCs w:val="20"/>
+              </w:rPr>
+              <w:t>Monthly</w:t>
+            </w:r>
+          </w:p>
+        </w:tc>
+        <w:tc>
+          <w:tcPr>
+            <w:tcW w:w="4410" w:type="dxa"/>
+          </w:tcPr>
+          <w:p>
+            <w:pPr>
+              <w:pStyle w:val="Header"/>
+              <w:tabs>
+                <w:tab w:val="clear" w:pos="4320"/>
+                <w:tab w:val="clear" w:pos="8640"/>
+              </w:tabs>
+              <w:spacing w:before="40" w:after="40"/>
+              <w:rPr>
+                <w:rFonts w:asciiTheme="minorHAnsi" w:hAnsiTheme="minorHAnsi"/>
+              </w:rPr>
+            </w:pPr>
+            <w:r>
+              <w:rPr>
+                <w:rFonts w:asciiTheme="minorHAnsi" w:hAnsiTheme="minorHAnsi"/>
+              </w:rPr>
+              <w:t>“From” Date input box and “to” Date input box with Calendar icons display</w:t>
+            </w:r>
+          </w:p>
+        </w:tc>
+        <w:tc>
+          <w:tcPr>
+            <w:tcW w:w="1260" w:type="dxa"/>
+          </w:tcPr>
+          <w:p>
+            <w:pPr>
+              <w:pStyle w:val="Header"/>
+              <w:tabs>
+                <w:tab w:val="clear" w:pos="4320"/>
+                <w:tab w:val="clear" w:pos="8640"/>
+              </w:tabs>
+              <w:spacing w:before="40" w:after="40"/>
+              <w:jc w:val="center"/>
+              <w:rPr>
+                <w:i/>
+              </w:rPr>
+            </w:pPr>
+            <w:r>
+              <w:rPr>
+                <w:i/>
+              </w:rPr>
+              <w:t>P</w:t>
+            </w:r>
+          </w:p>
+        </w:tc>
+        <w:tc>
+          <w:tcPr>
+            <w:tcW w:w="2880" w:type="dxa"/>
+          </w:tcPr>
+          <w:p>
+            <w:pPr>
+              <w:pStyle w:val="Header"/>
+              <w:tabs>
+                <w:tab w:val="clear" w:pos="4320"/>
+                <w:tab w:val="clear" w:pos="8640"/>
+              </w:tabs>
+              <w:spacing w:before="40" w:after="40"/>
+              <w:rPr>
+                <w:i/>
+              </w:rPr>
+            </w:pPr>
+          </w:p>
+        </w:tc>
+      </w:tr>
+      <w:tr>
+        <w:trPr>
+          <w:cantSplit/>
+        </w:trPr>
+        <w:tc>
+          <w:tcPr>
+            <w:tcW w:w="900" w:type="dxa"/>
+          </w:tcPr>
+          <w:p>
+            <w:pPr>
+              <w:pStyle w:val="Header"/>
+              <w:numPr>
+                <w:ilvl w:val="0"/>
+                <w:numId w:val="13"/>
+              </w:numPr>
+              <w:tabs>
+                <w:tab w:val="clear" w:pos="4320"/>
+                <w:tab w:val="clear" w:pos="8640"/>
+              </w:tabs>
+              <w:overflowPunct/>
+              <w:autoSpaceDE/>
+              <w:autoSpaceDN/>
+              <w:adjustRightInd/>
+              <w:spacing w:before="40" w:after="40"/>
+              <w:jc w:val="both"/>
+              <w:textAlignment w:val="auto"/>
+              <w:rPr>
+                <w:i/>
+              </w:rPr>
+            </w:pPr>
+          </w:p>
+        </w:tc>
+        <w:tc>
+          <w:tcPr>
+            <w:tcW w:w="4050" w:type="dxa"/>
+          </w:tcPr>
+          <w:p>
+            <w:pPr>
+              <w:pStyle w:val="CSETableText"/>
+              <w:ind w:left="159"/>
+              <w:rPr>
+                <w:rFonts w:asciiTheme="minorHAnsi" w:hAnsiTheme="minorHAnsi"/>
+                <w:bCs/>
+                <w:szCs w:val="20"/>
+              </w:rPr>
+            </w:pPr>
+            <w:r>
+              <w:rPr>
+                <w:rFonts w:asciiTheme="minorHAnsi" w:hAnsiTheme="minorHAnsi"/>
+                <w:bCs/>
+                <w:szCs w:val="20"/>
+              </w:rPr>
+              <w:t xml:space="preserve">Select a “From” month, “to” month, and click </w:t>
+            </w:r>
+            <w:r>
+              <w:rPr>
+                <w:rFonts w:asciiTheme="minorHAnsi" w:hAnsiTheme="minorHAnsi"/>
+                <w:b/>
+                <w:bCs/>
+                <w:szCs w:val="20"/>
+              </w:rPr>
+              <w:t>GO</w:t>
+            </w:r>
+          </w:p>
+        </w:tc>
+        <w:tc>
+          <w:tcPr>
+            <w:tcW w:w="4410" w:type="dxa"/>
+          </w:tcPr>
+          <w:p>
+            <w:pPr>
+              <w:pStyle w:val="Header"/>
+              <w:tabs>
+                <w:tab w:val="clear" w:pos="4320"/>
+                <w:tab w:val="clear" w:pos="8640"/>
+              </w:tabs>
+              <w:spacing w:before="40" w:after="40"/>
+              <w:rPr>
+                <w:rFonts w:asciiTheme="minorHAnsi" w:hAnsiTheme="minorHAnsi"/>
+              </w:rPr>
+            </w:pPr>
+            <w:r>
+              <w:rPr>
+                <w:rFonts w:asciiTheme="minorHAnsi" w:hAnsiTheme="minorHAnsi"/>
+              </w:rPr>
+              <w:t xml:space="preserve">Statistics by page (hits and users) </w:t>
+            </w:r>
+            <w:r>
+              <w:rPr>
+                <w:rFonts w:asciiTheme="minorHAnsi" w:hAnsiTheme="minorHAnsi"/>
+              </w:rPr>
+              <w:t xml:space="preserve">for the selected date range by </w:t>
+            </w:r>
+            <w:r>
+              <w:rPr>
+                <w:rFonts w:asciiTheme="minorHAnsi" w:hAnsiTheme="minorHAnsi"/>
+                <w:b/>
+              </w:rPr>
+              <w:t>Month</w:t>
+            </w:r>
+            <w:r>
+              <w:rPr>
+                <w:rFonts w:asciiTheme="minorHAnsi" w:hAnsiTheme="minorHAnsi"/>
+              </w:rPr>
+              <w:t xml:space="preserve"> </w:t>
+            </w:r>
+            <w:r>
+              <w:rPr>
+                <w:rFonts w:asciiTheme="minorHAnsi" w:hAnsiTheme="minorHAnsi"/>
+              </w:rPr>
+              <w:t>display both in Line Chart and Table</w:t>
+            </w:r>
+          </w:p>
+        </w:tc>
+        <w:tc>
+          <w:tcPr>
+            <w:tcW w:w="1260" w:type="dxa"/>
+          </w:tcPr>
+          <w:p>
+            <w:pPr>
+              <w:pStyle w:val="Header"/>
+              <w:tabs>
+                <w:tab w:val="clear" w:pos="4320"/>
+                <w:tab w:val="clear" w:pos="8640"/>
+              </w:tabs>
+              <w:spacing w:before="40" w:after="40"/>
+              <w:jc w:val="center"/>
+              <w:rPr>
+                <w:i/>
+              </w:rPr>
+            </w:pPr>
+            <w:r>
+              <w:rPr>
+                <w:i/>
+              </w:rPr>
+              <w:t>P</w:t>
+            </w:r>
+          </w:p>
+        </w:tc>
+        <w:tc>
+          <w:tcPr>
+            <w:tcW w:w="2880" w:type="dxa"/>
+          </w:tcPr>
+          <w:p>
+            <w:pPr>
+              <w:pStyle w:val="Header"/>
+              <w:tabs>
+                <w:tab w:val="clear" w:pos="4320"/>
+                <w:tab w:val="clear" w:pos="8640"/>
+              </w:tabs>
+              <w:spacing w:before="40" w:after="40"/>
+              <w:rPr>
+                <w:i/>
+              </w:rPr>
+            </w:pPr>
+          </w:p>
+        </w:tc>
+      </w:tr>
+    </w:tbl>
     <w:p>
       <w:pPr>
         <w:overflowPunct/>
@@ -5492,9 +6994,9 @@
       </w:pPr>
     </w:p>
     <w:sectPr>
-      <w:headerReference w:type="default" r:id="rId13"/>
-      <w:footerReference w:type="default" r:id="rId14"/>
-      <w:footerReference w:type="first" r:id="rId15"/>
+      <w:headerReference w:type="default" r:id="rId9"/>
+      <w:footerReference w:type="default" r:id="rId10"/>
+      <w:footerReference w:type="first" r:id="rId11"/>
       <w:pgSz w:w="15840" w:h="12240" w:orient="landscape" w:code="1"/>
       <w:pgMar w:top="720" w:right="1080" w:bottom="720" w:left="1080" w:header="720" w:footer="720" w:gutter="0"/>
       <w:cols w:space="720"/>
@@ -5559,6 +7061,7 @@
       </w:rPr>
       <w:t xml:space="preserve">  </w:t>
     </w:r>
+    <w:proofErr w:type="spellStart"/>
     <w:r>
       <w:rPr>
         <w:b/>
@@ -5580,6 +7083,7 @@
       </w:rPr>
       <w:t>_UTD</w:t>
     </w:r>
+    <w:proofErr w:type="spellEnd"/>
   </w:p>
   <w:p>
     <w:pPr>
@@ -5674,7 +7178,7 @@
         <w:sz w:val="18"/>
         <w:szCs w:val="18"/>
       </w:rPr>
-      <w:t>6</w:t>
+      <w:t>7</w:t>
     </w:r>
     <w:r>
       <w:rPr>
@@ -5723,7 +7227,7 @@
         <w:sz w:val="18"/>
         <w:szCs w:val="18"/>
       </w:rPr>
-      <w:t>6</w:t>
+      <w:t>7</w:t>
     </w:r>
     <w:r>
       <w:rPr>
@@ -5919,7 +7423,14 @@
       <w:rPr>
         <w:sz w:val="18"/>
       </w:rPr>
-      <w:t xml:space="preserve">                                                                                                                    CCO_eCoaching_Admin_</w:t>
+      <w:t xml:space="preserve">                                                                                                                    </w:t>
+    </w:r>
+    <w:proofErr w:type="spellStart"/>
+    <w:r>
+      <w:rPr>
+        <w:sz w:val="18"/>
+      </w:rPr>
+      <w:t>CCO_eCoaching_Admin_</w:t>
     </w:r>
     <w:r>
       <w:rPr>
@@ -5933,6 +7444,7 @@
       </w:rPr>
       <w:t>_UTD</w:t>
     </w:r>
+    <w:proofErr w:type="spellEnd"/>
     <w:r>
       <w:rPr>
         <w:sz w:val="18"/>
@@ -7123,6 +8635,122 @@
     </w:lvl>
   </w:abstractNum>
   <w:abstractNum w:abstractNumId="10" w15:restartNumberingAfterBreak="0">
+    <w:nsid w:val="4EA00DA4"/>
+    <w:multiLevelType w:val="hybridMultilevel"/>
+    <w:tmpl w:val="A0F2ED22"/>
+    <w:lvl w:ilvl="0" w:tplc="0409000F">
+      <w:start w:val="1"/>
+      <w:numFmt w:val="decimal"/>
+      <w:lvlText w:val="%1."/>
+      <w:lvlJc w:val="left"/>
+      <w:pPr>
+        <w:tabs>
+          <w:tab w:val="num" w:pos="720"/>
+        </w:tabs>
+        <w:ind w:left="720" w:hanging="360"/>
+      </w:pPr>
+    </w:lvl>
+    <w:lvl w:ilvl="1" w:tplc="4056895E">
+      <w:start w:val="1"/>
+      <w:numFmt w:val="decimal"/>
+      <w:lvlText w:val="%2."/>
+      <w:lvlJc w:val="left"/>
+      <w:pPr>
+        <w:tabs>
+          <w:tab w:val="num" w:pos="1440"/>
+        </w:tabs>
+        <w:ind w:left="1440" w:hanging="360"/>
+      </w:pPr>
+      <w:rPr>
+        <w:rFonts w:hint="default"/>
+      </w:rPr>
+    </w:lvl>
+    <w:lvl w:ilvl="2" w:tplc="0409001B" w:tentative="1">
+      <w:start w:val="1"/>
+      <w:numFmt w:val="lowerRoman"/>
+      <w:lvlText w:val="%3."/>
+      <w:lvlJc w:val="right"/>
+      <w:pPr>
+        <w:tabs>
+          <w:tab w:val="num" w:pos="2160"/>
+        </w:tabs>
+        <w:ind w:left="2160" w:hanging="180"/>
+      </w:pPr>
+    </w:lvl>
+    <w:lvl w:ilvl="3" w:tplc="0409000F" w:tentative="1">
+      <w:start w:val="1"/>
+      <w:numFmt w:val="decimal"/>
+      <w:lvlText w:val="%4."/>
+      <w:lvlJc w:val="left"/>
+      <w:pPr>
+        <w:tabs>
+          <w:tab w:val="num" w:pos="2880"/>
+        </w:tabs>
+        <w:ind w:left="2880" w:hanging="360"/>
+      </w:pPr>
+    </w:lvl>
+    <w:lvl w:ilvl="4" w:tplc="04090019" w:tentative="1">
+      <w:start w:val="1"/>
+      <w:numFmt w:val="lowerLetter"/>
+      <w:lvlText w:val="%5."/>
+      <w:lvlJc w:val="left"/>
+      <w:pPr>
+        <w:tabs>
+          <w:tab w:val="num" w:pos="3600"/>
+        </w:tabs>
+        <w:ind w:left="3600" w:hanging="360"/>
+      </w:pPr>
+    </w:lvl>
+    <w:lvl w:ilvl="5" w:tplc="0409001B" w:tentative="1">
+      <w:start w:val="1"/>
+      <w:numFmt w:val="lowerRoman"/>
+      <w:lvlText w:val="%6."/>
+      <w:lvlJc w:val="right"/>
+      <w:pPr>
+        <w:tabs>
+          <w:tab w:val="num" w:pos="4320"/>
+        </w:tabs>
+        <w:ind w:left="4320" w:hanging="180"/>
+      </w:pPr>
+    </w:lvl>
+    <w:lvl w:ilvl="6" w:tplc="0409000F" w:tentative="1">
+      <w:start w:val="1"/>
+      <w:numFmt w:val="decimal"/>
+      <w:lvlText w:val="%7."/>
+      <w:lvlJc w:val="left"/>
+      <w:pPr>
+        <w:tabs>
+          <w:tab w:val="num" w:pos="5040"/>
+        </w:tabs>
+        <w:ind w:left="5040" w:hanging="360"/>
+      </w:pPr>
+    </w:lvl>
+    <w:lvl w:ilvl="7" w:tplc="04090019" w:tentative="1">
+      <w:start w:val="1"/>
+      <w:numFmt w:val="lowerLetter"/>
+      <w:lvlText w:val="%8."/>
+      <w:lvlJc w:val="left"/>
+      <w:pPr>
+        <w:tabs>
+          <w:tab w:val="num" w:pos="5760"/>
+        </w:tabs>
+        <w:ind w:left="5760" w:hanging="360"/>
+      </w:pPr>
+    </w:lvl>
+    <w:lvl w:ilvl="8" w:tplc="0409001B" w:tentative="1">
+      <w:start w:val="1"/>
+      <w:numFmt w:val="lowerRoman"/>
+      <w:lvlText w:val="%9."/>
+      <w:lvlJc w:val="right"/>
+      <w:pPr>
+        <w:tabs>
+          <w:tab w:val="num" w:pos="6480"/>
+        </w:tabs>
+        <w:ind w:left="6480" w:hanging="180"/>
+      </w:pPr>
+    </w:lvl>
+  </w:abstractNum>
+  <w:abstractNum w:abstractNumId="11" w15:restartNumberingAfterBreak="0">
     <w:nsid w:val="57397900"/>
     <w:multiLevelType w:val="hybridMultilevel"/>
     <w:tmpl w:val="A0F2ED22"/>
@@ -7238,7 +8866,7 @@
       </w:pPr>
     </w:lvl>
   </w:abstractNum>
-  <w:abstractNum w:abstractNumId="11" w15:restartNumberingAfterBreak="0">
+  <w:abstractNum w:abstractNumId="12" w15:restartNumberingAfterBreak="0">
     <w:nsid w:val="7F873FC1"/>
     <w:multiLevelType w:val="hybridMultilevel"/>
     <w:tmpl w:val="A0F2ED22"/>
@@ -7370,7 +8998,7 @@
     <w:abstractNumId w:val="8"/>
   </w:num>
   <w:num w:numId="6">
-    <w:abstractNumId w:val="10"/>
+    <w:abstractNumId w:val="11"/>
   </w:num>
   <w:num w:numId="7">
     <w:abstractNumId w:val="6"/>
@@ -7385,10 +9013,13 @@
     <w:abstractNumId w:val="5"/>
   </w:num>
   <w:num w:numId="11">
-    <w:abstractNumId w:val="11"/>
+    <w:abstractNumId w:val="12"/>
   </w:num>
   <w:num w:numId="12">
     <w:abstractNumId w:val="4"/>
+  </w:num>
+  <w:num w:numId="13">
+    <w:abstractNumId w:val="10"/>
   </w:num>
   <w:numIdMacAtCleanup w:val="7"/>
 </w:numbering>
@@ -8626,7 +10257,7 @@
 </file>
 
 <file path=customXml/itemProps1.xml><?xml version="1.0" encoding="utf-8"?>
-<ds:datastoreItem xmlns:ds="http://schemas.openxmlformats.org/officeDocument/2006/customXml" ds:itemID="{F2978F0A-9D10-4967-A2E3-A32AB91994FE}">
+<ds:datastoreItem xmlns:ds="http://schemas.openxmlformats.org/officeDocument/2006/customXml" ds:itemID="{C151D6B0-D0B1-4615-9AB6-5DCFDDC5746E}">
   <ds:schemaRefs>
     <ds:schemaRef ds:uri="http://schemas.openxmlformats.org/officeDocument/2006/bibliography"/>
   </ds:schemaRefs>

</xml_diff>

<commit_message>
24021 - Remove ecl site usage report
git-tfs-id: [https://tfs.omnicloud.local/tfs/cco%20program/]$/eCoaching_V2;C51216
</commit_message>
<xml_diff>
--- a/Unit Test/Web/CCO_eCoaching_Log_Admin_Report_UTD.docx
+++ b/Unit Test/Web/CCO_eCoaching_Log_Admin_Report_UTD.docx
@@ -1,6 +1,6 @@
 
 <file path=word/document.xml><?xml version="1.0" encoding="utf-8"?>
-<w:document xmlns:wpc="http://schemas.microsoft.com/office/word/2010/wordprocessingCanvas" xmlns:cx="http://schemas.microsoft.com/office/drawing/2014/chartex" xmlns:cx1="http://schemas.microsoft.com/office/drawing/2015/9/8/chartex" xmlns:mc="http://schemas.openxmlformats.org/markup-compatibility/2006" xmlns:o="urn:schemas-microsoft-com:office:office" xmlns:r="http://schemas.openxmlformats.org/officeDocument/2006/relationships" xmlns:m="http://schemas.openxmlformats.org/officeDocument/2006/math" xmlns:v="urn:schemas-microsoft-com:vml" xmlns:wp14="http://schemas.microsoft.com/office/word/2010/wordprocessingDrawing" xmlns:wp="http://schemas.openxmlformats.org/drawingml/2006/wordprocessingDrawing" xmlns:w10="urn:schemas-microsoft-com:office:word" xmlns:w="http://schemas.openxmlformats.org/wordprocessingml/2006/main" xmlns:w14="http://schemas.microsoft.com/office/word/2010/wordml" xmlns:w15="http://schemas.microsoft.com/office/word/2012/wordml" xmlns:w16se="http://schemas.microsoft.com/office/word/2015/wordml/symex" xmlns:wpg="http://schemas.microsoft.com/office/word/2010/wordprocessingGroup" xmlns:wpi="http://schemas.microsoft.com/office/word/2010/wordprocessingInk" xmlns:wne="http://schemas.microsoft.com/office/word/2006/wordml" xmlns:wps="http://schemas.microsoft.com/office/word/2010/wordprocessingShape" mc:Ignorable="w14 w15 w16se wp14">
+<w:document xmlns:wpc="http://schemas.microsoft.com/office/word/2010/wordprocessingCanvas" xmlns:cx="http://schemas.microsoft.com/office/drawing/2014/chartex" xmlns:cx1="http://schemas.microsoft.com/office/drawing/2015/9/8/chartex" xmlns:cx2="http://schemas.microsoft.com/office/drawing/2015/10/21/chartex" xmlns:cx3="http://schemas.microsoft.com/office/drawing/2016/5/9/chartex" xmlns:cx4="http://schemas.microsoft.com/office/drawing/2016/5/10/chartex" xmlns:cx5="http://schemas.microsoft.com/office/drawing/2016/5/11/chartex" xmlns:cx6="http://schemas.microsoft.com/office/drawing/2016/5/12/chartex" xmlns:cx7="http://schemas.microsoft.com/office/drawing/2016/5/13/chartex" xmlns:cx8="http://schemas.microsoft.com/office/drawing/2016/5/14/chartex" xmlns:mc="http://schemas.openxmlformats.org/markup-compatibility/2006" xmlns:aink="http://schemas.microsoft.com/office/drawing/2016/ink" xmlns:am3d="http://schemas.microsoft.com/office/drawing/2017/model3d" xmlns:o="urn:schemas-microsoft-com:office:office" xmlns:r="http://schemas.openxmlformats.org/officeDocument/2006/relationships" xmlns:m="http://schemas.openxmlformats.org/officeDocument/2006/math" xmlns:v="urn:schemas-microsoft-com:vml" xmlns:wp14="http://schemas.microsoft.com/office/word/2010/wordprocessingDrawing" xmlns:wp="http://schemas.openxmlformats.org/drawingml/2006/wordprocessingDrawing" xmlns:w10="urn:schemas-microsoft-com:office:word" xmlns:w="http://schemas.openxmlformats.org/wordprocessingml/2006/main" xmlns:w14="http://schemas.microsoft.com/office/word/2010/wordml" xmlns:w15="http://schemas.microsoft.com/office/word/2012/wordml" xmlns:w16cex="http://schemas.microsoft.com/office/word/2018/wordml/cex" xmlns:w16cid="http://schemas.microsoft.com/office/word/2016/wordml/cid" xmlns:w16="http://schemas.microsoft.com/office/word/2018/wordml" xmlns:w16sdtdh="http://schemas.microsoft.com/office/word/2020/wordml/sdtdatahash" xmlns:w16se="http://schemas.microsoft.com/office/word/2015/wordml/symex" xmlns:wpg="http://schemas.microsoft.com/office/word/2010/wordprocessingGroup" xmlns:wpi="http://schemas.microsoft.com/office/word/2010/wordprocessingInk" xmlns:wne="http://schemas.microsoft.com/office/word/2006/wordml" xmlns:wps="http://schemas.microsoft.com/office/word/2010/wordprocessingShape" mc:Ignorable="w14 w15 w16se w16cid w16 w16cex w16sdtdh wp14">
   <w:body>
     <w:p>
       <w:pPr>
@@ -17,7 +17,7 @@
           <w:color w:val="B85C1F"/>
         </w:rPr>
         <w:drawing>
-          <wp:inline distT="0" distB="0" distL="0" distR="0" wp14:anchorId="39396962" wp14:editId="6A8CB6C1">
+          <wp:inline distT="0" distB="0" distL="0" distR="0" wp14:anchorId="036DA9DC" wp14:editId="211A0DB4">
             <wp:extent cx="1952621" cy="312420"/>
             <wp:effectExtent l="0" t="0" r="0" b="0"/>
             <wp:docPr id="32" name="Picture 32" descr="MAXIMUS logo">
@@ -109,6 +109,7 @@
         </w:rPr>
         <w:t xml:space="preserve">CCO </w:t>
       </w:r>
+      <w:proofErr w:type="spellStart"/>
       <w:r>
         <w:rPr>
           <w:b/>
@@ -116,7 +117,17 @@
           <w:sz w:val="40"/>
           <w:szCs w:val="40"/>
         </w:rPr>
-        <w:t xml:space="preserve">eCoaching </w:t>
+        <w:t>eCoaching</w:t>
+      </w:r>
+      <w:proofErr w:type="spellEnd"/>
+      <w:r>
+        <w:rPr>
+          <w:b/>
+          <w:color w:val="000000"/>
+          <w:sz w:val="40"/>
+          <w:szCs w:val="40"/>
+        </w:rPr>
+        <w:t xml:space="preserve"> </w:t>
       </w:r>
       <w:r>
         <w:rPr>
@@ -783,7 +794,21 @@
               <w:rPr>
                 <w:rFonts w:asciiTheme="minorHAnsi" w:hAnsiTheme="minorHAnsi"/>
               </w:rPr>
-              <w:t>TFS 12568 – Add IIS activity Reporting to eCoaching Admin Portal</w:t>
+              <w:t xml:space="preserve">TFS 12568 – Add IIS activity Reporting to </w:t>
+            </w:r>
+            <w:proofErr w:type="spellStart"/>
+            <w:r>
+              <w:rPr>
+                <w:rFonts w:asciiTheme="minorHAnsi" w:hAnsiTheme="minorHAnsi"/>
+              </w:rPr>
+              <w:t>eCoaching</w:t>
+            </w:r>
+            <w:proofErr w:type="spellEnd"/>
+            <w:r>
+              <w:rPr>
+                <w:rFonts w:asciiTheme="minorHAnsi" w:hAnsiTheme="minorHAnsi"/>
+              </w:rPr>
+              <w:t xml:space="preserve"> Admin Portal</w:t>
             </w:r>
             <w:r>
               <w:rPr>
@@ -999,6 +1024,125 @@
                 <w:color w:val="000000"/>
               </w:rPr>
               <w:t>TFS 17803 – GDIT to MAXIMUS</w:t>
+            </w:r>
+          </w:p>
+        </w:tc>
+        <w:tc>
+          <w:tcPr>
+            <w:tcW w:w="4320" w:type="dxa"/>
+            <w:tcBorders>
+              <w:top w:val="single" w:sz="6" w:space="0" w:color="C0C0C0"/>
+              <w:left w:val="single" w:sz="6" w:space="0" w:color="C0C0C0"/>
+              <w:bottom w:val="single" w:sz="6" w:space="0" w:color="C0C0C0"/>
+              <w:right w:val="single" w:sz="6" w:space="0" w:color="C0C0C0"/>
+            </w:tcBorders>
+          </w:tcPr>
+          <w:p>
+            <w:pPr>
+              <w:pStyle w:val="hdr1"/>
+              <w:ind w:left="0"/>
+              <w:rPr>
+                <w:rFonts w:asciiTheme="minorHAnsi" w:hAnsiTheme="minorHAnsi"/>
+                <w:i w:val="0"/>
+                <w:sz w:val="20"/>
+              </w:rPr>
+            </w:pPr>
+            <w:r>
+              <w:rPr>
+                <w:rFonts w:asciiTheme="minorHAnsi" w:hAnsiTheme="minorHAnsi"/>
+                <w:i w:val="0"/>
+                <w:sz w:val="20"/>
+              </w:rPr>
+              <w:t>Lili Huang</w:t>
+            </w:r>
+          </w:p>
+        </w:tc>
+      </w:tr>
+      <w:tr>
+        <w:tc>
+          <w:tcPr>
+            <w:tcW w:w="1440" w:type="dxa"/>
+            <w:tcBorders>
+              <w:top w:val="single" w:sz="6" w:space="0" w:color="C0C0C0"/>
+              <w:left w:val="single" w:sz="6" w:space="0" w:color="C0C0C0"/>
+              <w:bottom w:val="single" w:sz="6" w:space="0" w:color="C0C0C0"/>
+              <w:right w:val="single" w:sz="6" w:space="0" w:color="C0C0C0"/>
+            </w:tcBorders>
+          </w:tcPr>
+          <w:p>
+            <w:pPr>
+              <w:pStyle w:val="hdr1"/>
+              <w:ind w:left="0"/>
+              <w:rPr>
+                <w:rFonts w:asciiTheme="minorHAnsi" w:hAnsiTheme="minorHAnsi"/>
+                <w:i w:val="0"/>
+                <w:sz w:val="20"/>
+              </w:rPr>
+            </w:pPr>
+            <w:r>
+              <w:rPr>
+                <w:rFonts w:asciiTheme="minorHAnsi" w:hAnsiTheme="minorHAnsi"/>
+                <w:i w:val="0"/>
+                <w:sz w:val="20"/>
+              </w:rPr>
+              <w:t>03/09/2022</w:t>
+            </w:r>
+          </w:p>
+        </w:tc>
+        <w:tc>
+          <w:tcPr>
+            <w:tcW w:w="5148" w:type="dxa"/>
+            <w:tcBorders>
+              <w:top w:val="single" w:sz="6" w:space="0" w:color="C0C0C0"/>
+              <w:left w:val="single" w:sz="6" w:space="0" w:color="C0C0C0"/>
+              <w:bottom w:val="single" w:sz="6" w:space="0" w:color="C0C0C0"/>
+              <w:right w:val="single" w:sz="6" w:space="0" w:color="C0C0C0"/>
+            </w:tcBorders>
+          </w:tcPr>
+          <w:p>
+            <w:pPr>
+              <w:rPr>
+                <w:rFonts w:asciiTheme="minorHAnsi" w:hAnsiTheme="minorHAnsi"/>
+                <w:color w:val="000000"/>
+              </w:rPr>
+            </w:pPr>
+            <w:r>
+              <w:rPr>
+                <w:rFonts w:asciiTheme="minorHAnsi" w:hAnsiTheme="minorHAnsi"/>
+                <w:color w:val="000000"/>
+              </w:rPr>
+              <w:t xml:space="preserve">TFS 24021 – Remove </w:t>
+            </w:r>
+            <w:proofErr w:type="spellStart"/>
+            <w:r>
+              <w:rPr>
+                <w:rFonts w:asciiTheme="minorHAnsi" w:hAnsiTheme="minorHAnsi"/>
+                <w:color w:val="000000"/>
+              </w:rPr>
+              <w:t>ecl</w:t>
+            </w:r>
+            <w:proofErr w:type="spellEnd"/>
+            <w:r>
+              <w:rPr>
+                <w:rFonts w:asciiTheme="minorHAnsi" w:hAnsiTheme="minorHAnsi"/>
+                <w:color w:val="000000"/>
+              </w:rPr>
+              <w:t xml:space="preserve"> site usage report</w:t>
+            </w:r>
+          </w:p>
+          <w:p>
+            <w:pPr>
+              <w:rPr>
+                <w:rFonts w:asciiTheme="minorHAnsi" w:hAnsiTheme="minorHAnsi"/>
+                <w:color w:val="000000"/>
+              </w:rPr>
+            </w:pPr>
+            <w:r>
+              <w:rPr>
+                <w:rFonts w:asciiTheme="minorHAnsi" w:hAnsiTheme="minorHAnsi"/>
+                <w:color w:val="000000"/>
+              </w:rPr>
+              <w:t>Removed ECUIADMIN_REPORT05</w:t>
             </w:r>
           </w:p>
         </w:tc>
@@ -5039,6 +5183,18 @@
         </w:rPr>
       </w:pPr>
     </w:p>
+    <w:p>
+      <w:pPr>
+        <w:overflowPunct/>
+        <w:autoSpaceDE/>
+        <w:autoSpaceDN/>
+        <w:adjustRightInd/>
+        <w:textAlignment w:val="auto"/>
+        <w:rPr>
+          <w:sz w:val="18"/>
+        </w:rPr>
+      </w:pPr>
+    </w:p>
     <w:tbl>
       <w:tblPr>
         <w:tblW w:w="0" w:type="auto"/>
@@ -5189,7 +5345,7 @@
                 <w:i w:val="0"/>
                 <w:sz w:val="20"/>
               </w:rPr>
-              <w:t>5</w:t>
+              <w:t>6</w:t>
             </w:r>
           </w:p>
         </w:tc>
@@ -5440,2120 +5596,6 @@
               <w:pStyle w:val="Header"/>
               <w:numPr>
                 <w:ilvl w:val="0"/>
-                <w:numId w:val="13"/>
-              </w:numPr>
-              <w:tabs>
-                <w:tab w:val="clear" w:pos="4320"/>
-                <w:tab w:val="clear" w:pos="8640"/>
-              </w:tabs>
-              <w:overflowPunct/>
-              <w:autoSpaceDE/>
-              <w:autoSpaceDN/>
-              <w:adjustRightInd/>
-              <w:spacing w:before="40" w:after="40"/>
-              <w:jc w:val="both"/>
-              <w:textAlignment w:val="auto"/>
-              <w:rPr>
-                <w:i/>
-              </w:rPr>
-            </w:pPr>
-          </w:p>
-        </w:tc>
-        <w:tc>
-          <w:tcPr>
-            <w:tcW w:w="4050" w:type="dxa"/>
-          </w:tcPr>
-          <w:p>
-            <w:pPr>
-              <w:pStyle w:val="CSETableText"/>
-              <w:ind w:left="159"/>
-              <w:rPr>
-                <w:rFonts w:asciiTheme="minorHAnsi" w:hAnsiTheme="minorHAnsi"/>
-                <w:bCs/>
-                <w:szCs w:val="20"/>
-              </w:rPr>
-            </w:pPr>
-            <w:r>
-              <w:rPr>
-                <w:rFonts w:asciiTheme="minorHAnsi" w:hAnsiTheme="minorHAnsi"/>
-                <w:bCs/>
-                <w:szCs w:val="20"/>
-              </w:rPr>
-              <w:t>Log in as admin.</w:t>
-            </w:r>
-          </w:p>
-        </w:tc>
-        <w:tc>
-          <w:tcPr>
-            <w:tcW w:w="4410" w:type="dxa"/>
-          </w:tcPr>
-          <w:p>
-            <w:pPr>
-              <w:pStyle w:val="Header"/>
-              <w:tabs>
-                <w:tab w:val="clear" w:pos="4320"/>
-                <w:tab w:val="clear" w:pos="8640"/>
-              </w:tabs>
-              <w:spacing w:before="40" w:after="40"/>
-              <w:rPr>
-                <w:rFonts w:asciiTheme="minorHAnsi" w:hAnsiTheme="minorHAnsi"/>
-              </w:rPr>
-            </w:pPr>
-            <w:r>
-              <w:rPr>
-                <w:rFonts w:asciiTheme="minorHAnsi" w:hAnsiTheme="minorHAnsi"/>
-              </w:rPr>
-              <w:t>Main</w:t>
-            </w:r>
-            <w:r>
-              <w:rPr>
-                <w:rFonts w:asciiTheme="minorHAnsi" w:hAnsiTheme="minorHAnsi"/>
-              </w:rPr>
-              <w:t xml:space="preserve"> page successfully </w:t>
-            </w:r>
-            <w:r>
-              <w:rPr>
-                <w:rFonts w:asciiTheme="minorHAnsi" w:hAnsiTheme="minorHAnsi"/>
-              </w:rPr>
-              <w:t>displays.</w:t>
-            </w:r>
-          </w:p>
-          <w:p>
-            <w:pPr>
-              <w:pStyle w:val="Header"/>
-              <w:tabs>
-                <w:tab w:val="clear" w:pos="4320"/>
-                <w:tab w:val="clear" w:pos="8640"/>
-              </w:tabs>
-              <w:spacing w:before="40" w:after="40"/>
-              <w:rPr>
-                <w:rFonts w:asciiTheme="minorHAnsi" w:hAnsiTheme="minorHAnsi"/>
-              </w:rPr>
-            </w:pPr>
-          </w:p>
-          <w:p>
-            <w:pPr>
-              <w:pStyle w:val="Header"/>
-              <w:tabs>
-                <w:tab w:val="clear" w:pos="4320"/>
-                <w:tab w:val="clear" w:pos="8640"/>
-              </w:tabs>
-              <w:spacing w:before="40" w:after="40"/>
-              <w:rPr>
-                <w:rFonts w:asciiTheme="minorHAnsi" w:hAnsiTheme="minorHAnsi"/>
-              </w:rPr>
-            </w:pPr>
-            <w:r>
-              <w:rPr>
-                <w:rFonts w:asciiTheme="minorHAnsi" w:hAnsiTheme="minorHAnsi"/>
-              </w:rPr>
-              <w:t>The following</w:t>
-            </w:r>
-            <w:r>
-              <w:rPr>
-                <w:rFonts w:asciiTheme="minorHAnsi" w:hAnsiTheme="minorHAnsi"/>
-              </w:rPr>
-              <w:t xml:space="preserve"> dropdown</w:t>
-            </w:r>
-            <w:r>
-              <w:rPr>
-                <w:rFonts w:asciiTheme="minorHAnsi" w:hAnsiTheme="minorHAnsi"/>
-              </w:rPr>
-              <w:t xml:space="preserve"> menu display</w:t>
-            </w:r>
-            <w:r>
-              <w:rPr>
-                <w:rFonts w:asciiTheme="minorHAnsi" w:hAnsiTheme="minorHAnsi"/>
-              </w:rPr>
-              <w:t>s:</w:t>
-            </w:r>
-          </w:p>
-          <w:p>
-            <w:pPr>
-              <w:pStyle w:val="Header"/>
-              <w:tabs>
-                <w:tab w:val="clear" w:pos="4320"/>
-                <w:tab w:val="clear" w:pos="8640"/>
-              </w:tabs>
-              <w:spacing w:before="40" w:after="40"/>
-              <w:rPr>
-                <w:rFonts w:asciiTheme="minorHAnsi" w:hAnsiTheme="minorHAnsi"/>
-                <w:b/>
-              </w:rPr>
-            </w:pPr>
-            <w:r>
-              <w:rPr>
-                <w:rFonts w:asciiTheme="minorHAnsi" w:hAnsiTheme="minorHAnsi"/>
-                <w:b/>
-              </w:rPr>
-              <w:t>Report</w:t>
-            </w:r>
-          </w:p>
-        </w:tc>
-        <w:tc>
-          <w:tcPr>
-            <w:tcW w:w="1260" w:type="dxa"/>
-          </w:tcPr>
-          <w:p>
-            <w:pPr>
-              <w:pStyle w:val="Header"/>
-              <w:tabs>
-                <w:tab w:val="clear" w:pos="4320"/>
-                <w:tab w:val="clear" w:pos="8640"/>
-              </w:tabs>
-              <w:spacing w:before="40" w:after="40"/>
-              <w:jc w:val="center"/>
-              <w:rPr>
-                <w:i/>
-              </w:rPr>
-            </w:pPr>
-            <w:r>
-              <w:rPr>
-                <w:i/>
-              </w:rPr>
-              <w:t>P</w:t>
-            </w:r>
-          </w:p>
-        </w:tc>
-        <w:tc>
-          <w:tcPr>
-            <w:tcW w:w="2880" w:type="dxa"/>
-          </w:tcPr>
-          <w:p>
-            <w:pPr>
-              <w:pStyle w:val="Header"/>
-              <w:tabs>
-                <w:tab w:val="clear" w:pos="4320"/>
-                <w:tab w:val="clear" w:pos="8640"/>
-              </w:tabs>
-              <w:spacing w:before="40" w:after="40"/>
-              <w:rPr>
-                <w:i/>
-              </w:rPr>
-            </w:pPr>
-          </w:p>
-        </w:tc>
-      </w:tr>
-      <w:tr>
-        <w:trPr>
-          <w:cantSplit/>
-        </w:trPr>
-        <w:tc>
-          <w:tcPr>
-            <w:tcW w:w="900" w:type="dxa"/>
-          </w:tcPr>
-          <w:p>
-            <w:pPr>
-              <w:pStyle w:val="Header"/>
-              <w:numPr>
-                <w:ilvl w:val="0"/>
-                <w:numId w:val="13"/>
-              </w:numPr>
-              <w:tabs>
-                <w:tab w:val="clear" w:pos="4320"/>
-                <w:tab w:val="clear" w:pos="8640"/>
-              </w:tabs>
-              <w:overflowPunct/>
-              <w:autoSpaceDE/>
-              <w:autoSpaceDN/>
-              <w:adjustRightInd/>
-              <w:spacing w:before="40" w:after="40"/>
-              <w:jc w:val="both"/>
-              <w:textAlignment w:val="auto"/>
-              <w:rPr>
-                <w:i/>
-              </w:rPr>
-            </w:pPr>
-          </w:p>
-        </w:tc>
-        <w:tc>
-          <w:tcPr>
-            <w:tcW w:w="4050" w:type="dxa"/>
-          </w:tcPr>
-          <w:p>
-            <w:pPr>
-              <w:pStyle w:val="CSETableText"/>
-              <w:ind w:left="159"/>
-              <w:rPr>
-                <w:rFonts w:asciiTheme="minorHAnsi" w:hAnsiTheme="minorHAnsi"/>
-                <w:bCs/>
-                <w:szCs w:val="20"/>
-              </w:rPr>
-            </w:pPr>
-            <w:r>
-              <w:rPr>
-                <w:rFonts w:asciiTheme="minorHAnsi" w:hAnsiTheme="minorHAnsi"/>
-                <w:bCs/>
-                <w:szCs w:val="20"/>
-              </w:rPr>
-              <w:t xml:space="preserve">Click </w:t>
-            </w:r>
-            <w:r>
-              <w:rPr>
-                <w:rFonts w:asciiTheme="minorHAnsi" w:hAnsiTheme="minorHAnsi"/>
-                <w:b/>
-                <w:bCs/>
-                <w:szCs w:val="20"/>
-              </w:rPr>
-              <w:t>Report</w:t>
-            </w:r>
-          </w:p>
-        </w:tc>
-        <w:tc>
-          <w:tcPr>
-            <w:tcW w:w="4410" w:type="dxa"/>
-          </w:tcPr>
-          <w:p>
-            <w:pPr>
-              <w:pStyle w:val="Header"/>
-              <w:tabs>
-                <w:tab w:val="clear" w:pos="4320"/>
-                <w:tab w:val="clear" w:pos="8640"/>
-              </w:tabs>
-              <w:spacing w:before="40" w:after="40"/>
-              <w:rPr>
-                <w:rFonts w:asciiTheme="minorHAnsi" w:hAnsiTheme="minorHAnsi"/>
-              </w:rPr>
-            </w:pPr>
-            <w:r>
-              <w:rPr>
-                <w:rFonts w:asciiTheme="minorHAnsi" w:hAnsiTheme="minorHAnsi"/>
-                <w:b/>
-              </w:rPr>
-              <w:t>e</w:t>
-            </w:r>
-            <w:r>
-              <w:rPr>
-                <w:rFonts w:asciiTheme="minorHAnsi" w:hAnsiTheme="minorHAnsi"/>
-                <w:b/>
-              </w:rPr>
-              <w:t>Coaching</w:t>
-            </w:r>
-            <w:r>
-              <w:rPr>
-                <w:rFonts w:asciiTheme="minorHAnsi" w:hAnsiTheme="minorHAnsi"/>
-                <w:b/>
-              </w:rPr>
-              <w:t xml:space="preserve"> Log</w:t>
-            </w:r>
-            <w:r>
-              <w:rPr>
-                <w:rFonts w:asciiTheme="minorHAnsi" w:hAnsiTheme="minorHAnsi"/>
-                <w:b/>
-              </w:rPr>
-              <w:t xml:space="preserve"> </w:t>
-            </w:r>
-            <w:r>
-              <w:rPr>
-                <w:rFonts w:asciiTheme="minorHAnsi" w:hAnsiTheme="minorHAnsi"/>
-                <w:b/>
-              </w:rPr>
-              <w:t>Site Usage</w:t>
-            </w:r>
-            <w:r>
-              <w:rPr>
-                <w:rFonts w:asciiTheme="minorHAnsi" w:hAnsiTheme="minorHAnsi"/>
-              </w:rPr>
-              <w:t xml:space="preserve"> displays under </w:t>
-            </w:r>
-            <w:r>
-              <w:rPr>
-                <w:rFonts w:asciiTheme="minorHAnsi" w:hAnsiTheme="minorHAnsi"/>
-                <w:b/>
-              </w:rPr>
-              <w:t>Report</w:t>
-            </w:r>
-            <w:r>
-              <w:rPr>
-                <w:rFonts w:asciiTheme="minorHAnsi" w:hAnsiTheme="minorHAnsi"/>
-              </w:rPr>
-              <w:t xml:space="preserve"> Dropdown menu.</w:t>
-            </w:r>
-          </w:p>
-        </w:tc>
-        <w:tc>
-          <w:tcPr>
-            <w:tcW w:w="1260" w:type="dxa"/>
-          </w:tcPr>
-          <w:p>
-            <w:pPr>
-              <w:pStyle w:val="Header"/>
-              <w:tabs>
-                <w:tab w:val="clear" w:pos="4320"/>
-                <w:tab w:val="clear" w:pos="8640"/>
-              </w:tabs>
-              <w:spacing w:before="40" w:after="40"/>
-              <w:jc w:val="center"/>
-              <w:rPr>
-                <w:i/>
-              </w:rPr>
-            </w:pPr>
-            <w:r>
-              <w:rPr>
-                <w:i/>
-              </w:rPr>
-              <w:t>P</w:t>
-            </w:r>
-          </w:p>
-        </w:tc>
-        <w:tc>
-          <w:tcPr>
-            <w:tcW w:w="2880" w:type="dxa"/>
-          </w:tcPr>
-          <w:p>
-            <w:pPr>
-              <w:pStyle w:val="Header"/>
-              <w:tabs>
-                <w:tab w:val="clear" w:pos="4320"/>
-                <w:tab w:val="clear" w:pos="8640"/>
-              </w:tabs>
-              <w:spacing w:before="40" w:after="40"/>
-              <w:rPr>
-                <w:i/>
-              </w:rPr>
-            </w:pPr>
-          </w:p>
-        </w:tc>
-      </w:tr>
-      <w:tr>
-        <w:trPr>
-          <w:cantSplit/>
-        </w:trPr>
-        <w:tc>
-          <w:tcPr>
-            <w:tcW w:w="900" w:type="dxa"/>
-          </w:tcPr>
-          <w:p>
-            <w:pPr>
-              <w:pStyle w:val="Header"/>
-              <w:numPr>
-                <w:ilvl w:val="0"/>
-                <w:numId w:val="13"/>
-              </w:numPr>
-              <w:tabs>
-                <w:tab w:val="clear" w:pos="4320"/>
-                <w:tab w:val="clear" w:pos="8640"/>
-              </w:tabs>
-              <w:overflowPunct/>
-              <w:autoSpaceDE/>
-              <w:autoSpaceDN/>
-              <w:adjustRightInd/>
-              <w:spacing w:before="40" w:after="40"/>
-              <w:jc w:val="both"/>
-              <w:textAlignment w:val="auto"/>
-              <w:rPr>
-                <w:i/>
-              </w:rPr>
-            </w:pPr>
-          </w:p>
-        </w:tc>
-        <w:tc>
-          <w:tcPr>
-            <w:tcW w:w="4050" w:type="dxa"/>
-          </w:tcPr>
-          <w:p>
-            <w:pPr>
-              <w:pStyle w:val="CSETableText"/>
-              <w:ind w:left="159"/>
-              <w:rPr>
-                <w:rFonts w:asciiTheme="minorHAnsi" w:hAnsiTheme="minorHAnsi"/>
-                <w:bCs/>
-                <w:szCs w:val="20"/>
-              </w:rPr>
-            </w:pPr>
-            <w:r>
-              <w:rPr>
-                <w:rFonts w:asciiTheme="minorHAnsi" w:hAnsiTheme="minorHAnsi"/>
-                <w:bCs/>
-                <w:szCs w:val="20"/>
-              </w:rPr>
-              <w:t xml:space="preserve">Click </w:t>
-            </w:r>
-            <w:r>
-              <w:rPr>
-                <w:rFonts w:asciiTheme="minorHAnsi" w:hAnsiTheme="minorHAnsi"/>
-                <w:b/>
-              </w:rPr>
-              <w:t>e</w:t>
-            </w:r>
-            <w:r>
-              <w:rPr>
-                <w:rFonts w:asciiTheme="minorHAnsi" w:hAnsiTheme="minorHAnsi"/>
-                <w:b/>
-              </w:rPr>
-              <w:t>Coaching</w:t>
-            </w:r>
-            <w:r>
-              <w:rPr>
-                <w:rFonts w:asciiTheme="minorHAnsi" w:hAnsiTheme="minorHAnsi"/>
-                <w:b/>
-              </w:rPr>
-              <w:t xml:space="preserve"> Log</w:t>
-            </w:r>
-            <w:r>
-              <w:rPr>
-                <w:rFonts w:asciiTheme="minorHAnsi" w:hAnsiTheme="minorHAnsi"/>
-                <w:b/>
-              </w:rPr>
-              <w:t xml:space="preserve"> </w:t>
-            </w:r>
-            <w:r>
-              <w:rPr>
-                <w:rFonts w:asciiTheme="minorHAnsi" w:hAnsiTheme="minorHAnsi"/>
-                <w:b/>
-              </w:rPr>
-              <w:t>Site Usage</w:t>
-            </w:r>
-          </w:p>
-        </w:tc>
-        <w:tc>
-          <w:tcPr>
-            <w:tcW w:w="4410" w:type="dxa"/>
-          </w:tcPr>
-          <w:p>
-            <w:pPr>
-              <w:pStyle w:val="Header"/>
-              <w:tabs>
-                <w:tab w:val="clear" w:pos="4320"/>
-                <w:tab w:val="clear" w:pos="8640"/>
-              </w:tabs>
-              <w:spacing w:before="40" w:after="40"/>
-              <w:rPr>
-                <w:rFonts w:asciiTheme="minorHAnsi" w:hAnsiTheme="minorHAnsi"/>
-              </w:rPr>
-            </w:pPr>
-            <w:r>
-              <w:rPr>
-                <w:rFonts w:asciiTheme="minorHAnsi" w:hAnsiTheme="minorHAnsi"/>
-                <w:b/>
-              </w:rPr>
-              <w:t>e</w:t>
-            </w:r>
-            <w:r>
-              <w:rPr>
-                <w:rFonts w:asciiTheme="minorHAnsi" w:hAnsiTheme="minorHAnsi"/>
-                <w:b/>
-              </w:rPr>
-              <w:t>Coaching</w:t>
-            </w:r>
-            <w:r>
-              <w:rPr>
-                <w:rFonts w:asciiTheme="minorHAnsi" w:hAnsiTheme="minorHAnsi"/>
-                <w:b/>
-              </w:rPr>
-              <w:t xml:space="preserve"> Log</w:t>
-            </w:r>
-            <w:r>
-              <w:rPr>
-                <w:rFonts w:asciiTheme="minorHAnsi" w:hAnsiTheme="minorHAnsi"/>
-                <w:b/>
-              </w:rPr>
-              <w:t xml:space="preserve"> </w:t>
-            </w:r>
-            <w:r>
-              <w:rPr>
-                <w:rFonts w:asciiTheme="minorHAnsi" w:hAnsiTheme="minorHAnsi"/>
-                <w:b/>
-              </w:rPr>
-              <w:t>Site Usage</w:t>
-            </w:r>
-            <w:r>
-              <w:rPr>
-                <w:rFonts w:asciiTheme="minorHAnsi" w:hAnsiTheme="minorHAnsi"/>
-              </w:rPr>
-              <w:t xml:space="preserve"> page displays</w:t>
-            </w:r>
-          </w:p>
-        </w:tc>
-        <w:tc>
-          <w:tcPr>
-            <w:tcW w:w="1260" w:type="dxa"/>
-          </w:tcPr>
-          <w:p>
-            <w:pPr>
-              <w:pStyle w:val="Header"/>
-              <w:tabs>
-                <w:tab w:val="clear" w:pos="4320"/>
-                <w:tab w:val="clear" w:pos="8640"/>
-              </w:tabs>
-              <w:spacing w:before="40" w:after="40"/>
-              <w:jc w:val="center"/>
-              <w:rPr>
-                <w:i/>
-              </w:rPr>
-            </w:pPr>
-            <w:r>
-              <w:rPr>
-                <w:i/>
-              </w:rPr>
-              <w:t>P</w:t>
-            </w:r>
-          </w:p>
-        </w:tc>
-        <w:tc>
-          <w:tcPr>
-            <w:tcW w:w="2880" w:type="dxa"/>
-          </w:tcPr>
-          <w:p>
-            <w:pPr>
-              <w:pStyle w:val="Header"/>
-              <w:tabs>
-                <w:tab w:val="clear" w:pos="4320"/>
-                <w:tab w:val="clear" w:pos="8640"/>
-              </w:tabs>
-              <w:spacing w:before="40" w:after="40"/>
-              <w:rPr>
-                <w:i/>
-              </w:rPr>
-            </w:pPr>
-          </w:p>
-        </w:tc>
-      </w:tr>
-      <w:tr>
-        <w:trPr>
-          <w:cantSplit/>
-        </w:trPr>
-        <w:tc>
-          <w:tcPr>
-            <w:tcW w:w="900" w:type="dxa"/>
-          </w:tcPr>
-          <w:p>
-            <w:pPr>
-              <w:pStyle w:val="Header"/>
-              <w:numPr>
-                <w:ilvl w:val="0"/>
-                <w:numId w:val="13"/>
-              </w:numPr>
-              <w:tabs>
-                <w:tab w:val="clear" w:pos="4320"/>
-                <w:tab w:val="clear" w:pos="8640"/>
-              </w:tabs>
-              <w:overflowPunct/>
-              <w:autoSpaceDE/>
-              <w:autoSpaceDN/>
-              <w:adjustRightInd/>
-              <w:spacing w:before="40" w:after="40"/>
-              <w:jc w:val="both"/>
-              <w:textAlignment w:val="auto"/>
-              <w:rPr>
-                <w:i/>
-              </w:rPr>
-            </w:pPr>
-          </w:p>
-        </w:tc>
-        <w:tc>
-          <w:tcPr>
-            <w:tcW w:w="4050" w:type="dxa"/>
-          </w:tcPr>
-          <w:p>
-            <w:pPr>
-              <w:pStyle w:val="CSETableText"/>
-              <w:ind w:left="159"/>
-              <w:rPr>
-                <w:rFonts w:asciiTheme="minorHAnsi" w:hAnsiTheme="minorHAnsi"/>
-                <w:bCs/>
-                <w:szCs w:val="20"/>
-              </w:rPr>
-            </w:pPr>
-            <w:r>
-              <w:rPr>
-                <w:rFonts w:asciiTheme="minorHAnsi" w:hAnsiTheme="minorHAnsi"/>
-                <w:bCs/>
-                <w:szCs w:val="20"/>
-              </w:rPr>
-              <w:t xml:space="preserve">Click </w:t>
-            </w:r>
-            <w:r>
-              <w:rPr>
-                <w:rFonts w:asciiTheme="minorHAnsi" w:hAnsiTheme="minorHAnsi"/>
-                <w:b/>
-                <w:bCs/>
-                <w:szCs w:val="20"/>
-              </w:rPr>
-              <w:t>Hourly</w:t>
-            </w:r>
-          </w:p>
-        </w:tc>
-        <w:tc>
-          <w:tcPr>
-            <w:tcW w:w="4410" w:type="dxa"/>
-          </w:tcPr>
-          <w:p>
-            <w:pPr>
-              <w:pStyle w:val="Header"/>
-              <w:tabs>
-                <w:tab w:val="clear" w:pos="4320"/>
-                <w:tab w:val="clear" w:pos="8640"/>
-              </w:tabs>
-              <w:spacing w:before="40" w:after="40"/>
-              <w:rPr>
-                <w:rFonts w:asciiTheme="minorHAnsi" w:hAnsiTheme="minorHAnsi"/>
-              </w:rPr>
-            </w:pPr>
-            <w:r>
-              <w:rPr>
-                <w:rFonts w:asciiTheme="minorHAnsi" w:hAnsiTheme="minorHAnsi"/>
-              </w:rPr>
-              <w:t>Date input box with Calendar icon displays</w:t>
-            </w:r>
-          </w:p>
-        </w:tc>
-        <w:tc>
-          <w:tcPr>
-            <w:tcW w:w="1260" w:type="dxa"/>
-          </w:tcPr>
-          <w:p>
-            <w:pPr>
-              <w:pStyle w:val="Header"/>
-              <w:tabs>
-                <w:tab w:val="clear" w:pos="4320"/>
-                <w:tab w:val="clear" w:pos="8640"/>
-              </w:tabs>
-              <w:spacing w:before="40" w:after="40"/>
-              <w:jc w:val="center"/>
-              <w:rPr>
-                <w:i/>
-              </w:rPr>
-            </w:pPr>
-            <w:r>
-              <w:rPr>
-                <w:i/>
-              </w:rPr>
-              <w:t>P</w:t>
-            </w:r>
-          </w:p>
-        </w:tc>
-        <w:tc>
-          <w:tcPr>
-            <w:tcW w:w="2880" w:type="dxa"/>
-          </w:tcPr>
-          <w:p>
-            <w:pPr>
-              <w:pStyle w:val="Header"/>
-              <w:tabs>
-                <w:tab w:val="clear" w:pos="4320"/>
-                <w:tab w:val="clear" w:pos="8640"/>
-              </w:tabs>
-              <w:spacing w:before="40" w:after="40"/>
-              <w:rPr>
-                <w:i/>
-              </w:rPr>
-            </w:pPr>
-          </w:p>
-        </w:tc>
-      </w:tr>
-      <w:tr>
-        <w:trPr>
-          <w:cantSplit/>
-        </w:trPr>
-        <w:tc>
-          <w:tcPr>
-            <w:tcW w:w="900" w:type="dxa"/>
-          </w:tcPr>
-          <w:p>
-            <w:pPr>
-              <w:pStyle w:val="Header"/>
-              <w:numPr>
-                <w:ilvl w:val="0"/>
-                <w:numId w:val="13"/>
-              </w:numPr>
-              <w:tabs>
-                <w:tab w:val="clear" w:pos="4320"/>
-                <w:tab w:val="clear" w:pos="8640"/>
-              </w:tabs>
-              <w:overflowPunct/>
-              <w:autoSpaceDE/>
-              <w:autoSpaceDN/>
-              <w:adjustRightInd/>
-              <w:spacing w:before="40" w:after="40"/>
-              <w:jc w:val="both"/>
-              <w:textAlignment w:val="auto"/>
-              <w:rPr>
-                <w:i/>
-              </w:rPr>
-            </w:pPr>
-          </w:p>
-        </w:tc>
-        <w:tc>
-          <w:tcPr>
-            <w:tcW w:w="4050" w:type="dxa"/>
-          </w:tcPr>
-          <w:p>
-            <w:pPr>
-              <w:pStyle w:val="CSETableText"/>
-              <w:ind w:left="159"/>
-              <w:rPr>
-                <w:rFonts w:asciiTheme="minorHAnsi" w:hAnsiTheme="minorHAnsi"/>
-                <w:bCs/>
-                <w:szCs w:val="20"/>
-              </w:rPr>
-            </w:pPr>
-            <w:r>
-              <w:rPr>
-                <w:rFonts w:asciiTheme="minorHAnsi" w:hAnsiTheme="minorHAnsi"/>
-                <w:bCs/>
-                <w:szCs w:val="20"/>
-              </w:rPr>
-              <w:t>Select a Date and click GO</w:t>
-            </w:r>
-          </w:p>
-        </w:tc>
-        <w:tc>
-          <w:tcPr>
-            <w:tcW w:w="4410" w:type="dxa"/>
-          </w:tcPr>
-          <w:p>
-            <w:pPr>
-              <w:pStyle w:val="Header"/>
-              <w:tabs>
-                <w:tab w:val="clear" w:pos="4320"/>
-                <w:tab w:val="clear" w:pos="8640"/>
-              </w:tabs>
-              <w:spacing w:before="40" w:after="40"/>
-              <w:rPr>
-                <w:rFonts w:asciiTheme="minorHAnsi" w:hAnsiTheme="minorHAnsi"/>
-              </w:rPr>
-            </w:pPr>
-            <w:r>
-              <w:rPr>
-                <w:rFonts w:asciiTheme="minorHAnsi" w:hAnsiTheme="minorHAnsi"/>
-              </w:rPr>
-              <w:t>Statistics by page (hits and users)</w:t>
-            </w:r>
-            <w:r>
-              <w:rPr>
-                <w:rFonts w:asciiTheme="minorHAnsi" w:hAnsiTheme="minorHAnsi"/>
-              </w:rPr>
-              <w:t xml:space="preserve"> </w:t>
-            </w:r>
-            <w:r>
-              <w:rPr>
-                <w:rFonts w:asciiTheme="minorHAnsi" w:hAnsiTheme="minorHAnsi"/>
-              </w:rPr>
-              <w:t xml:space="preserve">for the selected date </w:t>
-            </w:r>
-            <w:r>
-              <w:rPr>
-                <w:rFonts w:asciiTheme="minorHAnsi" w:hAnsiTheme="minorHAnsi"/>
-              </w:rPr>
-              <w:t>display</w:t>
-            </w:r>
-            <w:r>
-              <w:rPr>
-                <w:rFonts w:asciiTheme="minorHAnsi" w:hAnsiTheme="minorHAnsi"/>
-              </w:rPr>
-              <w:t xml:space="preserve"> by </w:t>
-            </w:r>
-            <w:r>
-              <w:rPr>
-                <w:rFonts w:asciiTheme="minorHAnsi" w:hAnsiTheme="minorHAnsi"/>
-                <w:b/>
-              </w:rPr>
-              <w:t>Hour</w:t>
-            </w:r>
-            <w:r>
-              <w:rPr>
-                <w:rFonts w:asciiTheme="minorHAnsi" w:hAnsiTheme="minorHAnsi"/>
-              </w:rPr>
-              <w:t xml:space="preserve"> both in Line Chart and Table</w:t>
-            </w:r>
-          </w:p>
-        </w:tc>
-        <w:tc>
-          <w:tcPr>
-            <w:tcW w:w="1260" w:type="dxa"/>
-          </w:tcPr>
-          <w:p>
-            <w:pPr>
-              <w:pStyle w:val="Header"/>
-              <w:tabs>
-                <w:tab w:val="clear" w:pos="4320"/>
-                <w:tab w:val="clear" w:pos="8640"/>
-              </w:tabs>
-              <w:spacing w:before="40" w:after="40"/>
-              <w:jc w:val="center"/>
-              <w:rPr>
-                <w:i/>
-              </w:rPr>
-            </w:pPr>
-            <w:r>
-              <w:rPr>
-                <w:i/>
-              </w:rPr>
-              <w:t>P</w:t>
-            </w:r>
-          </w:p>
-        </w:tc>
-        <w:tc>
-          <w:tcPr>
-            <w:tcW w:w="2880" w:type="dxa"/>
-          </w:tcPr>
-          <w:p>
-            <w:pPr>
-              <w:pStyle w:val="Header"/>
-              <w:tabs>
-                <w:tab w:val="clear" w:pos="4320"/>
-                <w:tab w:val="clear" w:pos="8640"/>
-              </w:tabs>
-              <w:spacing w:before="40" w:after="40"/>
-              <w:rPr>
-                <w:i/>
-              </w:rPr>
-            </w:pPr>
-          </w:p>
-        </w:tc>
-      </w:tr>
-      <w:tr>
-        <w:trPr>
-          <w:cantSplit/>
-        </w:trPr>
-        <w:tc>
-          <w:tcPr>
-            <w:tcW w:w="900" w:type="dxa"/>
-          </w:tcPr>
-          <w:p>
-            <w:pPr>
-              <w:pStyle w:val="Header"/>
-              <w:numPr>
-                <w:ilvl w:val="0"/>
-                <w:numId w:val="13"/>
-              </w:numPr>
-              <w:tabs>
-                <w:tab w:val="clear" w:pos="4320"/>
-                <w:tab w:val="clear" w:pos="8640"/>
-              </w:tabs>
-              <w:overflowPunct/>
-              <w:autoSpaceDE/>
-              <w:autoSpaceDN/>
-              <w:adjustRightInd/>
-              <w:spacing w:before="40" w:after="40"/>
-              <w:jc w:val="both"/>
-              <w:textAlignment w:val="auto"/>
-              <w:rPr>
-                <w:i/>
-              </w:rPr>
-            </w:pPr>
-          </w:p>
-        </w:tc>
-        <w:tc>
-          <w:tcPr>
-            <w:tcW w:w="4050" w:type="dxa"/>
-          </w:tcPr>
-          <w:p>
-            <w:pPr>
-              <w:pStyle w:val="CSETableText"/>
-              <w:ind w:left="159"/>
-              <w:rPr>
-                <w:rFonts w:asciiTheme="minorHAnsi" w:hAnsiTheme="minorHAnsi"/>
-                <w:bCs/>
-                <w:szCs w:val="20"/>
-              </w:rPr>
-            </w:pPr>
-            <w:r>
-              <w:rPr>
-                <w:rFonts w:asciiTheme="minorHAnsi" w:hAnsiTheme="minorHAnsi"/>
-                <w:bCs/>
-                <w:szCs w:val="20"/>
-              </w:rPr>
-              <w:t xml:space="preserve">Click </w:t>
-            </w:r>
-            <w:r>
-              <w:rPr>
-                <w:rFonts w:asciiTheme="minorHAnsi" w:hAnsiTheme="minorHAnsi"/>
-                <w:b/>
-                <w:bCs/>
-                <w:szCs w:val="20"/>
-              </w:rPr>
-              <w:t>Daily</w:t>
-            </w:r>
-          </w:p>
-        </w:tc>
-        <w:tc>
-          <w:tcPr>
-            <w:tcW w:w="4410" w:type="dxa"/>
-          </w:tcPr>
-          <w:p>
-            <w:pPr>
-              <w:pStyle w:val="Header"/>
-              <w:tabs>
-                <w:tab w:val="clear" w:pos="4320"/>
-                <w:tab w:val="clear" w:pos="8640"/>
-              </w:tabs>
-              <w:spacing w:before="40" w:after="40"/>
-              <w:rPr>
-                <w:rFonts w:asciiTheme="minorHAnsi" w:hAnsiTheme="minorHAnsi"/>
-              </w:rPr>
-            </w:pPr>
-            <w:r>
-              <w:rPr>
-                <w:rFonts w:asciiTheme="minorHAnsi" w:hAnsiTheme="minorHAnsi"/>
-              </w:rPr>
-              <w:t>“From” Date input box and “to” Date input box with Calendar icons display</w:t>
-            </w:r>
-          </w:p>
-        </w:tc>
-        <w:tc>
-          <w:tcPr>
-            <w:tcW w:w="1260" w:type="dxa"/>
-          </w:tcPr>
-          <w:p>
-            <w:pPr>
-              <w:pStyle w:val="Header"/>
-              <w:tabs>
-                <w:tab w:val="clear" w:pos="4320"/>
-                <w:tab w:val="clear" w:pos="8640"/>
-              </w:tabs>
-              <w:spacing w:before="40" w:after="40"/>
-              <w:jc w:val="center"/>
-              <w:rPr>
-                <w:i/>
-              </w:rPr>
-            </w:pPr>
-            <w:r>
-              <w:rPr>
-                <w:i/>
-              </w:rPr>
-              <w:t>P</w:t>
-            </w:r>
-          </w:p>
-        </w:tc>
-        <w:tc>
-          <w:tcPr>
-            <w:tcW w:w="2880" w:type="dxa"/>
-          </w:tcPr>
-          <w:p>
-            <w:pPr>
-              <w:pStyle w:val="Header"/>
-              <w:tabs>
-                <w:tab w:val="clear" w:pos="4320"/>
-                <w:tab w:val="clear" w:pos="8640"/>
-              </w:tabs>
-              <w:spacing w:before="40" w:after="40"/>
-              <w:rPr>
-                <w:i/>
-              </w:rPr>
-            </w:pPr>
-          </w:p>
-        </w:tc>
-      </w:tr>
-      <w:tr>
-        <w:trPr>
-          <w:cantSplit/>
-        </w:trPr>
-        <w:tc>
-          <w:tcPr>
-            <w:tcW w:w="900" w:type="dxa"/>
-          </w:tcPr>
-          <w:p>
-            <w:pPr>
-              <w:pStyle w:val="Header"/>
-              <w:numPr>
-                <w:ilvl w:val="0"/>
-                <w:numId w:val="13"/>
-              </w:numPr>
-              <w:tabs>
-                <w:tab w:val="clear" w:pos="4320"/>
-                <w:tab w:val="clear" w:pos="8640"/>
-              </w:tabs>
-              <w:overflowPunct/>
-              <w:autoSpaceDE/>
-              <w:autoSpaceDN/>
-              <w:adjustRightInd/>
-              <w:spacing w:before="40" w:after="40"/>
-              <w:jc w:val="both"/>
-              <w:textAlignment w:val="auto"/>
-              <w:rPr>
-                <w:i/>
-              </w:rPr>
-            </w:pPr>
-          </w:p>
-        </w:tc>
-        <w:tc>
-          <w:tcPr>
-            <w:tcW w:w="4050" w:type="dxa"/>
-          </w:tcPr>
-          <w:p>
-            <w:pPr>
-              <w:pStyle w:val="CSETableText"/>
-              <w:ind w:left="159"/>
-              <w:rPr>
-                <w:rFonts w:asciiTheme="minorHAnsi" w:hAnsiTheme="minorHAnsi"/>
-                <w:bCs/>
-                <w:szCs w:val="20"/>
-              </w:rPr>
-            </w:pPr>
-            <w:r>
-              <w:rPr>
-                <w:rFonts w:asciiTheme="minorHAnsi" w:hAnsiTheme="minorHAnsi"/>
-                <w:bCs/>
-                <w:szCs w:val="20"/>
-              </w:rPr>
-              <w:t xml:space="preserve">Select a “From” date, “to” Date, and click </w:t>
-            </w:r>
-            <w:r>
-              <w:rPr>
-                <w:rFonts w:asciiTheme="minorHAnsi" w:hAnsiTheme="minorHAnsi"/>
-                <w:b/>
-                <w:bCs/>
-                <w:szCs w:val="20"/>
-              </w:rPr>
-              <w:t>GO</w:t>
-            </w:r>
-          </w:p>
-        </w:tc>
-        <w:tc>
-          <w:tcPr>
-            <w:tcW w:w="4410" w:type="dxa"/>
-          </w:tcPr>
-          <w:p>
-            <w:pPr>
-              <w:pStyle w:val="Header"/>
-              <w:tabs>
-                <w:tab w:val="clear" w:pos="4320"/>
-                <w:tab w:val="clear" w:pos="8640"/>
-              </w:tabs>
-              <w:spacing w:before="40" w:after="40"/>
-              <w:rPr>
-                <w:rFonts w:asciiTheme="minorHAnsi" w:hAnsiTheme="minorHAnsi"/>
-              </w:rPr>
-            </w:pPr>
-            <w:r>
-              <w:rPr>
-                <w:rFonts w:asciiTheme="minorHAnsi" w:hAnsiTheme="minorHAnsi"/>
-              </w:rPr>
-              <w:t xml:space="preserve">Statistics by page (hits and users) for the selected date range by </w:t>
-            </w:r>
-            <w:r>
-              <w:rPr>
-                <w:rFonts w:asciiTheme="minorHAnsi" w:hAnsiTheme="minorHAnsi"/>
-                <w:b/>
-              </w:rPr>
-              <w:t>Day</w:t>
-            </w:r>
-            <w:r>
-              <w:rPr>
-                <w:rFonts w:asciiTheme="minorHAnsi" w:hAnsiTheme="minorHAnsi"/>
-              </w:rPr>
-              <w:t xml:space="preserve"> display both in Line Chart and Table</w:t>
-            </w:r>
-          </w:p>
-        </w:tc>
-        <w:tc>
-          <w:tcPr>
-            <w:tcW w:w="1260" w:type="dxa"/>
-          </w:tcPr>
-          <w:p>
-            <w:pPr>
-              <w:pStyle w:val="Header"/>
-              <w:tabs>
-                <w:tab w:val="clear" w:pos="4320"/>
-                <w:tab w:val="clear" w:pos="8640"/>
-              </w:tabs>
-              <w:spacing w:before="40" w:after="40"/>
-              <w:jc w:val="center"/>
-              <w:rPr>
-                <w:i/>
-              </w:rPr>
-            </w:pPr>
-            <w:r>
-              <w:rPr>
-                <w:i/>
-              </w:rPr>
-              <w:t>P</w:t>
-            </w:r>
-          </w:p>
-        </w:tc>
-        <w:tc>
-          <w:tcPr>
-            <w:tcW w:w="2880" w:type="dxa"/>
-          </w:tcPr>
-          <w:p>
-            <w:pPr>
-              <w:pStyle w:val="Header"/>
-              <w:tabs>
-                <w:tab w:val="clear" w:pos="4320"/>
-                <w:tab w:val="clear" w:pos="8640"/>
-              </w:tabs>
-              <w:spacing w:before="40" w:after="40"/>
-              <w:rPr>
-                <w:i/>
-              </w:rPr>
-            </w:pPr>
-          </w:p>
-        </w:tc>
-      </w:tr>
-      <w:tr>
-        <w:trPr>
-          <w:cantSplit/>
-        </w:trPr>
-        <w:tc>
-          <w:tcPr>
-            <w:tcW w:w="900" w:type="dxa"/>
-          </w:tcPr>
-          <w:p>
-            <w:pPr>
-              <w:pStyle w:val="Header"/>
-              <w:numPr>
-                <w:ilvl w:val="0"/>
-                <w:numId w:val="13"/>
-              </w:numPr>
-              <w:tabs>
-                <w:tab w:val="clear" w:pos="4320"/>
-                <w:tab w:val="clear" w:pos="8640"/>
-              </w:tabs>
-              <w:overflowPunct/>
-              <w:autoSpaceDE/>
-              <w:autoSpaceDN/>
-              <w:adjustRightInd/>
-              <w:spacing w:before="40" w:after="40"/>
-              <w:jc w:val="both"/>
-              <w:textAlignment w:val="auto"/>
-              <w:rPr>
-                <w:i/>
-              </w:rPr>
-            </w:pPr>
-          </w:p>
-        </w:tc>
-        <w:tc>
-          <w:tcPr>
-            <w:tcW w:w="4050" w:type="dxa"/>
-          </w:tcPr>
-          <w:p>
-            <w:pPr>
-              <w:pStyle w:val="CSETableText"/>
-              <w:ind w:left="159"/>
-              <w:rPr>
-                <w:rFonts w:asciiTheme="minorHAnsi" w:hAnsiTheme="minorHAnsi"/>
-                <w:bCs/>
-                <w:szCs w:val="20"/>
-              </w:rPr>
-            </w:pPr>
-            <w:r>
-              <w:rPr>
-                <w:rFonts w:asciiTheme="minorHAnsi" w:hAnsiTheme="minorHAnsi"/>
-                <w:bCs/>
-                <w:szCs w:val="20"/>
-              </w:rPr>
-              <w:t xml:space="preserve">Click </w:t>
-            </w:r>
-            <w:r>
-              <w:rPr>
-                <w:rFonts w:asciiTheme="minorHAnsi" w:hAnsiTheme="minorHAnsi"/>
-                <w:b/>
-                <w:bCs/>
-                <w:szCs w:val="20"/>
-              </w:rPr>
-              <w:t>Weekly</w:t>
-            </w:r>
-          </w:p>
-        </w:tc>
-        <w:tc>
-          <w:tcPr>
-            <w:tcW w:w="4410" w:type="dxa"/>
-          </w:tcPr>
-          <w:p>
-            <w:pPr>
-              <w:pStyle w:val="Header"/>
-              <w:tabs>
-                <w:tab w:val="clear" w:pos="4320"/>
-                <w:tab w:val="clear" w:pos="8640"/>
-              </w:tabs>
-              <w:spacing w:before="40" w:after="40"/>
-              <w:rPr>
-                <w:rFonts w:asciiTheme="minorHAnsi" w:hAnsiTheme="minorHAnsi"/>
-              </w:rPr>
-            </w:pPr>
-            <w:r>
-              <w:rPr>
-                <w:rFonts w:asciiTheme="minorHAnsi" w:hAnsiTheme="minorHAnsi"/>
-              </w:rPr>
-              <w:t>“From” Date input box and “to” Date input box with Calendar icons display</w:t>
-            </w:r>
-          </w:p>
-        </w:tc>
-        <w:tc>
-          <w:tcPr>
-            <w:tcW w:w="1260" w:type="dxa"/>
-          </w:tcPr>
-          <w:p>
-            <w:pPr>
-              <w:pStyle w:val="Header"/>
-              <w:tabs>
-                <w:tab w:val="clear" w:pos="4320"/>
-                <w:tab w:val="clear" w:pos="8640"/>
-              </w:tabs>
-              <w:spacing w:before="40" w:after="40"/>
-              <w:jc w:val="center"/>
-              <w:rPr>
-                <w:i/>
-              </w:rPr>
-            </w:pPr>
-            <w:r>
-              <w:rPr>
-                <w:i/>
-              </w:rPr>
-              <w:t>P</w:t>
-            </w:r>
-          </w:p>
-        </w:tc>
-        <w:tc>
-          <w:tcPr>
-            <w:tcW w:w="2880" w:type="dxa"/>
-          </w:tcPr>
-          <w:p>
-            <w:pPr>
-              <w:pStyle w:val="Header"/>
-              <w:tabs>
-                <w:tab w:val="clear" w:pos="4320"/>
-                <w:tab w:val="clear" w:pos="8640"/>
-              </w:tabs>
-              <w:spacing w:before="40" w:after="40"/>
-              <w:rPr>
-                <w:i/>
-              </w:rPr>
-            </w:pPr>
-          </w:p>
-        </w:tc>
-      </w:tr>
-      <w:tr>
-        <w:trPr>
-          <w:cantSplit/>
-        </w:trPr>
-        <w:tc>
-          <w:tcPr>
-            <w:tcW w:w="900" w:type="dxa"/>
-          </w:tcPr>
-          <w:p>
-            <w:pPr>
-              <w:pStyle w:val="Header"/>
-              <w:numPr>
-                <w:ilvl w:val="0"/>
-                <w:numId w:val="13"/>
-              </w:numPr>
-              <w:tabs>
-                <w:tab w:val="clear" w:pos="4320"/>
-                <w:tab w:val="clear" w:pos="8640"/>
-              </w:tabs>
-              <w:overflowPunct/>
-              <w:autoSpaceDE/>
-              <w:autoSpaceDN/>
-              <w:adjustRightInd/>
-              <w:spacing w:before="40" w:after="40"/>
-              <w:jc w:val="both"/>
-              <w:textAlignment w:val="auto"/>
-              <w:rPr>
-                <w:i/>
-              </w:rPr>
-            </w:pPr>
-          </w:p>
-        </w:tc>
-        <w:tc>
-          <w:tcPr>
-            <w:tcW w:w="4050" w:type="dxa"/>
-          </w:tcPr>
-          <w:p>
-            <w:pPr>
-              <w:pStyle w:val="CSETableText"/>
-              <w:ind w:left="159"/>
-              <w:rPr>
-                <w:rFonts w:asciiTheme="minorHAnsi" w:hAnsiTheme="minorHAnsi"/>
-                <w:bCs/>
-                <w:szCs w:val="20"/>
-              </w:rPr>
-            </w:pPr>
-            <w:r>
-              <w:rPr>
-                <w:rFonts w:asciiTheme="minorHAnsi" w:hAnsiTheme="minorHAnsi"/>
-                <w:bCs/>
-                <w:szCs w:val="20"/>
-              </w:rPr>
-              <w:t xml:space="preserve">Select a “From” date, “to” Date, and click </w:t>
-            </w:r>
-            <w:r>
-              <w:rPr>
-                <w:rFonts w:asciiTheme="minorHAnsi" w:hAnsiTheme="minorHAnsi"/>
-                <w:b/>
-                <w:bCs/>
-                <w:szCs w:val="20"/>
-              </w:rPr>
-              <w:t>GO</w:t>
-            </w:r>
-          </w:p>
-        </w:tc>
-        <w:tc>
-          <w:tcPr>
-            <w:tcW w:w="4410" w:type="dxa"/>
-          </w:tcPr>
-          <w:p>
-            <w:pPr>
-              <w:pStyle w:val="Header"/>
-              <w:tabs>
-                <w:tab w:val="clear" w:pos="4320"/>
-                <w:tab w:val="clear" w:pos="8640"/>
-              </w:tabs>
-              <w:spacing w:before="40" w:after="40"/>
-              <w:rPr>
-                <w:rFonts w:asciiTheme="minorHAnsi" w:hAnsiTheme="minorHAnsi"/>
-              </w:rPr>
-            </w:pPr>
-            <w:r>
-              <w:rPr>
-                <w:rFonts w:asciiTheme="minorHAnsi" w:hAnsiTheme="minorHAnsi"/>
-              </w:rPr>
-              <w:t xml:space="preserve">Statistics by page (hits and users) for the selected date range by </w:t>
-            </w:r>
-            <w:r>
-              <w:rPr>
-                <w:rFonts w:asciiTheme="minorHAnsi" w:hAnsiTheme="minorHAnsi"/>
-                <w:b/>
-              </w:rPr>
-              <w:t>Week</w:t>
-            </w:r>
-            <w:r>
-              <w:rPr>
-                <w:rFonts w:asciiTheme="minorHAnsi" w:hAnsiTheme="minorHAnsi"/>
-              </w:rPr>
-              <w:t xml:space="preserve"> display both in Line Chart and Table</w:t>
-            </w:r>
-          </w:p>
-        </w:tc>
-        <w:tc>
-          <w:tcPr>
-            <w:tcW w:w="1260" w:type="dxa"/>
-          </w:tcPr>
-          <w:p>
-            <w:pPr>
-              <w:pStyle w:val="Header"/>
-              <w:tabs>
-                <w:tab w:val="clear" w:pos="4320"/>
-                <w:tab w:val="clear" w:pos="8640"/>
-              </w:tabs>
-              <w:spacing w:before="40" w:after="40"/>
-              <w:jc w:val="center"/>
-              <w:rPr>
-                <w:i/>
-              </w:rPr>
-            </w:pPr>
-            <w:r>
-              <w:rPr>
-                <w:i/>
-              </w:rPr>
-              <w:t>P</w:t>
-            </w:r>
-          </w:p>
-        </w:tc>
-        <w:tc>
-          <w:tcPr>
-            <w:tcW w:w="2880" w:type="dxa"/>
-          </w:tcPr>
-          <w:p>
-            <w:pPr>
-              <w:pStyle w:val="Header"/>
-              <w:tabs>
-                <w:tab w:val="clear" w:pos="4320"/>
-                <w:tab w:val="clear" w:pos="8640"/>
-              </w:tabs>
-              <w:spacing w:before="40" w:after="40"/>
-              <w:rPr>
-                <w:i/>
-              </w:rPr>
-            </w:pPr>
-          </w:p>
-        </w:tc>
-      </w:tr>
-      <w:tr>
-        <w:trPr>
-          <w:cantSplit/>
-        </w:trPr>
-        <w:tc>
-          <w:tcPr>
-            <w:tcW w:w="900" w:type="dxa"/>
-          </w:tcPr>
-          <w:p>
-            <w:pPr>
-              <w:pStyle w:val="Header"/>
-              <w:numPr>
-                <w:ilvl w:val="0"/>
-                <w:numId w:val="13"/>
-              </w:numPr>
-              <w:tabs>
-                <w:tab w:val="clear" w:pos="4320"/>
-                <w:tab w:val="clear" w:pos="8640"/>
-              </w:tabs>
-              <w:overflowPunct/>
-              <w:autoSpaceDE/>
-              <w:autoSpaceDN/>
-              <w:adjustRightInd/>
-              <w:spacing w:before="40" w:after="40"/>
-              <w:jc w:val="both"/>
-              <w:textAlignment w:val="auto"/>
-              <w:rPr>
-                <w:i/>
-              </w:rPr>
-            </w:pPr>
-          </w:p>
-        </w:tc>
-        <w:tc>
-          <w:tcPr>
-            <w:tcW w:w="4050" w:type="dxa"/>
-          </w:tcPr>
-          <w:p>
-            <w:pPr>
-              <w:pStyle w:val="CSETableText"/>
-              <w:ind w:left="159"/>
-              <w:rPr>
-                <w:rFonts w:asciiTheme="minorHAnsi" w:hAnsiTheme="minorHAnsi"/>
-                <w:bCs/>
-                <w:szCs w:val="20"/>
-              </w:rPr>
-            </w:pPr>
-            <w:r>
-              <w:rPr>
-                <w:rFonts w:asciiTheme="minorHAnsi" w:hAnsiTheme="minorHAnsi"/>
-                <w:bCs/>
-                <w:szCs w:val="20"/>
-              </w:rPr>
-              <w:t xml:space="preserve">Click </w:t>
-            </w:r>
-            <w:r>
-              <w:rPr>
-                <w:rFonts w:asciiTheme="minorHAnsi" w:hAnsiTheme="minorHAnsi"/>
-                <w:b/>
-                <w:bCs/>
-                <w:szCs w:val="20"/>
-              </w:rPr>
-              <w:t>Monthly</w:t>
-            </w:r>
-          </w:p>
-        </w:tc>
-        <w:tc>
-          <w:tcPr>
-            <w:tcW w:w="4410" w:type="dxa"/>
-          </w:tcPr>
-          <w:p>
-            <w:pPr>
-              <w:pStyle w:val="Header"/>
-              <w:tabs>
-                <w:tab w:val="clear" w:pos="4320"/>
-                <w:tab w:val="clear" w:pos="8640"/>
-              </w:tabs>
-              <w:spacing w:before="40" w:after="40"/>
-              <w:rPr>
-                <w:rFonts w:asciiTheme="minorHAnsi" w:hAnsiTheme="minorHAnsi"/>
-              </w:rPr>
-            </w:pPr>
-            <w:r>
-              <w:rPr>
-                <w:rFonts w:asciiTheme="minorHAnsi" w:hAnsiTheme="minorHAnsi"/>
-              </w:rPr>
-              <w:t>“From” Date input box and “to” Date input box with Calendar icons display</w:t>
-            </w:r>
-          </w:p>
-        </w:tc>
-        <w:tc>
-          <w:tcPr>
-            <w:tcW w:w="1260" w:type="dxa"/>
-          </w:tcPr>
-          <w:p>
-            <w:pPr>
-              <w:pStyle w:val="Header"/>
-              <w:tabs>
-                <w:tab w:val="clear" w:pos="4320"/>
-                <w:tab w:val="clear" w:pos="8640"/>
-              </w:tabs>
-              <w:spacing w:before="40" w:after="40"/>
-              <w:jc w:val="center"/>
-              <w:rPr>
-                <w:i/>
-              </w:rPr>
-            </w:pPr>
-            <w:r>
-              <w:rPr>
-                <w:i/>
-              </w:rPr>
-              <w:t>P</w:t>
-            </w:r>
-          </w:p>
-        </w:tc>
-        <w:tc>
-          <w:tcPr>
-            <w:tcW w:w="2880" w:type="dxa"/>
-          </w:tcPr>
-          <w:p>
-            <w:pPr>
-              <w:pStyle w:val="Header"/>
-              <w:tabs>
-                <w:tab w:val="clear" w:pos="4320"/>
-                <w:tab w:val="clear" w:pos="8640"/>
-              </w:tabs>
-              <w:spacing w:before="40" w:after="40"/>
-              <w:rPr>
-                <w:i/>
-              </w:rPr>
-            </w:pPr>
-          </w:p>
-        </w:tc>
-      </w:tr>
-      <w:tr>
-        <w:trPr>
-          <w:cantSplit/>
-        </w:trPr>
-        <w:tc>
-          <w:tcPr>
-            <w:tcW w:w="900" w:type="dxa"/>
-          </w:tcPr>
-          <w:p>
-            <w:pPr>
-              <w:pStyle w:val="Header"/>
-              <w:numPr>
-                <w:ilvl w:val="0"/>
-                <w:numId w:val="13"/>
-              </w:numPr>
-              <w:tabs>
-                <w:tab w:val="clear" w:pos="4320"/>
-                <w:tab w:val="clear" w:pos="8640"/>
-              </w:tabs>
-              <w:overflowPunct/>
-              <w:autoSpaceDE/>
-              <w:autoSpaceDN/>
-              <w:adjustRightInd/>
-              <w:spacing w:before="40" w:after="40"/>
-              <w:jc w:val="both"/>
-              <w:textAlignment w:val="auto"/>
-              <w:rPr>
-                <w:i/>
-              </w:rPr>
-            </w:pPr>
-          </w:p>
-        </w:tc>
-        <w:tc>
-          <w:tcPr>
-            <w:tcW w:w="4050" w:type="dxa"/>
-          </w:tcPr>
-          <w:p>
-            <w:pPr>
-              <w:pStyle w:val="CSETableText"/>
-              <w:ind w:left="159"/>
-              <w:rPr>
-                <w:rFonts w:asciiTheme="minorHAnsi" w:hAnsiTheme="minorHAnsi"/>
-                <w:bCs/>
-                <w:szCs w:val="20"/>
-              </w:rPr>
-            </w:pPr>
-            <w:r>
-              <w:rPr>
-                <w:rFonts w:asciiTheme="minorHAnsi" w:hAnsiTheme="minorHAnsi"/>
-                <w:bCs/>
-                <w:szCs w:val="20"/>
-              </w:rPr>
-              <w:t xml:space="preserve">Select a “From” month, “to” month, and click </w:t>
-            </w:r>
-            <w:r>
-              <w:rPr>
-                <w:rFonts w:asciiTheme="minorHAnsi" w:hAnsiTheme="minorHAnsi"/>
-                <w:b/>
-                <w:bCs/>
-                <w:szCs w:val="20"/>
-              </w:rPr>
-              <w:t>GO</w:t>
-            </w:r>
-          </w:p>
-        </w:tc>
-        <w:tc>
-          <w:tcPr>
-            <w:tcW w:w="4410" w:type="dxa"/>
-          </w:tcPr>
-          <w:p>
-            <w:pPr>
-              <w:pStyle w:val="Header"/>
-              <w:tabs>
-                <w:tab w:val="clear" w:pos="4320"/>
-                <w:tab w:val="clear" w:pos="8640"/>
-              </w:tabs>
-              <w:spacing w:before="40" w:after="40"/>
-              <w:rPr>
-                <w:rFonts w:asciiTheme="minorHAnsi" w:hAnsiTheme="minorHAnsi"/>
-              </w:rPr>
-            </w:pPr>
-            <w:r>
-              <w:rPr>
-                <w:rFonts w:asciiTheme="minorHAnsi" w:hAnsiTheme="minorHAnsi"/>
-              </w:rPr>
-              <w:t xml:space="preserve">Statistics by page (hits and users) for the selected date range by </w:t>
-            </w:r>
-            <w:r>
-              <w:rPr>
-                <w:rFonts w:asciiTheme="minorHAnsi" w:hAnsiTheme="minorHAnsi"/>
-                <w:b/>
-              </w:rPr>
-              <w:t>Month</w:t>
-            </w:r>
-            <w:r>
-              <w:rPr>
-                <w:rFonts w:asciiTheme="minorHAnsi" w:hAnsiTheme="minorHAnsi"/>
-              </w:rPr>
-              <w:t xml:space="preserve"> display both in Line Chart and Table</w:t>
-            </w:r>
-          </w:p>
-        </w:tc>
-        <w:tc>
-          <w:tcPr>
-            <w:tcW w:w="1260" w:type="dxa"/>
-          </w:tcPr>
-          <w:p>
-            <w:pPr>
-              <w:pStyle w:val="Header"/>
-              <w:tabs>
-                <w:tab w:val="clear" w:pos="4320"/>
-                <w:tab w:val="clear" w:pos="8640"/>
-              </w:tabs>
-              <w:spacing w:before="40" w:after="40"/>
-              <w:jc w:val="center"/>
-              <w:rPr>
-                <w:i/>
-              </w:rPr>
-            </w:pPr>
-            <w:r>
-              <w:rPr>
-                <w:i/>
-              </w:rPr>
-              <w:t>P</w:t>
-            </w:r>
-          </w:p>
-        </w:tc>
-        <w:tc>
-          <w:tcPr>
-            <w:tcW w:w="2880" w:type="dxa"/>
-          </w:tcPr>
-          <w:p>
-            <w:pPr>
-              <w:pStyle w:val="Header"/>
-              <w:tabs>
-                <w:tab w:val="clear" w:pos="4320"/>
-                <w:tab w:val="clear" w:pos="8640"/>
-              </w:tabs>
-              <w:spacing w:before="40" w:after="40"/>
-              <w:rPr>
-                <w:i/>
-              </w:rPr>
-            </w:pPr>
-          </w:p>
-        </w:tc>
-      </w:tr>
-    </w:tbl>
-    <w:p>
-      <w:pPr>
-        <w:overflowPunct/>
-        <w:autoSpaceDE/>
-        <w:autoSpaceDN/>
-        <w:adjustRightInd/>
-        <w:textAlignment w:val="auto"/>
-        <w:rPr>
-          <w:sz w:val="18"/>
-        </w:rPr>
-      </w:pPr>
-    </w:p>
-    <w:tbl>
-      <w:tblPr>
-        <w:tblW w:w="0" w:type="auto"/>
-        <w:tblInd w:w="-612" w:type="dxa"/>
-        <w:tblBorders>
-          <w:top w:val="single" w:sz="4" w:space="0" w:color="auto"/>
-          <w:left w:val="single" w:sz="4" w:space="0" w:color="auto"/>
-          <w:bottom w:val="single" w:sz="4" w:space="0" w:color="auto"/>
-          <w:right w:val="single" w:sz="4" w:space="0" w:color="auto"/>
-          <w:insideH w:val="single" w:sz="4" w:space="0" w:color="auto"/>
-          <w:insideV w:val="single" w:sz="4" w:space="0" w:color="auto"/>
-        </w:tblBorders>
-        <w:tblLayout w:type="fixed"/>
-        <w:tblLook w:val="0000" w:firstRow="0" w:lastRow="0" w:firstColumn="0" w:lastColumn="0" w:noHBand="0" w:noVBand="0"/>
-      </w:tblPr>
-      <w:tblGrid>
-        <w:gridCol w:w="2549"/>
-        <w:gridCol w:w="10951"/>
-      </w:tblGrid>
-      <w:tr>
-        <w:trPr>
-          <w:tblHeader/>
-        </w:trPr>
-        <w:tc>
-          <w:tcPr>
-            <w:tcW w:w="2549" w:type="dxa"/>
-            <w:shd w:val="solid" w:color="auto" w:fill="000000"/>
-          </w:tcPr>
-          <w:p>
-            <w:pPr>
-              <w:numPr>
-                <w:ilvl w:val="12"/>
-                <w:numId w:val="0"/>
-              </w:numPr>
-              <w:jc w:val="center"/>
-              <w:rPr>
-                <w:rFonts w:ascii="Arial" w:hAnsi="Arial"/>
-                <w:b/>
-                <w:sz w:val="18"/>
-              </w:rPr>
-            </w:pPr>
-            <w:r>
-              <w:rPr>
-                <w:rFonts w:ascii="Arial" w:hAnsi="Arial"/>
-                <w:b/>
-                <w:sz w:val="18"/>
-              </w:rPr>
-              <w:t>Item</w:t>
-            </w:r>
-          </w:p>
-        </w:tc>
-        <w:tc>
-          <w:tcPr>
-            <w:tcW w:w="10951" w:type="dxa"/>
-            <w:shd w:val="solid" w:color="auto" w:fill="000000"/>
-          </w:tcPr>
-          <w:p>
-            <w:pPr>
-              <w:numPr>
-                <w:ilvl w:val="12"/>
-                <w:numId w:val="0"/>
-              </w:numPr>
-              <w:jc w:val="center"/>
-              <w:rPr>
-                <w:rFonts w:ascii="Arial" w:hAnsi="Arial"/>
-                <w:b/>
-                <w:sz w:val="18"/>
-              </w:rPr>
-            </w:pPr>
-            <w:r>
-              <w:rPr>
-                <w:rFonts w:ascii="Arial" w:hAnsi="Arial"/>
-                <w:b/>
-                <w:sz w:val="18"/>
-              </w:rPr>
-              <w:t>Description</w:t>
-            </w:r>
-          </w:p>
-        </w:tc>
-      </w:tr>
-      <w:tr>
-        <w:tc>
-          <w:tcPr>
-            <w:tcW w:w="2549" w:type="dxa"/>
-          </w:tcPr>
-          <w:p>
-            <w:pPr>
-              <w:pStyle w:val="CommentText"/>
-              <w:numPr>
-                <w:ilvl w:val="12"/>
-                <w:numId w:val="0"/>
-              </w:numPr>
-              <w:rPr>
-                <w:rFonts w:asciiTheme="minorHAnsi" w:hAnsiTheme="minorHAnsi"/>
-              </w:rPr>
-            </w:pPr>
-            <w:r>
-              <w:rPr>
-                <w:rFonts w:asciiTheme="minorHAnsi" w:hAnsiTheme="minorHAnsi"/>
-              </w:rPr>
-              <w:t>Test Case ID</w:t>
-            </w:r>
-          </w:p>
-        </w:tc>
-        <w:tc>
-          <w:tcPr>
-            <w:tcW w:w="10951" w:type="dxa"/>
-          </w:tcPr>
-          <w:p>
-            <w:pPr>
-              <w:pStyle w:val="hdr1"/>
-              <w:spacing w:before="0"/>
-              <w:ind w:left="0"/>
-              <w:outlineLvl w:val="9"/>
-              <w:rPr>
-                <w:rFonts w:asciiTheme="minorHAnsi" w:hAnsiTheme="minorHAnsi"/>
-                <w:i w:val="0"/>
-                <w:sz w:val="20"/>
-              </w:rPr>
-            </w:pPr>
-            <w:r>
-              <w:rPr>
-                <w:rFonts w:asciiTheme="minorHAnsi" w:hAnsiTheme="minorHAnsi"/>
-                <w:i w:val="0"/>
-                <w:sz w:val="20"/>
-              </w:rPr>
-              <w:t>ECUI</w:t>
-            </w:r>
-            <w:r>
-              <w:rPr>
-                <w:rFonts w:asciiTheme="minorHAnsi" w:hAnsiTheme="minorHAnsi"/>
-                <w:i w:val="0"/>
-                <w:sz w:val="20"/>
-              </w:rPr>
-              <w:t>ADMIN_REPORT</w:t>
-            </w:r>
-            <w:r>
-              <w:rPr>
-                <w:rFonts w:asciiTheme="minorHAnsi" w:hAnsiTheme="minorHAnsi"/>
-                <w:i w:val="0"/>
-                <w:sz w:val="20"/>
-              </w:rPr>
-              <w:t>0</w:t>
-            </w:r>
-            <w:r>
-              <w:rPr>
-                <w:rFonts w:asciiTheme="minorHAnsi" w:hAnsiTheme="minorHAnsi"/>
-                <w:i w:val="0"/>
-                <w:sz w:val="20"/>
-              </w:rPr>
-              <w:t>6</w:t>
-            </w:r>
-          </w:p>
-        </w:tc>
-      </w:tr>
-      <w:tr>
-        <w:tc>
-          <w:tcPr>
-            <w:tcW w:w="2549" w:type="dxa"/>
-          </w:tcPr>
-          <w:p>
-            <w:pPr>
-              <w:pStyle w:val="CommentText"/>
-              <w:numPr>
-                <w:ilvl w:val="12"/>
-                <w:numId w:val="0"/>
-              </w:numPr>
-              <w:rPr>
-                <w:rFonts w:asciiTheme="minorHAnsi" w:hAnsiTheme="minorHAnsi"/>
-              </w:rPr>
-            </w:pPr>
-            <w:r>
-              <w:rPr>
-                <w:rFonts w:asciiTheme="minorHAnsi" w:hAnsiTheme="minorHAnsi"/>
-              </w:rPr>
-              <w:t>Test Location</w:t>
-            </w:r>
-          </w:p>
-        </w:tc>
-        <w:tc>
-          <w:tcPr>
-            <w:tcW w:w="10951" w:type="dxa"/>
-          </w:tcPr>
-          <w:p>
-            <w:pPr>
-              <w:rPr>
-                <w:rFonts w:asciiTheme="minorHAnsi" w:hAnsiTheme="minorHAnsi"/>
-              </w:rPr>
-            </w:pPr>
-            <w:r>
-              <w:rPr>
-                <w:rFonts w:asciiTheme="minorHAnsi" w:hAnsiTheme="minorHAnsi"/>
-              </w:rPr>
-              <w:t>https://f3420-mpmd01/</w:t>
-            </w:r>
-            <w:r>
-              <w:rPr>
-                <w:rFonts w:asciiTheme="minorHAnsi" w:hAnsiTheme="minorHAnsi"/>
-              </w:rPr>
-              <w:t>eCLAdmin</w:t>
-            </w:r>
-          </w:p>
-        </w:tc>
-      </w:tr>
-    </w:tbl>
-    <w:p/>
-    <w:p/>
-    <w:tbl>
-      <w:tblPr>
-        <w:tblW w:w="13500" w:type="dxa"/>
-        <w:tblInd w:w="-612" w:type="dxa"/>
-        <w:tblBorders>
-          <w:top w:val="double" w:sz="4" w:space="0" w:color="auto"/>
-          <w:left w:val="double" w:sz="4" w:space="0" w:color="auto"/>
-          <w:bottom w:val="double" w:sz="4" w:space="0" w:color="auto"/>
-          <w:right w:val="double" w:sz="4" w:space="0" w:color="auto"/>
-          <w:insideH w:val="single" w:sz="6" w:space="0" w:color="auto"/>
-          <w:insideV w:val="single" w:sz="6" w:space="0" w:color="auto"/>
-        </w:tblBorders>
-        <w:tblLayout w:type="fixed"/>
-        <w:tblLook w:val="0000" w:firstRow="0" w:lastRow="0" w:firstColumn="0" w:lastColumn="0" w:noHBand="0" w:noVBand="0"/>
-      </w:tblPr>
-      <w:tblGrid>
-        <w:gridCol w:w="900"/>
-        <w:gridCol w:w="4050"/>
-        <w:gridCol w:w="4410"/>
-        <w:gridCol w:w="1260"/>
-        <w:gridCol w:w="2880"/>
-      </w:tblGrid>
-      <w:tr>
-        <w:trPr>
-          <w:cantSplit/>
-          <w:tblHeader/>
-        </w:trPr>
-        <w:tc>
-          <w:tcPr>
-            <w:tcW w:w="900" w:type="dxa"/>
-            <w:shd w:val="clear" w:color="auto" w:fill="A6A6A6"/>
-          </w:tcPr>
-          <w:p>
-            <w:pPr>
-              <w:pStyle w:val="Header"/>
-              <w:tabs>
-                <w:tab w:val="clear" w:pos="4320"/>
-                <w:tab w:val="clear" w:pos="8640"/>
-              </w:tabs>
-              <w:spacing w:before="40" w:after="40"/>
-              <w:jc w:val="both"/>
-              <w:rPr>
-                <w:b/>
-                <w:i/>
-              </w:rPr>
-            </w:pPr>
-            <w:r>
-              <w:rPr>
-                <w:b/>
-              </w:rPr>
-              <w:t>TEST#</w:t>
-            </w:r>
-          </w:p>
-        </w:tc>
-        <w:tc>
-          <w:tcPr>
-            <w:tcW w:w="4050" w:type="dxa"/>
-            <w:shd w:val="clear" w:color="auto" w:fill="A6A6A6"/>
-          </w:tcPr>
-          <w:p>
-            <w:pPr>
-              <w:pStyle w:val="Header"/>
-              <w:tabs>
-                <w:tab w:val="clear" w:pos="4320"/>
-                <w:tab w:val="clear" w:pos="8640"/>
-              </w:tabs>
-              <w:spacing w:before="20" w:after="20"/>
-              <w:rPr>
-                <w:b/>
-                <w:i/>
-              </w:rPr>
-            </w:pPr>
-            <w:r>
-              <w:rPr>
-                <w:b/>
-              </w:rPr>
-              <w:t>ACTION</w:t>
-            </w:r>
-          </w:p>
-        </w:tc>
-        <w:tc>
-          <w:tcPr>
-            <w:tcW w:w="4410" w:type="dxa"/>
-            <w:shd w:val="clear" w:color="auto" w:fill="A6A6A6"/>
-          </w:tcPr>
-          <w:p>
-            <w:pPr>
-              <w:pStyle w:val="Header"/>
-              <w:tabs>
-                <w:tab w:val="clear" w:pos="4320"/>
-                <w:tab w:val="clear" w:pos="8640"/>
-              </w:tabs>
-              <w:spacing w:before="40" w:after="40"/>
-              <w:rPr>
-                <w:b/>
-                <w:i/>
-              </w:rPr>
-            </w:pPr>
-            <w:r>
-              <w:rPr>
-                <w:b/>
-              </w:rPr>
-              <w:t xml:space="preserve">EXPECTED RESULTS </w:t>
-            </w:r>
-          </w:p>
-        </w:tc>
-        <w:tc>
-          <w:tcPr>
-            <w:tcW w:w="1260" w:type="dxa"/>
-            <w:shd w:val="clear" w:color="auto" w:fill="A6A6A6"/>
-          </w:tcPr>
-          <w:p>
-            <w:pPr>
-              <w:pStyle w:val="Header"/>
-              <w:tabs>
-                <w:tab w:val="clear" w:pos="4320"/>
-                <w:tab w:val="clear" w:pos="8640"/>
-              </w:tabs>
-              <w:spacing w:before="40" w:after="40"/>
-              <w:jc w:val="center"/>
-              <w:rPr>
-                <w:b/>
-                <w:i/>
-              </w:rPr>
-            </w:pPr>
-            <w:r>
-              <w:rPr>
-                <w:b/>
-              </w:rPr>
-              <w:t>RESULTS</w:t>
-            </w:r>
-          </w:p>
-          <w:p>
-            <w:pPr>
-              <w:pStyle w:val="Header"/>
-              <w:tabs>
-                <w:tab w:val="clear" w:pos="4320"/>
-                <w:tab w:val="clear" w:pos="8640"/>
-              </w:tabs>
-              <w:spacing w:before="40" w:after="40"/>
-              <w:jc w:val="center"/>
-              <w:rPr>
-                <w:b/>
-                <w:i/>
-              </w:rPr>
-            </w:pPr>
-            <w:r>
-              <w:rPr>
-                <w:b/>
-              </w:rPr>
-              <w:t>P/F/I</w:t>
-            </w:r>
-          </w:p>
-        </w:tc>
-        <w:tc>
-          <w:tcPr>
-            <w:tcW w:w="2880" w:type="dxa"/>
-            <w:shd w:val="clear" w:color="auto" w:fill="A6A6A6"/>
-          </w:tcPr>
-          <w:p>
-            <w:pPr>
-              <w:pStyle w:val="Header"/>
-              <w:tabs>
-                <w:tab w:val="clear" w:pos="4320"/>
-                <w:tab w:val="clear" w:pos="8640"/>
-              </w:tabs>
-              <w:spacing w:before="40" w:after="40"/>
-              <w:rPr>
-                <w:b/>
-                <w:i/>
-              </w:rPr>
-            </w:pPr>
-            <w:r>
-              <w:rPr>
-                <w:b/>
-              </w:rPr>
-              <w:t>COMMENTS</w:t>
-            </w:r>
-          </w:p>
-        </w:tc>
-      </w:tr>
-      <w:tr>
-        <w:trPr>
-          <w:cantSplit/>
-        </w:trPr>
-        <w:tc>
-          <w:tcPr>
-            <w:tcW w:w="900" w:type="dxa"/>
-          </w:tcPr>
-          <w:p>
-            <w:pPr>
-              <w:pStyle w:val="Header"/>
-              <w:numPr>
-                <w:ilvl w:val="0"/>
                 <w:numId w:val="14"/>
               </w:numPr>
               <w:tabs>
@@ -8132,7 +6174,7 @@
 </file>
 
 <file path=word/endnotes.xml><?xml version="1.0" encoding="utf-8"?>
-<w:endnotes xmlns:wpc="http://schemas.microsoft.com/office/word/2010/wordprocessingCanvas" xmlns:cx="http://schemas.microsoft.com/office/drawing/2014/chartex" xmlns:cx1="http://schemas.microsoft.com/office/drawing/2015/9/8/chartex" xmlns:mc="http://schemas.openxmlformats.org/markup-compatibility/2006" xmlns:o="urn:schemas-microsoft-com:office:office" xmlns:r="http://schemas.openxmlformats.org/officeDocument/2006/relationships" xmlns:m="http://schemas.openxmlformats.org/officeDocument/2006/math" xmlns:v="urn:schemas-microsoft-com:vml" xmlns:wp14="http://schemas.microsoft.com/office/word/2010/wordprocessingDrawing" xmlns:wp="http://schemas.openxmlformats.org/drawingml/2006/wordprocessingDrawing" xmlns:w10="urn:schemas-microsoft-com:office:word" xmlns:w="http://schemas.openxmlformats.org/wordprocessingml/2006/main" xmlns:w14="http://schemas.microsoft.com/office/word/2010/wordml" xmlns:w15="http://schemas.microsoft.com/office/word/2012/wordml" xmlns:w16se="http://schemas.microsoft.com/office/word/2015/wordml/symex" xmlns:wpg="http://schemas.microsoft.com/office/word/2010/wordprocessingGroup" xmlns:wpi="http://schemas.microsoft.com/office/word/2010/wordprocessingInk" xmlns:wne="http://schemas.microsoft.com/office/word/2006/wordml" xmlns:wps="http://schemas.microsoft.com/office/word/2010/wordprocessingShape" mc:Ignorable="w14 w15 w16se wp14">
+<w:endnotes xmlns:wpc="http://schemas.microsoft.com/office/word/2010/wordprocessingCanvas" xmlns:cx="http://schemas.microsoft.com/office/drawing/2014/chartex" xmlns:cx1="http://schemas.microsoft.com/office/drawing/2015/9/8/chartex" xmlns:cx2="http://schemas.microsoft.com/office/drawing/2015/10/21/chartex" xmlns:cx3="http://schemas.microsoft.com/office/drawing/2016/5/9/chartex" xmlns:cx4="http://schemas.microsoft.com/office/drawing/2016/5/10/chartex" xmlns:cx5="http://schemas.microsoft.com/office/drawing/2016/5/11/chartex" xmlns:cx6="http://schemas.microsoft.com/office/drawing/2016/5/12/chartex" xmlns:cx7="http://schemas.microsoft.com/office/drawing/2016/5/13/chartex" xmlns:cx8="http://schemas.microsoft.com/office/drawing/2016/5/14/chartex" xmlns:mc="http://schemas.openxmlformats.org/markup-compatibility/2006" xmlns:aink="http://schemas.microsoft.com/office/drawing/2016/ink" xmlns:am3d="http://schemas.microsoft.com/office/drawing/2017/model3d" xmlns:o="urn:schemas-microsoft-com:office:office" xmlns:r="http://schemas.openxmlformats.org/officeDocument/2006/relationships" xmlns:m="http://schemas.openxmlformats.org/officeDocument/2006/math" xmlns:v="urn:schemas-microsoft-com:vml" xmlns:wp14="http://schemas.microsoft.com/office/word/2010/wordprocessingDrawing" xmlns:wp="http://schemas.openxmlformats.org/drawingml/2006/wordprocessingDrawing" xmlns:w10="urn:schemas-microsoft-com:office:word" xmlns:w="http://schemas.openxmlformats.org/wordprocessingml/2006/main" xmlns:w14="http://schemas.microsoft.com/office/word/2010/wordml" xmlns:w15="http://schemas.microsoft.com/office/word/2012/wordml" xmlns:w16cex="http://schemas.microsoft.com/office/word/2018/wordml/cex" xmlns:w16cid="http://schemas.microsoft.com/office/word/2016/wordml/cid" xmlns:w16="http://schemas.microsoft.com/office/word/2018/wordml" xmlns:w16sdtdh="http://schemas.microsoft.com/office/word/2020/wordml/sdtdatahash" xmlns:w16se="http://schemas.microsoft.com/office/word/2015/wordml/symex" xmlns:wpg="http://schemas.microsoft.com/office/word/2010/wordprocessingGroup" xmlns:wpi="http://schemas.microsoft.com/office/word/2010/wordprocessingInk" xmlns:wne="http://schemas.microsoft.com/office/word/2006/wordml" xmlns:wps="http://schemas.microsoft.com/office/word/2010/wordprocessingShape" mc:Ignorable="w14 w15 w16se w16cid w16 w16cex w16sdtdh wp14">
   <w:endnote w:type="separator" w:id="-1">
     <w:p>
       <w:r>
@@ -8151,7 +6193,7 @@
 </file>
 
 <file path=word/footer1.xml><?xml version="1.0" encoding="utf-8"?>
-<w:ftr xmlns:wpc="http://schemas.microsoft.com/office/word/2010/wordprocessingCanvas" xmlns:cx="http://schemas.microsoft.com/office/drawing/2014/chartex" xmlns:cx1="http://schemas.microsoft.com/office/drawing/2015/9/8/chartex" xmlns:mc="http://schemas.openxmlformats.org/markup-compatibility/2006" xmlns:o="urn:schemas-microsoft-com:office:office" xmlns:r="http://schemas.openxmlformats.org/officeDocument/2006/relationships" xmlns:m="http://schemas.openxmlformats.org/officeDocument/2006/math" xmlns:v="urn:schemas-microsoft-com:vml" xmlns:wp14="http://schemas.microsoft.com/office/word/2010/wordprocessingDrawing" xmlns:wp="http://schemas.openxmlformats.org/drawingml/2006/wordprocessingDrawing" xmlns:w10="urn:schemas-microsoft-com:office:word" xmlns:w="http://schemas.openxmlformats.org/wordprocessingml/2006/main" xmlns:w14="http://schemas.microsoft.com/office/word/2010/wordml" xmlns:w15="http://schemas.microsoft.com/office/word/2012/wordml" xmlns:w16se="http://schemas.microsoft.com/office/word/2015/wordml/symex" xmlns:wpg="http://schemas.microsoft.com/office/word/2010/wordprocessingGroup" xmlns:wpi="http://schemas.microsoft.com/office/word/2010/wordprocessingInk" xmlns:wne="http://schemas.microsoft.com/office/word/2006/wordml" xmlns:wps="http://schemas.microsoft.com/office/word/2010/wordprocessingShape" mc:Ignorable="w14 w15 w16se wp14">
+<w:ftr xmlns:wpc="http://schemas.microsoft.com/office/word/2010/wordprocessingCanvas" xmlns:cx="http://schemas.microsoft.com/office/drawing/2014/chartex" xmlns:cx1="http://schemas.microsoft.com/office/drawing/2015/9/8/chartex" xmlns:cx2="http://schemas.microsoft.com/office/drawing/2015/10/21/chartex" xmlns:cx3="http://schemas.microsoft.com/office/drawing/2016/5/9/chartex" xmlns:cx4="http://schemas.microsoft.com/office/drawing/2016/5/10/chartex" xmlns:cx5="http://schemas.microsoft.com/office/drawing/2016/5/11/chartex" xmlns:cx6="http://schemas.microsoft.com/office/drawing/2016/5/12/chartex" xmlns:cx7="http://schemas.microsoft.com/office/drawing/2016/5/13/chartex" xmlns:cx8="http://schemas.microsoft.com/office/drawing/2016/5/14/chartex" xmlns:mc="http://schemas.openxmlformats.org/markup-compatibility/2006" xmlns:aink="http://schemas.microsoft.com/office/drawing/2016/ink" xmlns:am3d="http://schemas.microsoft.com/office/drawing/2017/model3d" xmlns:o="urn:schemas-microsoft-com:office:office" xmlns:r="http://schemas.openxmlformats.org/officeDocument/2006/relationships" xmlns:m="http://schemas.openxmlformats.org/officeDocument/2006/math" xmlns:v="urn:schemas-microsoft-com:vml" xmlns:wp14="http://schemas.microsoft.com/office/word/2010/wordprocessingDrawing" xmlns:wp="http://schemas.openxmlformats.org/drawingml/2006/wordprocessingDrawing" xmlns:w10="urn:schemas-microsoft-com:office:word" xmlns:w="http://schemas.openxmlformats.org/wordprocessingml/2006/main" xmlns:w14="http://schemas.microsoft.com/office/word/2010/wordml" xmlns:w15="http://schemas.microsoft.com/office/word/2012/wordml" xmlns:w16cex="http://schemas.microsoft.com/office/word/2018/wordml/cex" xmlns:w16cid="http://schemas.microsoft.com/office/word/2016/wordml/cid" xmlns:w16="http://schemas.microsoft.com/office/word/2018/wordml" xmlns:w16sdtdh="http://schemas.microsoft.com/office/word/2020/wordml/sdtdatahash" xmlns:w16se="http://schemas.microsoft.com/office/word/2015/wordml/symex" xmlns:wpg="http://schemas.microsoft.com/office/word/2010/wordprocessingGroup" xmlns:wpi="http://schemas.microsoft.com/office/word/2010/wordprocessingInk" xmlns:wne="http://schemas.microsoft.com/office/word/2006/wordml" xmlns:wps="http://schemas.microsoft.com/office/word/2010/wordprocessingShape" mc:Ignorable="w14 w15 w16se w16cid w16 w16cex w16sdtdh wp14">
   <w:p>
     <w:pPr>
       <w:pStyle w:val="Footer"/>
@@ -8161,7 +6203,7 @@
 </file>
 
 <file path=word/footer2.xml><?xml version="1.0" encoding="utf-8"?>
-<w:ftr xmlns:wpc="http://schemas.microsoft.com/office/word/2010/wordprocessingCanvas" xmlns:cx="http://schemas.microsoft.com/office/drawing/2014/chartex" xmlns:cx1="http://schemas.microsoft.com/office/drawing/2015/9/8/chartex" xmlns:mc="http://schemas.openxmlformats.org/markup-compatibility/2006" xmlns:o="urn:schemas-microsoft-com:office:office" xmlns:r="http://schemas.openxmlformats.org/officeDocument/2006/relationships" xmlns:m="http://schemas.openxmlformats.org/officeDocument/2006/math" xmlns:v="urn:schemas-microsoft-com:vml" xmlns:wp14="http://schemas.microsoft.com/office/word/2010/wordprocessingDrawing" xmlns:wp="http://schemas.openxmlformats.org/drawingml/2006/wordprocessingDrawing" xmlns:w10="urn:schemas-microsoft-com:office:word" xmlns:w="http://schemas.openxmlformats.org/wordprocessingml/2006/main" xmlns:w14="http://schemas.microsoft.com/office/word/2010/wordml" xmlns:w15="http://schemas.microsoft.com/office/word/2012/wordml" xmlns:w16se="http://schemas.microsoft.com/office/word/2015/wordml/symex" xmlns:wpg="http://schemas.microsoft.com/office/word/2010/wordprocessingGroup" xmlns:wpi="http://schemas.microsoft.com/office/word/2010/wordprocessingInk" xmlns:wne="http://schemas.microsoft.com/office/word/2006/wordml" xmlns:wps="http://schemas.microsoft.com/office/word/2010/wordprocessingShape" mc:Ignorable="w14 w15 w16se wp14">
+<w:ftr xmlns:wpc="http://schemas.microsoft.com/office/word/2010/wordprocessingCanvas" xmlns:cx="http://schemas.microsoft.com/office/drawing/2014/chartex" xmlns:cx1="http://schemas.microsoft.com/office/drawing/2015/9/8/chartex" xmlns:cx2="http://schemas.microsoft.com/office/drawing/2015/10/21/chartex" xmlns:cx3="http://schemas.microsoft.com/office/drawing/2016/5/9/chartex" xmlns:cx4="http://schemas.microsoft.com/office/drawing/2016/5/10/chartex" xmlns:cx5="http://schemas.microsoft.com/office/drawing/2016/5/11/chartex" xmlns:cx6="http://schemas.microsoft.com/office/drawing/2016/5/12/chartex" xmlns:cx7="http://schemas.microsoft.com/office/drawing/2016/5/13/chartex" xmlns:cx8="http://schemas.microsoft.com/office/drawing/2016/5/14/chartex" xmlns:mc="http://schemas.openxmlformats.org/markup-compatibility/2006" xmlns:aink="http://schemas.microsoft.com/office/drawing/2016/ink" xmlns:am3d="http://schemas.microsoft.com/office/drawing/2017/model3d" xmlns:o="urn:schemas-microsoft-com:office:office" xmlns:r="http://schemas.openxmlformats.org/officeDocument/2006/relationships" xmlns:m="http://schemas.openxmlformats.org/officeDocument/2006/math" xmlns:v="urn:schemas-microsoft-com:vml" xmlns:wp14="http://schemas.microsoft.com/office/word/2010/wordprocessingDrawing" xmlns:wp="http://schemas.openxmlformats.org/drawingml/2006/wordprocessingDrawing" xmlns:w10="urn:schemas-microsoft-com:office:word" xmlns:w="http://schemas.openxmlformats.org/wordprocessingml/2006/main" xmlns:w14="http://schemas.microsoft.com/office/word/2010/wordml" xmlns:w15="http://schemas.microsoft.com/office/word/2012/wordml" xmlns:w16cex="http://schemas.microsoft.com/office/word/2018/wordml/cex" xmlns:w16cid="http://schemas.microsoft.com/office/word/2016/wordml/cid" xmlns:w16="http://schemas.microsoft.com/office/word/2018/wordml" xmlns:w16sdtdh="http://schemas.microsoft.com/office/word/2020/wordml/sdtdatahash" xmlns:w16se="http://schemas.microsoft.com/office/word/2015/wordml/symex" xmlns:wpg="http://schemas.microsoft.com/office/word/2010/wordprocessingGroup" xmlns:wpi="http://schemas.microsoft.com/office/word/2010/wordprocessingInk" xmlns:wne="http://schemas.microsoft.com/office/word/2006/wordml" xmlns:wps="http://schemas.microsoft.com/office/word/2010/wordprocessingShape" mc:Ignorable="w14 w15 w16se w16cid w16 w16cex w16sdtdh wp14">
   <w:p>
     <w:pPr>
       <w:pStyle w:val="CommentText"/>
@@ -8186,17 +6228,8 @@
         <w:b/>
         <w:sz w:val="18"/>
       </w:rPr>
-      <w:t xml:space="preserve"> </w:t>
+      <w:t xml:space="preserve"> CONFIDENTIAL</w:t>
     </w:r>
-    <w:r>
-      <w:rPr>
-        <w:b/>
-        <w:sz w:val="18"/>
-      </w:rPr>
-      <w:t>CONFIDENTIAL</w:t>
-    </w:r>
-    <w:bookmarkStart w:id="15" w:name="_GoBack"/>
-    <w:bookmarkEnd w:id="15"/>
     <w:r>
       <w:rPr>
         <w:b/>
@@ -8212,6 +6245,7 @@
       </w:rPr>
       <w:t xml:space="preserve">  </w:t>
     </w:r>
+    <w:proofErr w:type="spellStart"/>
     <w:r>
       <w:rPr>
         <w:b/>
@@ -8233,6 +6267,7 @@
       </w:rPr>
       <w:t>_UTD</w:t>
     </w:r>
+    <w:proofErr w:type="spellEnd"/>
   </w:p>
   <w:p>
     <w:pPr>
@@ -8410,7 +6445,7 @@
 </file>
 
 <file path=word/footer3.xml><?xml version="1.0" encoding="utf-8"?>
-<w:ftr xmlns:wpc="http://schemas.microsoft.com/office/word/2010/wordprocessingCanvas" xmlns:cx="http://schemas.microsoft.com/office/drawing/2014/chartex" xmlns:cx1="http://schemas.microsoft.com/office/drawing/2015/9/8/chartex" xmlns:mc="http://schemas.openxmlformats.org/markup-compatibility/2006" xmlns:o="urn:schemas-microsoft-com:office:office" xmlns:r="http://schemas.openxmlformats.org/officeDocument/2006/relationships" xmlns:m="http://schemas.openxmlformats.org/officeDocument/2006/math" xmlns:v="urn:schemas-microsoft-com:vml" xmlns:wp14="http://schemas.microsoft.com/office/word/2010/wordprocessingDrawing" xmlns:wp="http://schemas.openxmlformats.org/drawingml/2006/wordprocessingDrawing" xmlns:w10="urn:schemas-microsoft-com:office:word" xmlns:w="http://schemas.openxmlformats.org/wordprocessingml/2006/main" xmlns:w14="http://schemas.microsoft.com/office/word/2010/wordml" xmlns:w15="http://schemas.microsoft.com/office/word/2012/wordml" xmlns:w16se="http://schemas.microsoft.com/office/word/2015/wordml/symex" xmlns:wpg="http://schemas.microsoft.com/office/word/2010/wordprocessingGroup" xmlns:wpi="http://schemas.microsoft.com/office/word/2010/wordprocessingInk" xmlns:wne="http://schemas.microsoft.com/office/word/2006/wordml" xmlns:wps="http://schemas.microsoft.com/office/word/2010/wordprocessingShape" mc:Ignorable="w14 w15 w16se wp14">
+<w:ftr xmlns:wpc="http://schemas.microsoft.com/office/word/2010/wordprocessingCanvas" xmlns:cx="http://schemas.microsoft.com/office/drawing/2014/chartex" xmlns:cx1="http://schemas.microsoft.com/office/drawing/2015/9/8/chartex" xmlns:cx2="http://schemas.microsoft.com/office/drawing/2015/10/21/chartex" xmlns:cx3="http://schemas.microsoft.com/office/drawing/2016/5/9/chartex" xmlns:cx4="http://schemas.microsoft.com/office/drawing/2016/5/10/chartex" xmlns:cx5="http://schemas.microsoft.com/office/drawing/2016/5/11/chartex" xmlns:cx6="http://schemas.microsoft.com/office/drawing/2016/5/12/chartex" xmlns:cx7="http://schemas.microsoft.com/office/drawing/2016/5/13/chartex" xmlns:cx8="http://schemas.microsoft.com/office/drawing/2016/5/14/chartex" xmlns:mc="http://schemas.openxmlformats.org/markup-compatibility/2006" xmlns:aink="http://schemas.microsoft.com/office/drawing/2016/ink" xmlns:am3d="http://schemas.microsoft.com/office/drawing/2017/model3d" xmlns:o="urn:schemas-microsoft-com:office:office" xmlns:r="http://schemas.openxmlformats.org/officeDocument/2006/relationships" xmlns:m="http://schemas.openxmlformats.org/officeDocument/2006/math" xmlns:v="urn:schemas-microsoft-com:vml" xmlns:wp14="http://schemas.microsoft.com/office/word/2010/wordprocessingDrawing" xmlns:wp="http://schemas.openxmlformats.org/drawingml/2006/wordprocessingDrawing" xmlns:w10="urn:schemas-microsoft-com:office:word" xmlns:w="http://schemas.openxmlformats.org/wordprocessingml/2006/main" xmlns:w14="http://schemas.microsoft.com/office/word/2010/wordml" xmlns:w15="http://schemas.microsoft.com/office/word/2012/wordml" xmlns:w16cex="http://schemas.microsoft.com/office/word/2018/wordml/cex" xmlns:w16cid="http://schemas.microsoft.com/office/word/2016/wordml/cid" xmlns:w16="http://schemas.microsoft.com/office/word/2018/wordml" xmlns:w16sdtdh="http://schemas.microsoft.com/office/word/2020/wordml/sdtdatahash" xmlns:w16se="http://schemas.microsoft.com/office/word/2015/wordml/symex" xmlns:wpg="http://schemas.microsoft.com/office/word/2010/wordprocessingGroup" xmlns:wpi="http://schemas.microsoft.com/office/word/2010/wordprocessingInk" xmlns:wne="http://schemas.microsoft.com/office/word/2006/wordml" xmlns:wps="http://schemas.microsoft.com/office/word/2010/wordprocessingShape" mc:Ignorable="w14 w15 w16se w16cid w16 w16cex w16sdtdh wp14">
   <w:p>
     <w:pPr>
       <w:pStyle w:val="Footer"/>
@@ -8536,7 +6571,7 @@
 </file>
 
 <file path=word/footnotes.xml><?xml version="1.0" encoding="utf-8"?>
-<w:footnotes xmlns:wpc="http://schemas.microsoft.com/office/word/2010/wordprocessingCanvas" xmlns:cx="http://schemas.microsoft.com/office/drawing/2014/chartex" xmlns:cx1="http://schemas.microsoft.com/office/drawing/2015/9/8/chartex" xmlns:mc="http://schemas.openxmlformats.org/markup-compatibility/2006" xmlns:o="urn:schemas-microsoft-com:office:office" xmlns:r="http://schemas.openxmlformats.org/officeDocument/2006/relationships" xmlns:m="http://schemas.openxmlformats.org/officeDocument/2006/math" xmlns:v="urn:schemas-microsoft-com:vml" xmlns:wp14="http://schemas.microsoft.com/office/word/2010/wordprocessingDrawing" xmlns:wp="http://schemas.openxmlformats.org/drawingml/2006/wordprocessingDrawing" xmlns:w10="urn:schemas-microsoft-com:office:word" xmlns:w="http://schemas.openxmlformats.org/wordprocessingml/2006/main" xmlns:w14="http://schemas.microsoft.com/office/word/2010/wordml" xmlns:w15="http://schemas.microsoft.com/office/word/2012/wordml" xmlns:w16se="http://schemas.microsoft.com/office/word/2015/wordml/symex" xmlns:wpg="http://schemas.microsoft.com/office/word/2010/wordprocessingGroup" xmlns:wpi="http://schemas.microsoft.com/office/word/2010/wordprocessingInk" xmlns:wne="http://schemas.microsoft.com/office/word/2006/wordml" xmlns:wps="http://schemas.microsoft.com/office/word/2010/wordprocessingShape" mc:Ignorable="w14 w15 w16se wp14">
+<w:footnotes xmlns:wpc="http://schemas.microsoft.com/office/word/2010/wordprocessingCanvas" xmlns:cx="http://schemas.microsoft.com/office/drawing/2014/chartex" xmlns:cx1="http://schemas.microsoft.com/office/drawing/2015/9/8/chartex" xmlns:cx2="http://schemas.microsoft.com/office/drawing/2015/10/21/chartex" xmlns:cx3="http://schemas.microsoft.com/office/drawing/2016/5/9/chartex" xmlns:cx4="http://schemas.microsoft.com/office/drawing/2016/5/10/chartex" xmlns:cx5="http://schemas.microsoft.com/office/drawing/2016/5/11/chartex" xmlns:cx6="http://schemas.microsoft.com/office/drawing/2016/5/12/chartex" xmlns:cx7="http://schemas.microsoft.com/office/drawing/2016/5/13/chartex" xmlns:cx8="http://schemas.microsoft.com/office/drawing/2016/5/14/chartex" xmlns:mc="http://schemas.openxmlformats.org/markup-compatibility/2006" xmlns:aink="http://schemas.microsoft.com/office/drawing/2016/ink" xmlns:am3d="http://schemas.microsoft.com/office/drawing/2017/model3d" xmlns:o="urn:schemas-microsoft-com:office:office" xmlns:r="http://schemas.openxmlformats.org/officeDocument/2006/relationships" xmlns:m="http://schemas.openxmlformats.org/officeDocument/2006/math" xmlns:v="urn:schemas-microsoft-com:vml" xmlns:wp14="http://schemas.microsoft.com/office/word/2010/wordprocessingDrawing" xmlns:wp="http://schemas.openxmlformats.org/drawingml/2006/wordprocessingDrawing" xmlns:w10="urn:schemas-microsoft-com:office:word" xmlns:w="http://schemas.openxmlformats.org/wordprocessingml/2006/main" xmlns:w14="http://schemas.microsoft.com/office/word/2010/wordml" xmlns:w15="http://schemas.microsoft.com/office/word/2012/wordml" xmlns:w16cex="http://schemas.microsoft.com/office/word/2018/wordml/cex" xmlns:w16cid="http://schemas.microsoft.com/office/word/2016/wordml/cid" xmlns:w16="http://schemas.microsoft.com/office/word/2018/wordml" xmlns:w16sdtdh="http://schemas.microsoft.com/office/word/2020/wordml/sdtdatahash" xmlns:w16se="http://schemas.microsoft.com/office/word/2015/wordml/symex" xmlns:wpg="http://schemas.microsoft.com/office/word/2010/wordprocessingGroup" xmlns:wpi="http://schemas.microsoft.com/office/word/2010/wordprocessingInk" xmlns:wne="http://schemas.microsoft.com/office/word/2006/wordml" xmlns:wps="http://schemas.microsoft.com/office/word/2010/wordprocessingShape" mc:Ignorable="w14 w15 w16se w16cid w16 w16cex w16sdtdh wp14">
   <w:footnote w:type="separator" w:id="-1">
     <w:p>
       <w:r>
@@ -8555,7 +6590,7 @@
 </file>
 
 <file path=word/header1.xml><?xml version="1.0" encoding="utf-8"?>
-<w:hdr xmlns:wpc="http://schemas.microsoft.com/office/word/2010/wordprocessingCanvas" xmlns:cx="http://schemas.microsoft.com/office/drawing/2014/chartex" xmlns:cx1="http://schemas.microsoft.com/office/drawing/2015/9/8/chartex" xmlns:mc="http://schemas.openxmlformats.org/markup-compatibility/2006" xmlns:o="urn:schemas-microsoft-com:office:office" xmlns:r="http://schemas.openxmlformats.org/officeDocument/2006/relationships" xmlns:m="http://schemas.openxmlformats.org/officeDocument/2006/math" xmlns:v="urn:schemas-microsoft-com:vml" xmlns:wp14="http://schemas.microsoft.com/office/word/2010/wordprocessingDrawing" xmlns:wp="http://schemas.openxmlformats.org/drawingml/2006/wordprocessingDrawing" xmlns:w10="urn:schemas-microsoft-com:office:word" xmlns:w="http://schemas.openxmlformats.org/wordprocessingml/2006/main" xmlns:w14="http://schemas.microsoft.com/office/word/2010/wordml" xmlns:w15="http://schemas.microsoft.com/office/word/2012/wordml" xmlns:w16se="http://schemas.microsoft.com/office/word/2015/wordml/symex" xmlns:wpg="http://schemas.microsoft.com/office/word/2010/wordprocessingGroup" xmlns:wpi="http://schemas.microsoft.com/office/word/2010/wordprocessingInk" xmlns:wne="http://schemas.microsoft.com/office/word/2006/wordml" xmlns:wps="http://schemas.microsoft.com/office/word/2010/wordprocessingShape" mc:Ignorable="w14 w15 w16se wp14">
+<w:hdr xmlns:wpc="http://schemas.microsoft.com/office/word/2010/wordprocessingCanvas" xmlns:cx="http://schemas.microsoft.com/office/drawing/2014/chartex" xmlns:cx1="http://schemas.microsoft.com/office/drawing/2015/9/8/chartex" xmlns:cx2="http://schemas.microsoft.com/office/drawing/2015/10/21/chartex" xmlns:cx3="http://schemas.microsoft.com/office/drawing/2016/5/9/chartex" xmlns:cx4="http://schemas.microsoft.com/office/drawing/2016/5/10/chartex" xmlns:cx5="http://schemas.microsoft.com/office/drawing/2016/5/11/chartex" xmlns:cx6="http://schemas.microsoft.com/office/drawing/2016/5/12/chartex" xmlns:cx7="http://schemas.microsoft.com/office/drawing/2016/5/13/chartex" xmlns:cx8="http://schemas.microsoft.com/office/drawing/2016/5/14/chartex" xmlns:mc="http://schemas.openxmlformats.org/markup-compatibility/2006" xmlns:aink="http://schemas.microsoft.com/office/drawing/2016/ink" xmlns:am3d="http://schemas.microsoft.com/office/drawing/2017/model3d" xmlns:o="urn:schemas-microsoft-com:office:office" xmlns:r="http://schemas.openxmlformats.org/officeDocument/2006/relationships" xmlns:m="http://schemas.openxmlformats.org/officeDocument/2006/math" xmlns:v="urn:schemas-microsoft-com:vml" xmlns:wp14="http://schemas.microsoft.com/office/word/2010/wordprocessingDrawing" xmlns:wp="http://schemas.openxmlformats.org/drawingml/2006/wordprocessingDrawing" xmlns:w10="urn:schemas-microsoft-com:office:word" xmlns:w="http://schemas.openxmlformats.org/wordprocessingml/2006/main" xmlns:w14="http://schemas.microsoft.com/office/word/2010/wordml" xmlns:w15="http://schemas.microsoft.com/office/word/2012/wordml" xmlns:w16cex="http://schemas.microsoft.com/office/word/2018/wordml/cex" xmlns:w16cid="http://schemas.microsoft.com/office/word/2016/wordml/cid" xmlns:w16="http://schemas.microsoft.com/office/word/2018/wordml" xmlns:w16sdtdh="http://schemas.microsoft.com/office/word/2020/wordml/sdtdatahash" xmlns:w16se="http://schemas.microsoft.com/office/word/2015/wordml/symex" xmlns:wpg="http://schemas.microsoft.com/office/word/2010/wordprocessingGroup" xmlns:wpi="http://schemas.microsoft.com/office/word/2010/wordprocessingInk" xmlns:wne="http://schemas.microsoft.com/office/word/2006/wordml" xmlns:wps="http://schemas.microsoft.com/office/word/2010/wordprocessingShape" mc:Ignorable="w14 w15 w16se w16cid w16 w16cex w16sdtdh wp14">
   <w:p>
     <w:pPr>
       <w:pStyle w:val="Header"/>
@@ -8565,7 +6600,7 @@
 </file>
 
 <file path=word/header2.xml><?xml version="1.0" encoding="utf-8"?>
-<w:hdr xmlns:wpc="http://schemas.microsoft.com/office/word/2010/wordprocessingCanvas" xmlns:cx="http://schemas.microsoft.com/office/drawing/2014/chartex" xmlns:cx1="http://schemas.microsoft.com/office/drawing/2015/9/8/chartex" xmlns:mc="http://schemas.openxmlformats.org/markup-compatibility/2006" xmlns:o="urn:schemas-microsoft-com:office:office" xmlns:r="http://schemas.openxmlformats.org/officeDocument/2006/relationships" xmlns:m="http://schemas.openxmlformats.org/officeDocument/2006/math" xmlns:v="urn:schemas-microsoft-com:vml" xmlns:wp14="http://schemas.microsoft.com/office/word/2010/wordprocessingDrawing" xmlns:wp="http://schemas.openxmlformats.org/drawingml/2006/wordprocessingDrawing" xmlns:w10="urn:schemas-microsoft-com:office:word" xmlns:w="http://schemas.openxmlformats.org/wordprocessingml/2006/main" xmlns:w14="http://schemas.microsoft.com/office/word/2010/wordml" xmlns:w15="http://schemas.microsoft.com/office/word/2012/wordml" xmlns:w16se="http://schemas.microsoft.com/office/word/2015/wordml/symex" xmlns:wpg="http://schemas.microsoft.com/office/word/2010/wordprocessingGroup" xmlns:wpi="http://schemas.microsoft.com/office/word/2010/wordprocessingInk" xmlns:wne="http://schemas.microsoft.com/office/word/2006/wordml" xmlns:wps="http://schemas.microsoft.com/office/word/2010/wordprocessingShape" mc:Ignorable="w14 w15 w16se wp14">
+<w:hdr xmlns:wpc="http://schemas.microsoft.com/office/word/2010/wordprocessingCanvas" xmlns:cx="http://schemas.microsoft.com/office/drawing/2014/chartex" xmlns:cx1="http://schemas.microsoft.com/office/drawing/2015/9/8/chartex" xmlns:cx2="http://schemas.microsoft.com/office/drawing/2015/10/21/chartex" xmlns:cx3="http://schemas.microsoft.com/office/drawing/2016/5/9/chartex" xmlns:cx4="http://schemas.microsoft.com/office/drawing/2016/5/10/chartex" xmlns:cx5="http://schemas.microsoft.com/office/drawing/2016/5/11/chartex" xmlns:cx6="http://schemas.microsoft.com/office/drawing/2016/5/12/chartex" xmlns:cx7="http://schemas.microsoft.com/office/drawing/2016/5/13/chartex" xmlns:cx8="http://schemas.microsoft.com/office/drawing/2016/5/14/chartex" xmlns:mc="http://schemas.openxmlformats.org/markup-compatibility/2006" xmlns:aink="http://schemas.microsoft.com/office/drawing/2016/ink" xmlns:am3d="http://schemas.microsoft.com/office/drawing/2017/model3d" xmlns:o="urn:schemas-microsoft-com:office:office" xmlns:r="http://schemas.openxmlformats.org/officeDocument/2006/relationships" xmlns:m="http://schemas.openxmlformats.org/officeDocument/2006/math" xmlns:v="urn:schemas-microsoft-com:vml" xmlns:wp14="http://schemas.microsoft.com/office/word/2010/wordprocessingDrawing" xmlns:wp="http://schemas.openxmlformats.org/drawingml/2006/wordprocessingDrawing" xmlns:w10="urn:schemas-microsoft-com:office:word" xmlns:w="http://schemas.openxmlformats.org/wordprocessingml/2006/main" xmlns:w14="http://schemas.microsoft.com/office/word/2010/wordml" xmlns:w15="http://schemas.microsoft.com/office/word/2012/wordml" xmlns:w16cex="http://schemas.microsoft.com/office/word/2018/wordml/cex" xmlns:w16cid="http://schemas.microsoft.com/office/word/2016/wordml/cid" xmlns:w16="http://schemas.microsoft.com/office/word/2018/wordml" xmlns:w16sdtdh="http://schemas.microsoft.com/office/word/2020/wordml/sdtdatahash" xmlns:w16se="http://schemas.microsoft.com/office/word/2015/wordml/symex" xmlns:wpg="http://schemas.microsoft.com/office/word/2010/wordprocessingGroup" xmlns:wpi="http://schemas.microsoft.com/office/word/2010/wordprocessingInk" xmlns:wne="http://schemas.microsoft.com/office/word/2006/wordml" xmlns:wps="http://schemas.microsoft.com/office/word/2010/wordprocessingShape" mc:Ignorable="w14 w15 w16se w16cid w16 w16cex w16sdtdh wp14">
   <w:p>
     <w:pPr>
       <w:pStyle w:val="Header"/>
@@ -8588,7 +6623,14 @@
       <w:rPr>
         <w:sz w:val="18"/>
       </w:rPr>
-      <w:t xml:space="preserve">                                                                                                                    CCO_eCoaching_Admin_</w:t>
+      <w:t xml:space="preserve">                                                                                                                    </w:t>
+    </w:r>
+    <w:proofErr w:type="spellStart"/>
+    <w:r>
+      <w:rPr>
+        <w:sz w:val="18"/>
+      </w:rPr>
+      <w:t>CCO_eCoaching_Admin_</w:t>
     </w:r>
     <w:r>
       <w:rPr>
@@ -8602,6 +6644,7 @@
       </w:rPr>
       <w:t>_UTD</w:t>
     </w:r>
+    <w:proofErr w:type="spellEnd"/>
     <w:r>
       <w:rPr>
         <w:sz w:val="18"/>
@@ -8630,7 +6673,7 @@
 </file>
 
 <file path=word/header3.xml><?xml version="1.0" encoding="utf-8"?>
-<w:hdr xmlns:wpc="http://schemas.microsoft.com/office/word/2010/wordprocessingCanvas" xmlns:cx="http://schemas.microsoft.com/office/drawing/2014/chartex" xmlns:cx1="http://schemas.microsoft.com/office/drawing/2015/9/8/chartex" xmlns:mc="http://schemas.openxmlformats.org/markup-compatibility/2006" xmlns:o="urn:schemas-microsoft-com:office:office" xmlns:r="http://schemas.openxmlformats.org/officeDocument/2006/relationships" xmlns:m="http://schemas.openxmlformats.org/officeDocument/2006/math" xmlns:v="urn:schemas-microsoft-com:vml" xmlns:wp14="http://schemas.microsoft.com/office/word/2010/wordprocessingDrawing" xmlns:wp="http://schemas.openxmlformats.org/drawingml/2006/wordprocessingDrawing" xmlns:w10="urn:schemas-microsoft-com:office:word" xmlns:w="http://schemas.openxmlformats.org/wordprocessingml/2006/main" xmlns:w14="http://schemas.microsoft.com/office/word/2010/wordml" xmlns:w15="http://schemas.microsoft.com/office/word/2012/wordml" xmlns:w16se="http://schemas.microsoft.com/office/word/2015/wordml/symex" xmlns:wpg="http://schemas.microsoft.com/office/word/2010/wordprocessingGroup" xmlns:wpi="http://schemas.microsoft.com/office/word/2010/wordprocessingInk" xmlns:wne="http://schemas.microsoft.com/office/word/2006/wordml" xmlns:wps="http://schemas.microsoft.com/office/word/2010/wordprocessingShape" mc:Ignorable="w14 w15 w16se wp14">
+<w:hdr xmlns:wpc="http://schemas.microsoft.com/office/word/2010/wordprocessingCanvas" xmlns:cx="http://schemas.microsoft.com/office/drawing/2014/chartex" xmlns:cx1="http://schemas.microsoft.com/office/drawing/2015/9/8/chartex" xmlns:cx2="http://schemas.microsoft.com/office/drawing/2015/10/21/chartex" xmlns:cx3="http://schemas.microsoft.com/office/drawing/2016/5/9/chartex" xmlns:cx4="http://schemas.microsoft.com/office/drawing/2016/5/10/chartex" xmlns:cx5="http://schemas.microsoft.com/office/drawing/2016/5/11/chartex" xmlns:cx6="http://schemas.microsoft.com/office/drawing/2016/5/12/chartex" xmlns:cx7="http://schemas.microsoft.com/office/drawing/2016/5/13/chartex" xmlns:cx8="http://schemas.microsoft.com/office/drawing/2016/5/14/chartex" xmlns:mc="http://schemas.openxmlformats.org/markup-compatibility/2006" xmlns:aink="http://schemas.microsoft.com/office/drawing/2016/ink" xmlns:am3d="http://schemas.microsoft.com/office/drawing/2017/model3d" xmlns:o="urn:schemas-microsoft-com:office:office" xmlns:r="http://schemas.openxmlformats.org/officeDocument/2006/relationships" xmlns:m="http://schemas.openxmlformats.org/officeDocument/2006/math" xmlns:v="urn:schemas-microsoft-com:vml" xmlns:wp14="http://schemas.microsoft.com/office/word/2010/wordprocessingDrawing" xmlns:wp="http://schemas.openxmlformats.org/drawingml/2006/wordprocessingDrawing" xmlns:w10="urn:schemas-microsoft-com:office:word" xmlns:w="http://schemas.openxmlformats.org/wordprocessingml/2006/main" xmlns:w14="http://schemas.microsoft.com/office/word/2010/wordml" xmlns:w15="http://schemas.microsoft.com/office/word/2012/wordml" xmlns:w16cex="http://schemas.microsoft.com/office/word/2018/wordml/cex" xmlns:w16cid="http://schemas.microsoft.com/office/word/2016/wordml/cid" xmlns:w16="http://schemas.microsoft.com/office/word/2018/wordml" xmlns:w16sdtdh="http://schemas.microsoft.com/office/word/2020/wordml/sdtdatahash" xmlns:w16se="http://schemas.microsoft.com/office/word/2015/wordml/symex" xmlns:wpg="http://schemas.microsoft.com/office/word/2010/wordprocessingGroup" xmlns:wpi="http://schemas.microsoft.com/office/word/2010/wordprocessingInk" xmlns:wne="http://schemas.microsoft.com/office/word/2006/wordml" xmlns:wps="http://schemas.microsoft.com/office/word/2010/wordprocessingShape" mc:Ignorable="w14 w15 w16se w16cid w16 w16cex w16sdtdh wp14">
   <w:p>
     <w:pPr>
       <w:pStyle w:val="Header"/>
@@ -8640,7 +6683,7 @@
 </file>
 
 <file path=word/numbering.xml><?xml version="1.0" encoding="utf-8"?>
-<w:numbering xmlns:wpc="http://schemas.microsoft.com/office/word/2010/wordprocessingCanvas" xmlns:cx="http://schemas.microsoft.com/office/drawing/2014/chartex" xmlns:cx1="http://schemas.microsoft.com/office/drawing/2015/9/8/chartex" xmlns:mc="http://schemas.openxmlformats.org/markup-compatibility/2006" xmlns:o="urn:schemas-microsoft-com:office:office" xmlns:r="http://schemas.openxmlformats.org/officeDocument/2006/relationships" xmlns:m="http://schemas.openxmlformats.org/officeDocument/2006/math" xmlns:v="urn:schemas-microsoft-com:vml" xmlns:wp14="http://schemas.microsoft.com/office/word/2010/wordprocessingDrawing" xmlns:wp="http://schemas.openxmlformats.org/drawingml/2006/wordprocessingDrawing" xmlns:w10="urn:schemas-microsoft-com:office:word" xmlns:w="http://schemas.openxmlformats.org/wordprocessingml/2006/main" xmlns:w14="http://schemas.microsoft.com/office/word/2010/wordml" xmlns:w15="http://schemas.microsoft.com/office/word/2012/wordml" xmlns:w16se="http://schemas.microsoft.com/office/word/2015/wordml/symex" xmlns:wpg="http://schemas.microsoft.com/office/word/2010/wordprocessingGroup" xmlns:wpi="http://schemas.microsoft.com/office/word/2010/wordprocessingInk" xmlns:wne="http://schemas.microsoft.com/office/word/2006/wordml" xmlns:wps="http://schemas.microsoft.com/office/word/2010/wordprocessingShape" mc:Ignorable="w14 w15 w16se wp14">
+<w:numbering xmlns:wpc="http://schemas.microsoft.com/office/word/2010/wordprocessingCanvas" xmlns:cx="http://schemas.microsoft.com/office/drawing/2014/chartex" xmlns:cx1="http://schemas.microsoft.com/office/drawing/2015/9/8/chartex" xmlns:cx2="http://schemas.microsoft.com/office/drawing/2015/10/21/chartex" xmlns:cx3="http://schemas.microsoft.com/office/drawing/2016/5/9/chartex" xmlns:cx4="http://schemas.microsoft.com/office/drawing/2016/5/10/chartex" xmlns:cx5="http://schemas.microsoft.com/office/drawing/2016/5/11/chartex" xmlns:cx6="http://schemas.microsoft.com/office/drawing/2016/5/12/chartex" xmlns:cx7="http://schemas.microsoft.com/office/drawing/2016/5/13/chartex" xmlns:cx8="http://schemas.microsoft.com/office/drawing/2016/5/14/chartex" xmlns:mc="http://schemas.openxmlformats.org/markup-compatibility/2006" xmlns:aink="http://schemas.microsoft.com/office/drawing/2016/ink" xmlns:am3d="http://schemas.microsoft.com/office/drawing/2017/model3d" xmlns:o="urn:schemas-microsoft-com:office:office" xmlns:r="http://schemas.openxmlformats.org/officeDocument/2006/relationships" xmlns:m="http://schemas.openxmlformats.org/officeDocument/2006/math" xmlns:v="urn:schemas-microsoft-com:vml" xmlns:wp14="http://schemas.microsoft.com/office/word/2010/wordprocessingDrawing" xmlns:wp="http://schemas.openxmlformats.org/drawingml/2006/wordprocessingDrawing" xmlns:w10="urn:schemas-microsoft-com:office:word" xmlns:w="http://schemas.openxmlformats.org/wordprocessingml/2006/main" xmlns:w14="http://schemas.microsoft.com/office/word/2010/wordml" xmlns:w15="http://schemas.microsoft.com/office/word/2012/wordml" xmlns:w16cex="http://schemas.microsoft.com/office/word/2018/wordml/cex" xmlns:w16cid="http://schemas.microsoft.com/office/word/2016/wordml/cid" xmlns:w16="http://schemas.microsoft.com/office/word/2018/wordml" xmlns:w16sdtdh="http://schemas.microsoft.com/office/word/2020/wordml/sdtdatahash" xmlns:w16se="http://schemas.microsoft.com/office/word/2015/wordml/symex" xmlns:wpg="http://schemas.microsoft.com/office/word/2010/wordprocessingGroup" xmlns:wpi="http://schemas.microsoft.com/office/word/2010/wordprocessingInk" xmlns:wne="http://schemas.microsoft.com/office/word/2006/wordml" xmlns:wps="http://schemas.microsoft.com/office/word/2010/wordprocessingShape" mc:Ignorable="w14 w15 w16se w16cid w16 w16cex w16sdtdh wp14">
   <w:abstractNum w:abstractNumId="0" w15:restartNumberingAfterBreak="0">
     <w:nsid w:val="049A2775"/>
     <w:multiLevelType w:val="hybridMultilevel"/>
@@ -10312,7 +8355,7 @@
 </file>
 
 <file path=word/styles.xml><?xml version="1.0" encoding="utf-8"?>
-<w:styles xmlns:mc="http://schemas.openxmlformats.org/markup-compatibility/2006" xmlns:r="http://schemas.openxmlformats.org/officeDocument/2006/relationships" xmlns:w="http://schemas.openxmlformats.org/wordprocessingml/2006/main" xmlns:w14="http://schemas.microsoft.com/office/word/2010/wordml" xmlns:w15="http://schemas.microsoft.com/office/word/2012/wordml" xmlns:w16se="http://schemas.microsoft.com/office/word/2015/wordml/symex" mc:Ignorable="w14 w15 w16se">
+<w:styles xmlns:mc="http://schemas.openxmlformats.org/markup-compatibility/2006" xmlns:r="http://schemas.openxmlformats.org/officeDocument/2006/relationships" xmlns:w="http://schemas.openxmlformats.org/wordprocessingml/2006/main" xmlns:w14="http://schemas.microsoft.com/office/word/2010/wordml" xmlns:w15="http://schemas.microsoft.com/office/word/2012/wordml" xmlns:w16cex="http://schemas.microsoft.com/office/word/2018/wordml/cex" xmlns:w16cid="http://schemas.microsoft.com/office/word/2016/wordml/cid" xmlns:w16="http://schemas.microsoft.com/office/word/2018/wordml" xmlns:w16sdtdh="http://schemas.microsoft.com/office/word/2020/wordml/sdtdatahash" xmlns:w16se="http://schemas.microsoft.com/office/word/2015/wordml/symex" mc:Ignorable="w14 w15 w16se w16cid w16 w16cex w16sdtdh">
   <w:docDefaults>
     <w:rPrDefault>
       <w:rPr>
@@ -10322,7 +8365,7 @@
     </w:rPrDefault>
     <w:pPrDefault/>
   </w:docDefaults>
-  <w:latentStyles w:defLockedState="0" w:defUIPriority="0" w:defSemiHidden="0" w:defUnhideWhenUsed="0" w:defQFormat="0" w:count="371">
+  <w:latentStyles w:defLockedState="0" w:defUIPriority="0" w:defSemiHidden="0" w:defUnhideWhenUsed="0" w:defQFormat="0" w:count="376">
     <w:lsdException w:name="Normal" w:qFormat="1"/>
     <w:lsdException w:name="heading 1" w:uiPriority="9" w:qFormat="1"/>
     <w:lsdException w:name="heading 2" w:qFormat="1"/>
@@ -10422,7 +8465,6 @@
     <w:lsdException w:name="HTML Sample" w:semiHidden="1" w:unhideWhenUsed="1"/>
     <w:lsdException w:name="HTML Typewriter" w:semiHidden="1" w:unhideWhenUsed="1"/>
     <w:lsdException w:name="HTML Variable" w:semiHidden="1" w:unhideWhenUsed="1"/>
-    <w:lsdException w:name="Normal Table" w:semiHidden="1" w:unhideWhenUsed="1"/>
     <w:lsdException w:name="annotation subject" w:semiHidden="1" w:unhideWhenUsed="1"/>
     <w:lsdException w:name="No List" w:semiHidden="1" w:uiPriority="99" w:unhideWhenUsed="1"/>
     <w:lsdException w:name="Outline List 1" w:semiHidden="1" w:unhideWhenUsed="1"/>
@@ -10465,11 +8507,8 @@
     <w:lsdException w:name="Table Contemporary" w:semiHidden="1" w:unhideWhenUsed="1"/>
     <w:lsdException w:name="Table Elegant" w:semiHidden="1" w:unhideWhenUsed="1"/>
     <w:lsdException w:name="Table Professional" w:semiHidden="1" w:unhideWhenUsed="1"/>
-    <w:lsdException w:name="Table Subtle 1" w:semiHidden="1" w:unhideWhenUsed="1"/>
     <w:lsdException w:name="Table Subtle 2" w:semiHidden="1" w:unhideWhenUsed="1"/>
     <w:lsdException w:name="Table Web 1" w:semiHidden="1" w:unhideWhenUsed="1"/>
-    <w:lsdException w:name="Table Web 2" w:semiHidden="1" w:unhideWhenUsed="1"/>
-    <w:lsdException w:name="Table Web 3" w:semiHidden="1" w:unhideWhenUsed="1"/>
     <w:lsdException w:name="Balloon Text" w:semiHidden="1" w:unhideWhenUsed="1"/>
     <w:lsdException w:name="Table Grid" w:uiPriority="59"/>
     <w:lsdException w:name="Table Theme" w:semiHidden="1" w:unhideWhenUsed="1"/>
@@ -10688,6 +8727,11 @@
     <w:lsdException w:name="List Table 5 Dark Accent 6" w:uiPriority="50"/>
     <w:lsdException w:name="List Table 6 Colorful Accent 6" w:uiPriority="51"/>
     <w:lsdException w:name="List Table 7 Colorful Accent 6" w:uiPriority="52"/>
+    <w:lsdException w:name="Mention" w:semiHidden="1" w:uiPriority="99" w:unhideWhenUsed="1"/>
+    <w:lsdException w:name="Smart Hyperlink" w:semiHidden="1" w:uiPriority="99" w:unhideWhenUsed="1"/>
+    <w:lsdException w:name="Hashtag" w:semiHidden="1" w:uiPriority="99" w:unhideWhenUsed="1"/>
+    <w:lsdException w:name="Unresolved Mention" w:semiHidden="1" w:uiPriority="99" w:unhideWhenUsed="1"/>
+    <w:lsdException w:name="Smart Link" w:semiHidden="1" w:uiPriority="99" w:unhideWhenUsed="1"/>
   </w:latentStyles>
   <w:style w:type="paragraph" w:default="1" w:styleId="Normal">
     <w:name w:val="Normal"/>

</xml_diff>